<commit_message>
added intro, kmeans to the writeup
</commit_message>
<xml_diff>
--- a/Final Project.docx
+++ b/Final Project.docx
@@ -25,35 +25,33 @@
           <w:sz w:val="40"/>
           <w:szCs w:val="40"/>
         </w:rPr>
-        <w:t xml:space="preserve">01 - </w:t>
-      </w:r>
-      <w:r>
+        <w:t>Spotify project</w:t>
+      </w:r>
+    </w:p>
+    <w:p>
+      <w:pPr>
+        <w:shd w:val="clear" w:color="auto" w:fill="FFFFFF"/>
+        <w:outlineLvl w:val="2"/>
         <w:rPr>
           <w:rFonts w:ascii="Helvetica" w:eastAsia="Times New Roman" w:hAnsi="Helvetica" w:cs="Times New Roman"/>
           <w:b/>
           <w:bCs/>
           <w:color w:val="000000"/>
-          <w:sz w:val="40"/>
-          <w:szCs w:val="40"/>
-        </w:rPr>
-        <w:t xml:space="preserve">Data </w:t>
-      </w:r>
+        </w:rPr>
+      </w:pPr>
       <w:r>
         <w:rPr>
           <w:rFonts w:ascii="Helvetica" w:eastAsia="Times New Roman" w:hAnsi="Helvetica" w:cs="Times New Roman"/>
           <w:b/>
           <w:bCs/>
           <w:color w:val="000000"/>
-          <w:sz w:val="40"/>
-          <w:szCs w:val="40"/>
-        </w:rPr>
-        <w:t>Exploration</w:t>
-      </w:r>
-    </w:p>
-    <w:p>
-      <w:pPr>
-        <w:shd w:val="clear" w:color="auto" w:fill="FFFFFF"/>
-        <w:spacing w:before="186"/>
+        </w:rPr>
+        <w:t>Elizabeth Kerrigan</w:t>
+      </w:r>
+    </w:p>
+    <w:p>
+      <w:pPr>
+        <w:shd w:val="clear" w:color="auto" w:fill="FFFFFF"/>
         <w:outlineLvl w:val="2"/>
         <w:rPr>
           <w:rFonts w:ascii="Helvetica" w:eastAsia="Times New Roman" w:hAnsi="Helvetica" w:cs="Times New Roman"/>
@@ -62,7 +60,6 @@
           <w:color w:val="000000"/>
         </w:rPr>
       </w:pPr>
-      <w:proofErr w:type="spellStart"/>
       <w:r>
         <w:rPr>
           <w:rFonts w:ascii="Helvetica" w:eastAsia="Times New Roman" w:hAnsi="Helvetica" w:cs="Times New Roman"/>
@@ -70,16 +67,436 @@
           <w:bCs/>
           <w:color w:val="000000"/>
         </w:rPr>
-        <w:t>Acousticness</w:t>
-      </w:r>
-      <w:proofErr w:type="spellEnd"/>
-      <w:r>
+        <w:t>Joel Rodriguez</w:t>
+      </w:r>
+    </w:p>
+    <w:p>
+      <w:pPr>
+        <w:shd w:val="clear" w:color="auto" w:fill="FFFFFF"/>
+        <w:outlineLvl w:val="2"/>
         <w:rPr>
           <w:rFonts w:ascii="Helvetica" w:eastAsia="Times New Roman" w:hAnsi="Helvetica" w:cs="Times New Roman"/>
           <w:b/>
           <w:bCs/>
           <w:color w:val="000000"/>
         </w:rPr>
+      </w:pPr>
+      <w:r>
+        <w:rPr>
+          <w:rFonts w:ascii="Helvetica" w:eastAsia="Times New Roman" w:hAnsi="Helvetica" w:cs="Times New Roman"/>
+          <w:b/>
+          <w:bCs/>
+          <w:color w:val="000000"/>
+        </w:rPr>
+        <w:t>Wills Mckenna</w:t>
+      </w:r>
+    </w:p>
+    <w:p>
+      <w:pPr>
+        <w:shd w:val="clear" w:color="auto" w:fill="FFFFFF"/>
+        <w:spacing w:before="186"/>
+        <w:outlineLvl w:val="2"/>
+        <w:rPr>
+          <w:rFonts w:ascii="Helvetica" w:eastAsia="Times New Roman" w:hAnsi="Helvetica" w:cs="Times New Roman"/>
+          <w:b/>
+          <w:bCs/>
+          <w:color w:val="000000"/>
+        </w:rPr>
+      </w:pPr>
+      <w:r>
+        <w:rPr>
+          <w:rFonts w:ascii="Helvetica" w:eastAsia="Times New Roman" w:hAnsi="Helvetica" w:cs="Times New Roman"/>
+          <w:b/>
+          <w:bCs/>
+          <w:color w:val="000000"/>
+        </w:rPr>
+        <w:t>March 2021</w:t>
+      </w:r>
+    </w:p>
+    <w:p>
+      <w:pPr>
+        <w:shd w:val="clear" w:color="auto" w:fill="FFFFFF"/>
+        <w:spacing w:before="186"/>
+        <w:outlineLvl w:val="2"/>
+        <w:rPr>
+          <w:rFonts w:ascii="Helvetica" w:eastAsia="Times New Roman" w:hAnsi="Helvetica" w:cs="Times New Roman"/>
+          <w:b/>
+          <w:bCs/>
+          <w:color w:val="000000"/>
+          <w:sz w:val="40"/>
+          <w:szCs w:val="40"/>
+        </w:rPr>
+      </w:pPr>
+    </w:p>
+    <w:p>
+      <w:pPr>
+        <w:shd w:val="clear" w:color="auto" w:fill="FFFFFF"/>
+        <w:spacing w:before="186"/>
+        <w:outlineLvl w:val="2"/>
+        <w:rPr>
+          <w:rFonts w:ascii="Helvetica" w:eastAsia="Times New Roman" w:hAnsi="Helvetica" w:cs="Times New Roman"/>
+          <w:b/>
+          <w:bCs/>
+          <w:color w:val="000000"/>
+          <w:sz w:val="40"/>
+          <w:szCs w:val="40"/>
+        </w:rPr>
+      </w:pPr>
+    </w:p>
+    <w:p>
+      <w:pPr>
+        <w:shd w:val="clear" w:color="auto" w:fill="FFFFFF"/>
+        <w:spacing w:before="186"/>
+        <w:outlineLvl w:val="2"/>
+        <w:rPr>
+          <w:rFonts w:ascii="Helvetica" w:eastAsia="Times New Roman" w:hAnsi="Helvetica" w:cs="Times New Roman"/>
+          <w:b/>
+          <w:bCs/>
+          <w:color w:val="000000"/>
+          <w:sz w:val="40"/>
+          <w:szCs w:val="40"/>
+        </w:rPr>
+      </w:pPr>
+      <w:r>
+        <w:rPr>
+          <w:rFonts w:ascii="Helvetica" w:eastAsia="Times New Roman" w:hAnsi="Helvetica" w:cs="Times New Roman"/>
+          <w:b/>
+          <w:bCs/>
+          <w:color w:val="000000"/>
+          <w:sz w:val="40"/>
+          <w:szCs w:val="40"/>
+        </w:rPr>
+        <w:t>Overview</w:t>
+      </w:r>
+    </w:p>
+    <w:p>
+      <w:pPr>
+        <w:shd w:val="clear" w:color="auto" w:fill="FFFFFF"/>
+        <w:spacing w:before="186"/>
+        <w:outlineLvl w:val="2"/>
+        <w:rPr>
+          <w:rFonts w:ascii="Helvetica" w:eastAsia="Times New Roman" w:hAnsi="Helvetica" w:cs="Times New Roman"/>
+          <w:color w:val="000000"/>
+        </w:rPr>
+      </w:pPr>
+      <w:r>
+        <w:rPr>
+          <w:rFonts w:ascii="Helvetica" w:eastAsia="Times New Roman" w:hAnsi="Helvetica" w:cs="Times New Roman"/>
+          <w:color w:val="000000"/>
+        </w:rPr>
+        <w:t>For this project we worked with the Spotify data set-</w:t>
+      </w:r>
+    </w:p>
+    <w:p>
+      <w:pPr>
+        <w:shd w:val="clear" w:color="auto" w:fill="FFFFFF"/>
+        <w:spacing w:before="186"/>
+        <w:outlineLvl w:val="2"/>
+        <w:rPr>
+          <w:rFonts w:ascii="Helvetica" w:eastAsia="Times New Roman" w:hAnsi="Helvetica" w:cs="Times New Roman"/>
+          <w:color w:val="000000"/>
+        </w:rPr>
+      </w:pPr>
+      <w:r>
+        <w:rPr>
+          <w:rFonts w:ascii="Helvetica" w:eastAsia="Times New Roman" w:hAnsi="Helvetica" w:cs="Times New Roman"/>
+          <w:color w:val="000000"/>
+        </w:rPr>
+        <w:t>(</w:t>
+      </w:r>
+      <w:hyperlink r:id="rId8" w:history="1">
+        <w:r>
+          <w:rPr>
+            <w:rStyle w:val="Hyperlink"/>
+            <w:rFonts w:ascii="Helvetica" w:eastAsia="Times New Roman" w:hAnsi="Helvetica" w:cs="Times New Roman"/>
+          </w:rPr>
+          <w:t>https://www.kaggle.com/yamaerenay/spotify-dataset-19212020-160k-tracks</w:t>
+        </w:r>
+      </w:hyperlink>
+      <w:r>
+        <w:rPr>
+          <w:rFonts w:ascii="Helvetica" w:eastAsia="Times New Roman" w:hAnsi="Helvetica" w:cs="Times New Roman"/>
+          <w:color w:val="000000"/>
+        </w:rPr>
+        <w:t xml:space="preserve">). </w:t>
+      </w:r>
+    </w:p>
+    <w:p>
+      <w:pPr>
+        <w:shd w:val="clear" w:color="auto" w:fill="FFFFFF"/>
+        <w:spacing w:before="186"/>
+        <w:outlineLvl w:val="2"/>
+        <w:rPr>
+          <w:rFonts w:ascii="Helvetica" w:eastAsia="Times New Roman" w:hAnsi="Helvetica" w:cs="Times New Roman"/>
+          <w:color w:val="000000"/>
+        </w:rPr>
+      </w:pPr>
+      <w:r>
+        <w:rPr>
+          <w:rFonts w:ascii="Helvetica" w:eastAsia="Times New Roman" w:hAnsi="Helvetica" w:cs="Times New Roman"/>
+          <w:color w:val="000000"/>
+        </w:rPr>
+        <w:t xml:space="preserve">This dataset is over 170,000 songs, with features that capture many aspects of music. We used the dataset to implement several machine learning models with the ultimate goal of creating a “playlist generator”- where based upon user input, the user could be provided with a new collection of 20 songs. Steps in the project included data analysis and exploration, preprocessing of the data, </w:t>
+      </w:r>
+      <w:proofErr w:type="gramStart"/>
+      <w:r>
+        <w:rPr>
+          <w:rFonts w:ascii="Helvetica" w:eastAsia="Times New Roman" w:hAnsi="Helvetica" w:cs="Times New Roman"/>
+          <w:color w:val="000000"/>
+        </w:rPr>
+        <w:t>principle</w:t>
+      </w:r>
+      <w:proofErr w:type="gramEnd"/>
+      <w:r>
+        <w:rPr>
+          <w:rFonts w:ascii="Helvetica" w:eastAsia="Times New Roman" w:hAnsi="Helvetica" w:cs="Times New Roman"/>
+          <w:color w:val="000000"/>
+        </w:rPr>
+        <w:t xml:space="preserve"> component analysis, cluster analysis, and then finally K-nearest-neighbors classification and a</w:t>
+      </w:r>
+      <w:r>
+        <w:rPr>
+          <w:rFonts w:ascii="Helvetica" w:eastAsia="Times New Roman" w:hAnsi="Helvetica" w:cs="Times New Roman"/>
+          <w:color w:val="000000"/>
+        </w:rPr>
+        <w:t xml:space="preserve">n </w:t>
+      </w:r>
+      <w:r>
+        <w:rPr>
+          <w:rFonts w:ascii="Helvetica" w:eastAsia="Times New Roman" w:hAnsi="Helvetica" w:cs="Times New Roman"/>
+          <w:color w:val="000000"/>
+        </w:rPr>
+        <w:t>app.py that</w:t>
+      </w:r>
+      <w:r>
+        <w:rPr>
+          <w:rFonts w:ascii="Helvetica" w:eastAsia="Times New Roman" w:hAnsi="Helvetica" w:cs="Times New Roman"/>
+          <w:color w:val="000000"/>
+        </w:rPr>
+        <w:t xml:space="preserve"> implements</w:t>
+      </w:r>
+      <w:r>
+        <w:rPr>
+          <w:rFonts w:ascii="Helvetica" w:eastAsia="Times New Roman" w:hAnsi="Helvetica" w:cs="Times New Roman"/>
+          <w:color w:val="000000"/>
+        </w:rPr>
+        <w:t xml:space="preserve"> the playlist generator task.</w:t>
+      </w:r>
+    </w:p>
+    <w:p>
+      <w:pPr>
+        <w:shd w:val="clear" w:color="auto" w:fill="FFFFFF"/>
+        <w:spacing w:before="186"/>
+        <w:outlineLvl w:val="2"/>
+        <w:rPr>
+          <w:rFonts w:ascii="Helvetica" w:eastAsia="Times New Roman" w:hAnsi="Helvetica" w:cs="Times New Roman"/>
+          <w:b/>
+          <w:bCs/>
+          <w:color w:val="000000"/>
+          <w:sz w:val="40"/>
+          <w:szCs w:val="40"/>
+        </w:rPr>
+      </w:pPr>
+    </w:p>
+    <w:p>
+      <w:pPr>
+        <w:shd w:val="clear" w:color="auto" w:fill="FFFFFF"/>
+        <w:spacing w:before="186"/>
+        <w:outlineLvl w:val="2"/>
+        <w:rPr>
+          <w:rFonts w:ascii="Helvetica" w:eastAsia="Times New Roman" w:hAnsi="Helvetica" w:cs="Times New Roman"/>
+          <w:b/>
+          <w:bCs/>
+          <w:color w:val="000000"/>
+          <w:sz w:val="40"/>
+          <w:szCs w:val="40"/>
+        </w:rPr>
+      </w:pPr>
+    </w:p>
+    <w:p>
+      <w:pPr>
+        <w:shd w:val="clear" w:color="auto" w:fill="FFFFFF"/>
+        <w:spacing w:before="186"/>
+        <w:outlineLvl w:val="2"/>
+        <w:rPr>
+          <w:rFonts w:ascii="Helvetica" w:eastAsia="Times New Roman" w:hAnsi="Helvetica" w:cs="Times New Roman"/>
+          <w:b/>
+          <w:bCs/>
+          <w:color w:val="000000"/>
+          <w:sz w:val="40"/>
+          <w:szCs w:val="40"/>
+        </w:rPr>
+      </w:pPr>
+    </w:p>
+    <w:p>
+      <w:pPr>
+        <w:shd w:val="clear" w:color="auto" w:fill="FFFFFF"/>
+        <w:spacing w:before="186"/>
+        <w:outlineLvl w:val="2"/>
+        <w:rPr>
+          <w:rFonts w:ascii="Helvetica" w:eastAsia="Times New Roman" w:hAnsi="Helvetica" w:cs="Times New Roman"/>
+          <w:b/>
+          <w:bCs/>
+          <w:color w:val="000000"/>
+          <w:sz w:val="40"/>
+          <w:szCs w:val="40"/>
+        </w:rPr>
+      </w:pPr>
+    </w:p>
+    <w:p>
+      <w:pPr>
+        <w:shd w:val="clear" w:color="auto" w:fill="FFFFFF"/>
+        <w:spacing w:before="186"/>
+        <w:outlineLvl w:val="2"/>
+        <w:rPr>
+          <w:rFonts w:ascii="Helvetica" w:eastAsia="Times New Roman" w:hAnsi="Helvetica" w:cs="Times New Roman"/>
+          <w:b/>
+          <w:bCs/>
+          <w:color w:val="000000"/>
+          <w:sz w:val="40"/>
+          <w:szCs w:val="40"/>
+        </w:rPr>
+      </w:pPr>
+    </w:p>
+    <w:p>
+      <w:pPr>
+        <w:shd w:val="clear" w:color="auto" w:fill="FFFFFF"/>
+        <w:spacing w:before="186"/>
+        <w:outlineLvl w:val="2"/>
+        <w:rPr>
+          <w:rFonts w:ascii="Helvetica" w:eastAsia="Times New Roman" w:hAnsi="Helvetica" w:cs="Times New Roman"/>
+          <w:b/>
+          <w:bCs/>
+          <w:color w:val="000000"/>
+          <w:sz w:val="40"/>
+          <w:szCs w:val="40"/>
+        </w:rPr>
+      </w:pPr>
+    </w:p>
+    <w:p>
+      <w:pPr>
+        <w:shd w:val="clear" w:color="auto" w:fill="FFFFFF"/>
+        <w:spacing w:before="186"/>
+        <w:outlineLvl w:val="2"/>
+        <w:rPr>
+          <w:rFonts w:ascii="Helvetica" w:eastAsia="Times New Roman" w:hAnsi="Helvetica" w:cs="Times New Roman"/>
+          <w:b/>
+          <w:bCs/>
+          <w:color w:val="000000"/>
+          <w:sz w:val="40"/>
+          <w:szCs w:val="40"/>
+        </w:rPr>
+      </w:pPr>
+    </w:p>
+    <w:p>
+      <w:pPr>
+        <w:shd w:val="clear" w:color="auto" w:fill="FFFFFF"/>
+        <w:spacing w:before="186"/>
+        <w:outlineLvl w:val="2"/>
+        <w:rPr>
+          <w:rFonts w:ascii="Helvetica" w:eastAsia="Times New Roman" w:hAnsi="Helvetica" w:cs="Times New Roman"/>
+          <w:b/>
+          <w:bCs/>
+          <w:color w:val="000000"/>
+          <w:sz w:val="40"/>
+          <w:szCs w:val="40"/>
+        </w:rPr>
+      </w:pPr>
+    </w:p>
+    <w:p>
+      <w:pPr>
+        <w:shd w:val="clear" w:color="auto" w:fill="FFFFFF"/>
+        <w:spacing w:before="186"/>
+        <w:outlineLvl w:val="2"/>
+        <w:rPr>
+          <w:rFonts w:ascii="Helvetica" w:eastAsia="Times New Roman" w:hAnsi="Helvetica" w:cs="Times New Roman"/>
+          <w:b/>
+          <w:bCs/>
+          <w:color w:val="000000"/>
+          <w:sz w:val="40"/>
+          <w:szCs w:val="40"/>
+        </w:rPr>
+      </w:pPr>
+    </w:p>
+    <w:p>
+      <w:pPr>
+        <w:shd w:val="clear" w:color="auto" w:fill="FFFFFF"/>
+        <w:spacing w:before="186"/>
+        <w:outlineLvl w:val="2"/>
+        <w:rPr>
+          <w:rFonts w:ascii="Helvetica" w:eastAsia="Times New Roman" w:hAnsi="Helvetica" w:cs="Times New Roman"/>
+          <w:b/>
+          <w:bCs/>
+          <w:color w:val="000000"/>
+          <w:sz w:val="40"/>
+          <w:szCs w:val="40"/>
+        </w:rPr>
+      </w:pPr>
+      <w:r>
+        <w:rPr>
+          <w:rFonts w:ascii="Helvetica" w:eastAsia="Times New Roman" w:hAnsi="Helvetica" w:cs="Times New Roman"/>
+          <w:b/>
+          <w:bCs/>
+          <w:color w:val="000000"/>
+          <w:sz w:val="40"/>
+          <w:szCs w:val="40"/>
+        </w:rPr>
+        <w:lastRenderedPageBreak/>
+        <w:t xml:space="preserve">01 - </w:t>
+      </w:r>
+      <w:r>
+        <w:rPr>
+          <w:rFonts w:ascii="Helvetica" w:eastAsia="Times New Roman" w:hAnsi="Helvetica" w:cs="Times New Roman"/>
+          <w:b/>
+          <w:bCs/>
+          <w:color w:val="000000"/>
+          <w:sz w:val="40"/>
+          <w:szCs w:val="40"/>
+        </w:rPr>
+        <w:t xml:space="preserve">Data </w:t>
+      </w:r>
+      <w:r>
+        <w:rPr>
+          <w:rFonts w:ascii="Helvetica" w:eastAsia="Times New Roman" w:hAnsi="Helvetica" w:cs="Times New Roman"/>
+          <w:b/>
+          <w:bCs/>
+          <w:color w:val="000000"/>
+          <w:sz w:val="40"/>
+          <w:szCs w:val="40"/>
+        </w:rPr>
+        <w:t>Exploration</w:t>
+      </w:r>
+    </w:p>
+    <w:p>
+      <w:pPr>
+        <w:shd w:val="clear" w:color="auto" w:fill="FFFFFF"/>
+        <w:spacing w:before="186"/>
+        <w:outlineLvl w:val="2"/>
+        <w:rPr>
+          <w:rFonts w:ascii="Helvetica" w:eastAsia="Times New Roman" w:hAnsi="Helvetica" w:cs="Times New Roman"/>
+          <w:b/>
+          <w:bCs/>
+          <w:color w:val="000000"/>
+        </w:rPr>
+      </w:pPr>
+      <w:proofErr w:type="spellStart"/>
+      <w:r>
+        <w:rPr>
+          <w:rFonts w:ascii="Helvetica" w:eastAsia="Times New Roman" w:hAnsi="Helvetica" w:cs="Times New Roman"/>
+          <w:b/>
+          <w:bCs/>
+          <w:color w:val="000000"/>
+        </w:rPr>
+        <w:t>Acousticness</w:t>
+      </w:r>
+      <w:proofErr w:type="spellEnd"/>
+      <w:r>
+        <w:rPr>
+          <w:rFonts w:ascii="Helvetica" w:eastAsia="Times New Roman" w:hAnsi="Helvetica" w:cs="Times New Roman"/>
+          <w:b/>
+          <w:bCs/>
+          <w:color w:val="000000"/>
+        </w:rPr>
         <w:t>:</w:t>
       </w:r>
     </w:p>
@@ -134,7 +551,7 @@
         </w:rPr>
         <w:t xml:space="preserve"> appears to occur in the .00 and .95 range.</w:t>
       </w:r>
-      <w:hyperlink r:id="rId7" w:anchor="Does-not-follow-a-normal-distribution.--Most-of-the-acousticness-appears-to-occur-in-the-.00-and-.95-range." w:history="1">
+      <w:hyperlink r:id="rId9" w:anchor="Does-not-follow-a-normal-distribution.--Most-of-the-acousticness-appears-to-occur-in-the-.00-and-.95-range." w:history="1">
         <w:r>
           <w:rPr>
             <w:rFonts w:ascii="Helvetica" w:eastAsia="Times New Roman" w:hAnsi="Helvetica" w:cs="Times New Roman"/>
@@ -535,7 +952,7 @@
                 <w:noProof/>
               </w:rPr>
               <w:drawing>
-                <wp:inline distT="0" distB="0" distL="0" distR="0" wp14:anchorId="101F1075" wp14:editId="12C71B0B">
+                <wp:inline distT="0" distB="0" distL="0" distR="0" wp14:anchorId="336555DA" wp14:editId="519B5B65">
                   <wp:extent cx="4030133" cy="2486250"/>
                   <wp:effectExtent l="0" t="0" r="0" b="0"/>
                   <wp:docPr id="1" name="Picture 1"/>
@@ -552,7 +969,7 @@
                           </pic:cNvPicPr>
                         </pic:nvPicPr>
                         <pic:blipFill>
-                          <a:blip r:embed="rId8">
+                          <a:blip r:embed="rId10">
                             <a:extLst>
                               <a:ext uri="{28A0092B-C50C-407E-A947-70E740481C1C}">
                                 <a14:useLocalDpi xmlns:a14="http://schemas.microsoft.com/office/drawing/2010/main" val="0"/>
@@ -641,7 +1058,7 @@
           <w:color w:val="000000"/>
         </w:rPr>
         <w:drawing>
-          <wp:inline distT="0" distB="0" distL="0" distR="0">
+          <wp:inline distT="0" distB="0" distL="0" distR="0" wp14:anchorId="500E0B4E" wp14:editId="45D49277">
             <wp:extent cx="5189855" cy="3128886"/>
             <wp:effectExtent l="0" t="0" r="4445" b="0"/>
             <wp:docPr id="17" name="Picture 17"/>
@@ -656,7 +1073,7 @@
                     <pic:cNvPicPr/>
                   </pic:nvPicPr>
                   <pic:blipFill>
-                    <a:blip r:embed="rId9">
+                    <a:blip r:embed="rId11">
                       <a:extLst>
                         <a:ext uri="{28A0092B-C50C-407E-A947-70E740481C1C}">
                           <a14:useLocalDpi xmlns:a14="http://schemas.microsoft.com/office/drawing/2010/main" val="0"/>
@@ -745,7 +1162,7 @@
         </w:rPr>
         <w:t>It's not quite a normal distribution, it appears to skew to the left.</w:t>
       </w:r>
-      <w:hyperlink r:id="rId10" w:anchor="It's-not-quite-a-normal-distribution,-it-appears-to-skew-to-the-left." w:history="1">
+      <w:hyperlink r:id="rId12" w:anchor="It's-not-quite-a-normal-distribution,-it-appears-to-skew-to-the-left." w:history="1">
         <w:r>
           <w:rPr>
             <w:rStyle w:val="Hyperlink"/>
@@ -1070,7 +1487,7 @@
                 <w:noProof/>
               </w:rPr>
               <w:drawing>
-                <wp:inline distT="0" distB="0" distL="0" distR="0">
+                <wp:inline distT="0" distB="0" distL="0" distR="0" wp14:anchorId="0703C4FD" wp14:editId="36A8C4A6">
                   <wp:extent cx="3817756" cy="2590800"/>
                   <wp:effectExtent l="0" t="0" r="0" b="0"/>
                   <wp:docPr id="3" name="Picture 3"/>
@@ -1085,7 +1502,7 @@
                           <pic:cNvPicPr/>
                         </pic:nvPicPr>
                         <pic:blipFill>
-                          <a:blip r:embed="rId11">
+                          <a:blip r:embed="rId13">
                             <a:extLst>
                               <a:ext uri="{28A0092B-C50C-407E-A947-70E740481C1C}">
                                 <a14:useLocalDpi xmlns:a14="http://schemas.microsoft.com/office/drawing/2010/main" val="0"/>
@@ -1152,7 +1569,7 @@
           <w:noProof/>
         </w:rPr>
         <w:drawing>
-          <wp:inline distT="0" distB="0" distL="0" distR="0">
+          <wp:inline distT="0" distB="0" distL="0" distR="0" wp14:anchorId="038CEAA0" wp14:editId="5011B931">
             <wp:extent cx="5427133" cy="2754155"/>
             <wp:effectExtent l="0" t="0" r="0" b="1905"/>
             <wp:docPr id="27" name="Picture 27"/>
@@ -1167,7 +1584,7 @@
                     <pic:cNvPicPr/>
                   </pic:nvPicPr>
                   <pic:blipFill>
-                    <a:blip r:embed="rId12">
+                    <a:blip r:embed="rId14">
                       <a:extLst>
                         <a:ext uri="{28A0092B-C50C-407E-A947-70E740481C1C}">
                           <a14:useLocalDpi xmlns:a14="http://schemas.microsoft.com/office/drawing/2010/main" val="0"/>
@@ -1220,7 +1637,6 @@
           <w:rFonts w:ascii="Helvetica Neue" w:hAnsi="Helvetica Neue"/>
           <w:color w:val="000000"/>
         </w:rPr>
-        <w:lastRenderedPageBreak/>
         <w:t>Energy:</w:t>
       </w:r>
     </w:p>
@@ -1581,7 +1997,7 @@
                 <w:noProof/>
               </w:rPr>
               <w:drawing>
-                <wp:inline distT="0" distB="0" distL="0" distR="0" wp14:anchorId="2DC0A30F" wp14:editId="6E627E3E">
+                <wp:inline distT="0" distB="0" distL="0" distR="0" wp14:anchorId="52FA6810" wp14:editId="6B7710CA">
                   <wp:extent cx="3826086" cy="2360371"/>
                   <wp:effectExtent l="0" t="0" r="0" b="0"/>
                   <wp:docPr id="5" name="Picture 5"/>
@@ -1596,7 +2012,7 @@
                           <pic:cNvPicPr/>
                         </pic:nvPicPr>
                         <pic:blipFill>
-                          <a:blip r:embed="rId13"/>
+                          <a:blip r:embed="rId15"/>
                           <a:stretch>
                             <a:fillRect/>
                           </a:stretch>
@@ -1664,7 +2080,7 @@
           <w:noProof/>
         </w:rPr>
         <w:drawing>
-          <wp:inline distT="0" distB="0" distL="0" distR="0">
+          <wp:inline distT="0" distB="0" distL="0" distR="0" wp14:anchorId="51CC1390" wp14:editId="1D1750A9">
             <wp:extent cx="5461000" cy="2618479"/>
             <wp:effectExtent l="0" t="0" r="0" b="0"/>
             <wp:docPr id="28" name="Picture 28"/>
@@ -1679,7 +2095,7 @@
                     <pic:cNvPicPr/>
                   </pic:nvPicPr>
                   <pic:blipFill>
-                    <a:blip r:embed="rId14">
+                    <a:blip r:embed="rId16">
                       <a:extLst>
                         <a:ext uri="{28A0092B-C50C-407E-A947-70E740481C1C}">
                           <a14:useLocalDpi xmlns:a14="http://schemas.microsoft.com/office/drawing/2010/main" val="0"/>
@@ -1751,7 +2167,6 @@
           <w:rFonts w:ascii="Helvetica Neue" w:hAnsi="Helvetica Neue"/>
           <w:color w:val="000000"/>
         </w:rPr>
-        <w:lastRenderedPageBreak/>
         <w:t>Instrumentalness</w:t>
       </w:r>
       <w:proofErr w:type="spellEnd"/>
@@ -1782,27 +2197,7 @@
           <w:bCs w:val="0"/>
           <w:color w:val="000000"/>
         </w:rPr>
-        <w:t>Predicts whether a track contains no vocals. “Ooh” and “</w:t>
-      </w:r>
-      <w:proofErr w:type="spellStart"/>
-      <w:r>
-        <w:rPr>
-          <w:rFonts w:ascii="Helvetica Neue" w:hAnsi="Helvetica Neue"/>
-          <w:b w:val="0"/>
-          <w:bCs w:val="0"/>
-          <w:color w:val="000000"/>
-        </w:rPr>
-        <w:t>aah</w:t>
-      </w:r>
-      <w:proofErr w:type="spellEnd"/>
-      <w:r>
-        <w:rPr>
-          <w:rFonts w:ascii="Helvetica Neue" w:hAnsi="Helvetica Neue"/>
-          <w:b w:val="0"/>
-          <w:bCs w:val="0"/>
-          <w:color w:val="000000"/>
-        </w:rPr>
-        <w:t xml:space="preserve">” sounds are treated as instrumental in this context. Rap or spoken word tracks are clearly “vocal.” The closer the </w:t>
+        <w:t xml:space="preserve">Predicts whether a track contains no vocals. “Ooh” and “aah” sounds are treated as instrumental in this context. Rap or spoken word tracks are clearly “vocal.” The closer the </w:t>
       </w:r>
       <w:proofErr w:type="spellStart"/>
       <w:r>
@@ -2161,7 +2556,7 @@
                 <w:noProof/>
               </w:rPr>
               <w:drawing>
-                <wp:inline distT="0" distB="0" distL="0" distR="0" wp14:anchorId="675EF4DE" wp14:editId="2408BB72">
+                <wp:inline distT="0" distB="0" distL="0" distR="0" wp14:anchorId="227E129A" wp14:editId="599C620E">
                   <wp:extent cx="3825875" cy="2325532"/>
                   <wp:effectExtent l="0" t="0" r="0" b="0"/>
                   <wp:docPr id="6" name="Picture 6"/>
@@ -2176,7 +2571,7 @@
                           <pic:cNvPicPr/>
                         </pic:nvPicPr>
                         <pic:blipFill>
-                          <a:blip r:embed="rId15"/>
+                          <a:blip r:embed="rId17"/>
                           <a:stretch>
                             <a:fillRect/>
                           </a:stretch>
@@ -2245,8 +2640,9 @@
           <w:rFonts w:ascii="Helvetica" w:hAnsi="Helvetica"/>
           <w:noProof/>
         </w:rPr>
+        <w:lastRenderedPageBreak/>
         <w:drawing>
-          <wp:inline distT="0" distB="0" distL="0" distR="0">
+          <wp:inline distT="0" distB="0" distL="0" distR="0" wp14:anchorId="5F6A9132" wp14:editId="16510A67">
             <wp:extent cx="5494867" cy="2365845"/>
             <wp:effectExtent l="0" t="0" r="4445" b="0"/>
             <wp:docPr id="29" name="Picture 29"/>
@@ -2261,7 +2657,7 @@
                     <pic:cNvPicPr/>
                   </pic:nvPicPr>
                   <pic:blipFill>
-                    <a:blip r:embed="rId16">
+                    <a:blip r:embed="rId18">
                       <a:extLst>
                         <a:ext uri="{28A0092B-C50C-407E-A947-70E740481C1C}">
                           <a14:useLocalDpi xmlns:a14="http://schemas.microsoft.com/office/drawing/2010/main" val="0"/>
@@ -2303,7 +2699,6 @@
           <w:rFonts w:ascii="Helvetica Neue" w:hAnsi="Helvetica Neue"/>
           <w:color w:val="000000"/>
         </w:rPr>
-        <w:lastRenderedPageBreak/>
         <w:t>Key:</w:t>
       </w:r>
     </w:p>
@@ -2341,6 +2736,7 @@
           <w:color w:val="000000"/>
         </w:rPr>
       </w:pPr>
+      <w:proofErr w:type="gramStart"/>
       <w:r>
         <w:rPr>
           <w:rFonts w:ascii="Helvetica Neue" w:hAnsi="Helvetica Neue"/>
@@ -2348,22 +2744,32 @@
           <w:bCs w:val="0"/>
           <w:color w:val="000000"/>
         </w:rPr>
-        <w:t>E.g. 0 = C, 1 = C♯, D♭, 2 = D, 3 = D♯, E♭, 4 = E, 5 = F, 6 = F♯, G♭, 7 = G, 8 = G♯, A♭, 9 = A, 10 = A♯, B♭, 11 = B</w:t>
-      </w:r>
-    </w:p>
-    <w:p>
-      <w:pPr>
-        <w:pStyle w:val="Heading3"/>
-        <w:shd w:val="clear" w:color="auto" w:fill="FFFFFF"/>
-        <w:spacing w:before="372" w:beforeAutospacing="0" w:after="0" w:afterAutospacing="0"/>
+        <w:t>E.g.</w:t>
+      </w:r>
+      <w:proofErr w:type="gramEnd"/>
+      <w:r>
         <w:rPr>
           <w:rFonts w:ascii="Helvetica Neue" w:hAnsi="Helvetica Neue"/>
           <w:b w:val="0"/>
           <w:bCs w:val="0"/>
           <w:color w:val="000000"/>
         </w:rPr>
-      </w:pPr>
-      <w:hyperlink r:id="rId17" w:tgtFrame="_blank" w:history="1">
+        <w:t xml:space="preserve"> 0 = C, 1 = C♯, D♭, 2 = D, 3 = D♯, E♭, 4 = E, 5 = F, 6 = F♯, G♭, 7 = G, 8 = G♯, A♭, 9 = A, 10 = A♯, B♭, 11 = B</w:t>
+      </w:r>
+    </w:p>
+    <w:p>
+      <w:pPr>
+        <w:pStyle w:val="Heading3"/>
+        <w:shd w:val="clear" w:color="auto" w:fill="FFFFFF"/>
+        <w:spacing w:before="372" w:beforeAutospacing="0" w:after="0" w:afterAutospacing="0"/>
+        <w:rPr>
+          <w:rFonts w:ascii="Helvetica Neue" w:hAnsi="Helvetica Neue"/>
+          <w:b w:val="0"/>
+          <w:bCs w:val="0"/>
+          <w:color w:val="000000"/>
+        </w:rPr>
+      </w:pPr>
+      <w:hyperlink r:id="rId19" w:tgtFrame="_blank" w:history="1">
         <w:r>
           <w:rPr>
             <w:rStyle w:val="Hyperlink"/>
@@ -2718,7 +3124,7 @@
                 <w:noProof/>
               </w:rPr>
               <w:drawing>
-                <wp:inline distT="0" distB="0" distL="0" distR="0" wp14:anchorId="7E477DC4" wp14:editId="75E51A01">
+                <wp:inline distT="0" distB="0" distL="0" distR="0" wp14:anchorId="3E08BFB9" wp14:editId="70AFFFC9">
                   <wp:extent cx="3952875" cy="2543808"/>
                   <wp:effectExtent l="0" t="0" r="0" b="0"/>
                   <wp:docPr id="7" name="Picture 7"/>
@@ -2733,7 +3139,7 @@
                           <pic:cNvPicPr/>
                         </pic:nvPicPr>
                         <pic:blipFill>
-                          <a:blip r:embed="rId18"/>
+                          <a:blip r:embed="rId20"/>
                           <a:stretch>
                             <a:fillRect/>
                           </a:stretch>
@@ -2759,111 +3165,6 @@
     </w:tbl>
     <w:p>
       <w:pPr>
-        <w:rPr>
-          <w:rFonts w:ascii="Helvetica" w:hAnsi="Helvetica"/>
-        </w:rPr>
-      </w:pPr>
-    </w:p>
-    <w:p>
-      <w:pPr>
-        <w:rPr>
-          <w:rFonts w:ascii="Helvetica" w:hAnsi="Helvetica"/>
-        </w:rPr>
-      </w:pPr>
-    </w:p>
-    <w:p>
-      <w:pPr>
-        <w:rPr>
-          <w:rFonts w:ascii="Helvetica" w:hAnsi="Helvetica"/>
-        </w:rPr>
-      </w:pPr>
-    </w:p>
-    <w:p>
-      <w:pPr>
-        <w:rPr>
-          <w:rFonts w:ascii="Helvetica" w:hAnsi="Helvetica"/>
-        </w:rPr>
-      </w:pPr>
-    </w:p>
-    <w:p>
-      <w:pPr>
-        <w:rPr>
-          <w:rFonts w:ascii="Helvetica" w:hAnsi="Helvetica"/>
-        </w:rPr>
-      </w:pPr>
-    </w:p>
-    <w:p>
-      <w:pPr>
-        <w:rPr>
-          <w:rFonts w:ascii="Helvetica" w:hAnsi="Helvetica"/>
-        </w:rPr>
-      </w:pPr>
-    </w:p>
-    <w:p>
-      <w:pPr>
-        <w:rPr>
-          <w:rFonts w:ascii="Helvetica" w:hAnsi="Helvetica"/>
-        </w:rPr>
-      </w:pPr>
-    </w:p>
-    <w:p>
-      <w:pPr>
-        <w:rPr>
-          <w:rFonts w:ascii="Helvetica" w:hAnsi="Helvetica"/>
-        </w:rPr>
-      </w:pPr>
-    </w:p>
-    <w:p>
-      <w:pPr>
-        <w:rPr>
-          <w:rFonts w:ascii="Helvetica" w:hAnsi="Helvetica"/>
-        </w:rPr>
-      </w:pPr>
-    </w:p>
-    <w:p>
-      <w:pPr>
-        <w:rPr>
-          <w:rFonts w:ascii="Helvetica" w:hAnsi="Helvetica"/>
-        </w:rPr>
-      </w:pPr>
-    </w:p>
-    <w:p>
-      <w:pPr>
-        <w:rPr>
-          <w:rFonts w:ascii="Helvetica" w:hAnsi="Helvetica"/>
-        </w:rPr>
-      </w:pPr>
-    </w:p>
-    <w:p>
-      <w:pPr>
-        <w:rPr>
-          <w:rFonts w:ascii="Helvetica" w:hAnsi="Helvetica"/>
-        </w:rPr>
-      </w:pPr>
-    </w:p>
-    <w:p>
-      <w:pPr>
-        <w:rPr>
-          <w:rFonts w:ascii="Helvetica" w:hAnsi="Helvetica"/>
-        </w:rPr>
-      </w:pPr>
-    </w:p>
-    <w:p>
-      <w:pPr>
-        <w:rPr>
-          <w:rFonts w:ascii="Helvetica" w:hAnsi="Helvetica"/>
-        </w:rPr>
-      </w:pPr>
-    </w:p>
-    <w:p>
-      <w:pPr>
-        <w:rPr>
-          <w:rFonts w:ascii="Helvetica" w:hAnsi="Helvetica"/>
-        </w:rPr>
-      </w:pPr>
-    </w:p>
-    <w:p>
-      <w:pPr>
         <w:pStyle w:val="Heading3"/>
         <w:shd w:val="clear" w:color="auto" w:fill="FFFFFF"/>
         <w:spacing w:before="186" w:beforeAutospacing="0" w:after="0" w:afterAutospacing="0"/>
@@ -3233,7 +3534,7 @@
                 <w:noProof/>
               </w:rPr>
               <w:drawing>
-                <wp:inline distT="0" distB="0" distL="0" distR="0" wp14:anchorId="089EC204" wp14:editId="21529CF2">
+                <wp:inline distT="0" distB="0" distL="0" distR="0" wp14:anchorId="2AF4AB38" wp14:editId="07595E16">
                   <wp:extent cx="3793066" cy="2340002"/>
                   <wp:effectExtent l="0" t="0" r="0" b="0"/>
                   <wp:docPr id="8" name="Picture 8"/>
@@ -3248,7 +3549,7 @@
                           <pic:cNvPicPr/>
                         </pic:nvPicPr>
                         <pic:blipFill>
-                          <a:blip r:embed="rId19"/>
+                          <a:blip r:embed="rId21"/>
                           <a:stretch>
                             <a:fillRect/>
                           </a:stretch>
@@ -3309,7 +3610,7 @@
           <w:noProof/>
         </w:rPr>
         <w:drawing>
-          <wp:inline distT="0" distB="0" distL="0" distR="0">
+          <wp:inline distT="0" distB="0" distL="0" distR="0" wp14:anchorId="0A7B2433" wp14:editId="31286077">
             <wp:extent cx="5427133" cy="2952453"/>
             <wp:effectExtent l="0" t="0" r="0" b="0"/>
             <wp:docPr id="21" name="Picture 21"/>
@@ -3324,7 +3625,7 @@
                     <pic:cNvPicPr/>
                   </pic:nvPicPr>
                   <pic:blipFill>
-                    <a:blip r:embed="rId20">
+                    <a:blip r:embed="rId22">
                       <a:extLst>
                         <a:ext uri="{28A0092B-C50C-407E-A947-70E740481C1C}">
                           <a14:useLocalDpi xmlns:a14="http://schemas.microsoft.com/office/drawing/2010/main" val="0"/>
@@ -3447,7 +3748,7 @@
         </w:rPr>
         <w:t>Does not follow a normal distribution. Appears to skew to the left. Most of the loudness occurs at -10db.</w:t>
       </w:r>
-      <w:hyperlink r:id="rId21" w:anchor="Does-not-follow-a-normal-distribution.--Appears-to-skew-to-the-left.--Most-of-the-loudness-occurs-at--10db." w:history="1">
+      <w:hyperlink r:id="rId23" w:anchor="Does-not-follow-a-normal-distribution.--Appears-to-skew-to-the-left.--Most-of-the-loudness-occurs-at--10db." w:history="1">
         <w:r>
           <w:rPr>
             <w:rStyle w:val="Hyperlink"/>
@@ -3769,7 +4070,7 @@
                 <w:noProof/>
               </w:rPr>
               <w:drawing>
-                <wp:inline distT="0" distB="0" distL="0" distR="0" wp14:anchorId="258E3B99" wp14:editId="49B3A0FA">
+                <wp:inline distT="0" distB="0" distL="0" distR="0" wp14:anchorId="750987F3" wp14:editId="09B16380">
                   <wp:extent cx="3809788" cy="2350317"/>
                   <wp:effectExtent l="0" t="0" r="0" b="0"/>
                   <wp:docPr id="9" name="Picture 9"/>
@@ -3784,7 +4085,7 @@
                           <pic:cNvPicPr/>
                         </pic:nvPicPr>
                         <pic:blipFill>
-                          <a:blip r:embed="rId22"/>
+                          <a:blip r:embed="rId24"/>
                           <a:stretch>
                             <a:fillRect/>
                           </a:stretch>
@@ -3845,7 +4146,7 @@
           <w:noProof/>
         </w:rPr>
         <w:drawing>
-          <wp:inline distT="0" distB="0" distL="0" distR="0">
+          <wp:inline distT="0" distB="0" distL="0" distR="0" wp14:anchorId="7542E077" wp14:editId="21AA3390">
             <wp:extent cx="5418032" cy="2543465"/>
             <wp:effectExtent l="0" t="0" r="5080" b="0"/>
             <wp:docPr id="22" name="Picture 22"/>
@@ -3860,7 +4161,7 @@
                     <pic:cNvPicPr/>
                   </pic:nvPicPr>
                   <pic:blipFill>
-                    <a:blip r:embed="rId23">
+                    <a:blip r:embed="rId25">
                       <a:extLst>
                         <a:ext uri="{28A0092B-C50C-407E-A947-70E740481C1C}">
                           <a14:useLocalDpi xmlns:a14="http://schemas.microsoft.com/office/drawing/2010/main" val="0"/>
@@ -4267,7 +4568,7 @@
                 <w:noProof/>
               </w:rPr>
               <w:drawing>
-                <wp:inline distT="0" distB="0" distL="0" distR="0" wp14:anchorId="726DF452" wp14:editId="422783AF">
+                <wp:inline distT="0" distB="0" distL="0" distR="0" wp14:anchorId="1988D862" wp14:editId="31E1DC81">
                   <wp:extent cx="3774153" cy="2328333"/>
                   <wp:effectExtent l="0" t="0" r="0" b="0"/>
                   <wp:docPr id="10" name="Picture 10"/>
@@ -4282,7 +4583,7 @@
                           <pic:cNvPicPr/>
                         </pic:nvPicPr>
                         <pic:blipFill>
-                          <a:blip r:embed="rId24"/>
+                          <a:blip r:embed="rId26"/>
                           <a:stretch>
                             <a:fillRect/>
                           </a:stretch>
@@ -4343,7 +4644,7 @@
           <w:noProof/>
         </w:rPr>
         <w:drawing>
-          <wp:inline distT="0" distB="0" distL="0" distR="0">
+          <wp:inline distT="0" distB="0" distL="0" distR="0" wp14:anchorId="40D4FD7B" wp14:editId="460D2F80">
             <wp:extent cx="4792133" cy="3438969"/>
             <wp:effectExtent l="0" t="0" r="0" b="3175"/>
             <wp:docPr id="23" name="Picture 23"/>
@@ -4358,7 +4659,7 @@
                     <pic:cNvPicPr/>
                   </pic:nvPicPr>
                   <pic:blipFill>
-                    <a:blip r:embed="rId25">
+                    <a:blip r:embed="rId27">
                       <a:extLst>
                         <a:ext uri="{28A0092B-C50C-407E-A947-70E740481C1C}">
                           <a14:useLocalDpi xmlns:a14="http://schemas.microsoft.com/office/drawing/2010/main" val="0"/>
@@ -4443,7 +4744,27 @@
           <w:bCs w:val="0"/>
           <w:color w:val="000000"/>
         </w:rPr>
-        <w:t xml:space="preserve"> detects the presence of spoken words in a track. The more exclusively speech-like the recording (e.g. talk show, audio book, poetry), the closer to 1.0 the attribute value. Values above 0.66 describe tracks that are probably made entirely of spoken words, such as audio-books. Values between 0.33 and 0.66 describe tracks that may contain both music and speech, either in sections or layered, including such cases as rap music. Values below 0.33 most likely represent music and other non-speech-like tracks.</w:t>
+        <w:t xml:space="preserve"> detects the presence of spoken words in a track. The more exclusively speech-like the recording (</w:t>
+      </w:r>
+      <w:proofErr w:type="gramStart"/>
+      <w:r>
+        <w:rPr>
+          <w:rFonts w:ascii="Helvetica Neue" w:hAnsi="Helvetica Neue"/>
+          <w:b w:val="0"/>
+          <w:bCs w:val="0"/>
+          <w:color w:val="000000"/>
+        </w:rPr>
+        <w:t>e.g.</w:t>
+      </w:r>
+      <w:proofErr w:type="gramEnd"/>
+      <w:r>
+        <w:rPr>
+          <w:rFonts w:ascii="Helvetica Neue" w:hAnsi="Helvetica Neue"/>
+          <w:b w:val="0"/>
+          <w:bCs w:val="0"/>
+          <w:color w:val="000000"/>
+        </w:rPr>
+        <w:t xml:space="preserve"> talk show, audio book, poetry), the closer to 1.0 the attribute value. Values above 0.66 describe tracks that are probably made entirely of spoken words, such as audio-books. Values between 0.33 and 0.66 describe tracks that may contain both music and speech, either in sections or layered, including such cases as rap music. Values below 0.33 most likely represent music and other non-speech-like tracks.</w:t>
       </w:r>
     </w:p>
     <w:p>
@@ -4796,7 +5117,7 @@
                 <w:noProof/>
               </w:rPr>
               <w:drawing>
-                <wp:inline distT="0" distB="0" distL="0" distR="0" wp14:anchorId="5AA17BE6" wp14:editId="26471BBD">
+                <wp:inline distT="0" distB="0" distL="0" distR="0" wp14:anchorId="02E416D9" wp14:editId="034D320A">
                   <wp:extent cx="3790739" cy="2329918"/>
                   <wp:effectExtent l="0" t="0" r="0" b="0"/>
                   <wp:docPr id="11" name="Picture 11"/>
@@ -4811,7 +5132,7 @@
                           <pic:cNvPicPr/>
                         </pic:nvPicPr>
                         <pic:blipFill>
-                          <a:blip r:embed="rId26"/>
+                          <a:blip r:embed="rId28"/>
                           <a:stretch>
                             <a:fillRect/>
                           </a:stretch>
@@ -4881,7 +5202,7 @@
           <w:noProof/>
         </w:rPr>
         <w:drawing>
-          <wp:inline distT="0" distB="0" distL="0" distR="0">
+          <wp:inline distT="0" distB="0" distL="0" distR="0" wp14:anchorId="43856DBF" wp14:editId="70D00721">
             <wp:extent cx="4986867" cy="2337861"/>
             <wp:effectExtent l="0" t="0" r="4445" b="0"/>
             <wp:docPr id="24" name="Picture 24"/>
@@ -4896,7 +5217,7 @@
                     <pic:cNvPicPr/>
                   </pic:nvPicPr>
                   <pic:blipFill>
-                    <a:blip r:embed="rId27">
+                    <a:blip r:embed="rId29">
                       <a:extLst>
                         <a:ext uri="{28A0092B-C50C-407E-A947-70E740481C1C}">
                           <a14:useLocalDpi xmlns:a14="http://schemas.microsoft.com/office/drawing/2010/main" val="0"/>
@@ -5295,7 +5616,7 @@
                 <w:noProof/>
               </w:rPr>
               <w:drawing>
-                <wp:inline distT="0" distB="0" distL="0" distR="0" wp14:anchorId="7A49BBE3" wp14:editId="6D417ED0">
+                <wp:inline distT="0" distB="0" distL="0" distR="0" wp14:anchorId="77AE71E0" wp14:editId="7A5385FF">
                   <wp:extent cx="3790171" cy="2326640"/>
                   <wp:effectExtent l="0" t="0" r="0" b="0"/>
                   <wp:docPr id="12" name="Picture 12"/>
@@ -5310,7 +5631,7 @@
                           <pic:cNvPicPr/>
                         </pic:nvPicPr>
                         <pic:blipFill>
-                          <a:blip r:embed="rId28"/>
+                          <a:blip r:embed="rId30"/>
                           <a:stretch>
                             <a:fillRect/>
                           </a:stretch>
@@ -5371,7 +5692,7 @@
           <w:noProof/>
         </w:rPr>
         <w:drawing>
-          <wp:inline distT="0" distB="0" distL="0" distR="0">
+          <wp:inline distT="0" distB="0" distL="0" distR="0" wp14:anchorId="71488FEE" wp14:editId="07C686E4">
             <wp:extent cx="4529667" cy="3096724"/>
             <wp:effectExtent l="0" t="0" r="4445" b="2540"/>
             <wp:docPr id="25" name="Picture 25"/>
@@ -5386,7 +5707,7 @@
                     <pic:cNvPicPr/>
                   </pic:nvPicPr>
                   <pic:blipFill>
-                    <a:blip r:embed="rId29">
+                    <a:blip r:embed="rId31">
                       <a:extLst>
                         <a:ext uri="{28A0092B-C50C-407E-A947-70E740481C1C}">
                           <a14:useLocalDpi xmlns:a14="http://schemas.microsoft.com/office/drawing/2010/main" val="0"/>
@@ -5451,7 +5772,27 @@
           <w:bCs w:val="0"/>
           <w:color w:val="000000"/>
         </w:rPr>
-        <w:t>A measure from 0.0 to 1.0 describing the musical positiveness conveyed by a track. Tracks with high valence sound more positive (e.g. happy, cheerful, euphoric), while tracks with low valence sound more negative (e.g. sad, depressed, angry).</w:t>
+        <w:t>A measure from 0.0 to 1.0 describing the musical positiveness conveyed by a track. Tracks with high valence sound more positive (</w:t>
+      </w:r>
+      <w:proofErr w:type="gramStart"/>
+      <w:r>
+        <w:rPr>
+          <w:rFonts w:ascii="Helvetica Neue" w:hAnsi="Helvetica Neue"/>
+          <w:b w:val="0"/>
+          <w:bCs w:val="0"/>
+          <w:color w:val="000000"/>
+        </w:rPr>
+        <w:t>e.g.</w:t>
+      </w:r>
+      <w:proofErr w:type="gramEnd"/>
+      <w:r>
+        <w:rPr>
+          <w:rFonts w:ascii="Helvetica Neue" w:hAnsi="Helvetica Neue"/>
+          <w:b w:val="0"/>
+          <w:bCs w:val="0"/>
+          <w:color w:val="000000"/>
+        </w:rPr>
+        <w:t xml:space="preserve"> happy, cheerful, euphoric), while tracks with low valence sound more negative (e.g. sad, depressed, angry).</w:t>
       </w:r>
     </w:p>
     <w:p>
@@ -5782,7 +6123,7 @@
                 <w:noProof/>
               </w:rPr>
               <w:drawing>
-                <wp:inline distT="0" distB="0" distL="0" distR="0" wp14:anchorId="061ABBC9" wp14:editId="61A0CE67">
+                <wp:inline distT="0" distB="0" distL="0" distR="0" wp14:anchorId="66317BD1" wp14:editId="1367FA76">
                   <wp:extent cx="3789680" cy="2337911"/>
                   <wp:effectExtent l="0" t="0" r="0" b="0"/>
                   <wp:docPr id="13" name="Picture 13"/>
@@ -5797,7 +6138,7 @@
                           <pic:cNvPicPr/>
                         </pic:nvPicPr>
                         <pic:blipFill>
-                          <a:blip r:embed="rId30"/>
+                          <a:blip r:embed="rId32"/>
                           <a:stretch>
                             <a:fillRect/>
                           </a:stretch>
@@ -5858,7 +6199,7 @@
           <w:noProof/>
         </w:rPr>
         <w:drawing>
-          <wp:inline distT="0" distB="0" distL="0" distR="0">
+          <wp:inline distT="0" distB="0" distL="0" distR="0" wp14:anchorId="17004C2C" wp14:editId="0176FC85">
             <wp:extent cx="5461000" cy="2629565"/>
             <wp:effectExtent l="0" t="0" r="0" b="0"/>
             <wp:docPr id="26" name="Picture 26"/>
@@ -5873,7 +6214,7 @@
                     <pic:cNvPicPr/>
                   </pic:nvPicPr>
                   <pic:blipFill>
-                    <a:blip r:embed="rId31">
+                    <a:blip r:embed="rId33">
                       <a:extLst>
                         <a:ext uri="{28A0092B-C50C-407E-A947-70E740481C1C}">
                           <a14:useLocalDpi xmlns:a14="http://schemas.microsoft.com/office/drawing/2010/main" val="0"/>
@@ -5990,7 +6331,7 @@
         </w:rPr>
         <w:t>93% of the songs were not explicit and 7% of the songs were explicit.</w:t>
       </w:r>
-      <w:hyperlink r:id="rId32" w:anchor="93%-of-the-songs-were-not-explicit-and-7%-of-the-songs-were-explicit." w:history="1">
+      <w:hyperlink r:id="rId34" w:anchor="93%-of-the-songs-were-not-explicit-and-7%-of-the-songs-were-explicit." w:history="1">
         <w:r>
           <w:rPr>
             <w:rStyle w:val="Hyperlink"/>
@@ -6171,7 +6512,7 @@
                 <w:noProof/>
               </w:rPr>
               <w:drawing>
-                <wp:inline distT="0" distB="0" distL="0" distR="0" wp14:anchorId="77F1B0C0" wp14:editId="151348A3">
+                <wp:inline distT="0" distB="0" distL="0" distR="0" wp14:anchorId="4CC22733" wp14:editId="4F66A1CD">
                   <wp:extent cx="3738880" cy="2324938"/>
                   <wp:effectExtent l="0" t="0" r="0" b="0"/>
                   <wp:docPr id="14" name="Picture 14"/>
@@ -6186,7 +6527,7 @@
                           <pic:cNvPicPr/>
                         </pic:nvPicPr>
                         <pic:blipFill>
-                          <a:blip r:embed="rId33"/>
+                          <a:blip r:embed="rId35"/>
                           <a:stretch>
                             <a:fillRect/>
                           </a:stretch>
@@ -6447,7 +6788,7 @@
                 <w:noProof/>
               </w:rPr>
               <w:drawing>
-                <wp:inline distT="0" distB="0" distL="0" distR="0" wp14:anchorId="4EAD6B89" wp14:editId="0EA448E8">
+                <wp:inline distT="0" distB="0" distL="0" distR="0" wp14:anchorId="2F5A0559" wp14:editId="2B8BF2F0">
                   <wp:extent cx="3738880" cy="2324939"/>
                   <wp:effectExtent l="0" t="0" r="0" b="0"/>
                   <wp:docPr id="16" name="Picture 16"/>
@@ -6462,7 +6803,7 @@
                           <pic:cNvPicPr/>
                         </pic:nvPicPr>
                         <pic:blipFill>
-                          <a:blip r:embed="rId34"/>
+                          <a:blip r:embed="rId36"/>
                           <a:stretch>
                             <a:fillRect/>
                           </a:stretch>
@@ -6583,7 +6924,7 @@
           <w:bCs w:val="0"/>
           <w:color w:val="000000"/>
         </w:rPr>
-        <w:t xml:space="preserve"> and energy appears to be the most significantly correlat</w:t>
+        <w:t xml:space="preserve"> and energy appears to be the most significantly correl</w:t>
       </w:r>
       <w:r>
         <w:rPr>
@@ -6592,10 +6933,8 @@
           <w:bCs w:val="0"/>
           <w:color w:val="000000"/>
         </w:rPr>
-        <w:t>ion</w:t>
-      </w:r>
-      <w:bookmarkStart w:id="0" w:name="_GoBack"/>
-      <w:bookmarkEnd w:id="0"/>
+        <w:t>ated</w:t>
+      </w:r>
       <w:r>
         <w:rPr>
           <w:rFonts w:ascii="Helvetica Neue" w:hAnsi="Helvetica Neue"/>
@@ -6629,7 +6968,7 @@
           <w:noProof/>
         </w:rPr>
         <w:drawing>
-          <wp:inline distT="0" distB="0" distL="0" distR="0">
+          <wp:inline distT="0" distB="0" distL="0" distR="0" wp14:anchorId="32F39F3B" wp14:editId="47305D32">
             <wp:extent cx="5943600" cy="5288280"/>
             <wp:effectExtent l="0" t="0" r="0" b="0"/>
             <wp:docPr id="30" name="Picture 30"/>
@@ -6644,7 +6983,7 @@
                     <pic:cNvPicPr/>
                   </pic:nvPicPr>
                   <pic:blipFill>
-                    <a:blip r:embed="rId35">
+                    <a:blip r:embed="rId37">
                       <a:extLst>
                         <a:ext uri="{28A0092B-C50C-407E-A947-70E740481C1C}">
                           <a14:useLocalDpi xmlns:a14="http://schemas.microsoft.com/office/drawing/2010/main" val="0"/>
@@ -6878,6 +7217,7 @@
         </w:rPr>
       </w:pPr>
       <w:proofErr w:type="spellStart"/>
+      <w:proofErr w:type="gramStart"/>
       <w:r>
         <w:rPr>
           <w:color w:val="000000"/>
@@ -6893,7 +7233,16 @@
           <w:sz w:val="21"/>
           <w:szCs w:val="21"/>
         </w:rPr>
-        <w:t xml:space="preserve">  loudness           -0.317562</w:t>
+        <w:t xml:space="preserve">  loudness</w:t>
+      </w:r>
+      <w:proofErr w:type="gramEnd"/>
+      <w:r>
+        <w:rPr>
+          <w:color w:val="000000"/>
+          <w:sz w:val="21"/>
+          <w:szCs w:val="21"/>
+        </w:rPr>
+        <w:t xml:space="preserve">           -0.317562</w:t>
       </w:r>
     </w:p>
     <w:p>
@@ -6987,6 +7336,7 @@
         </w:rPr>
       </w:pPr>
       <w:proofErr w:type="spellStart"/>
+      <w:proofErr w:type="gramStart"/>
       <w:r>
         <w:rPr>
           <w:color w:val="000000"/>
@@ -7002,7 +7352,16 @@
           <w:sz w:val="21"/>
           <w:szCs w:val="21"/>
         </w:rPr>
-        <w:t xml:space="preserve">  popularity         -0.300625</w:t>
+        <w:t xml:space="preserve">  popularity</w:t>
+      </w:r>
+      <w:proofErr w:type="gramEnd"/>
+      <w:r>
+        <w:rPr>
+          <w:color w:val="000000"/>
+          <w:sz w:val="21"/>
+          <w:szCs w:val="21"/>
+        </w:rPr>
+        <w:t xml:space="preserve">         -0.300625</w:t>
       </w:r>
     </w:p>
     <w:p>
@@ -7234,13 +7593,23 @@
           <w:szCs w:val="21"/>
         </w:rPr>
       </w:pPr>
-      <w:r>
-        <w:rPr>
-          <w:color w:val="000000"/>
-          <w:sz w:val="21"/>
-          <w:szCs w:val="21"/>
-        </w:rPr>
-        <w:t>danceability  valence         0.536713</w:t>
+      <w:proofErr w:type="gramStart"/>
+      <w:r>
+        <w:rPr>
+          <w:color w:val="000000"/>
+          <w:sz w:val="21"/>
+          <w:szCs w:val="21"/>
+        </w:rPr>
+        <w:t>danceability  valence</w:t>
+      </w:r>
+      <w:proofErr w:type="gramEnd"/>
+      <w:r>
+        <w:rPr>
+          <w:color w:val="000000"/>
+          <w:sz w:val="21"/>
+          <w:szCs w:val="21"/>
+        </w:rPr>
+        <w:t xml:space="preserve">         0.536713</w:t>
       </w:r>
     </w:p>
     <w:p>
@@ -7519,6 +7888,21 @@
       <w:pPr>
         <w:rPr>
           <w:rFonts w:ascii="Helvetica" w:hAnsi="Helvetica"/>
+        </w:rPr>
+      </w:pPr>
+    </w:p>
+    <w:p>
+      <w:pPr>
+        <w:shd w:val="clear" w:color="auto" w:fill="FFFFFF"/>
+        <w:spacing w:before="186"/>
+        <w:outlineLvl w:val="2"/>
+        <w:rPr>
+          <w:rFonts w:ascii="Helvetica" w:eastAsia="Times New Roman" w:hAnsi="Helvetica" w:cs="Times New Roman"/>
+          <w:b/>
+          <w:bCs/>
+          <w:color w:val="000000"/>
+          <w:sz w:val="40"/>
+          <w:szCs w:val="40"/>
         </w:rPr>
       </w:pPr>
     </w:p>
@@ -7615,7 +7999,7 @@
           <w:color w:val="000000"/>
         </w:rPr>
         <w:drawing>
-          <wp:inline distT="0" distB="0" distL="0" distR="0">
+          <wp:inline distT="0" distB="0" distL="0" distR="0" wp14:anchorId="25741AF0" wp14:editId="723A1F82">
             <wp:extent cx="1515533" cy="2875055"/>
             <wp:effectExtent l="0" t="0" r="0" b="0"/>
             <wp:docPr id="2" name="Picture 2"/>
@@ -7630,7 +8014,7 @@
                     <pic:cNvPicPr/>
                   </pic:nvPicPr>
                   <pic:blipFill>
-                    <a:blip r:embed="rId36">
+                    <a:blip r:embed="rId38">
                       <a:extLst>
                         <a:ext uri="{28A0092B-C50C-407E-A947-70E740481C1C}">
                           <a14:useLocalDpi xmlns:a14="http://schemas.microsoft.com/office/drawing/2010/main" val="0"/>
@@ -7728,7 +8112,7 @@
           <w:color w:val="000000"/>
         </w:rPr>
         <w:drawing>
-          <wp:inline distT="0" distB="0" distL="0" distR="0">
+          <wp:inline distT="0" distB="0" distL="0" distR="0" wp14:anchorId="3AD7B284" wp14:editId="7FE84831">
             <wp:extent cx="2057400" cy="2113837"/>
             <wp:effectExtent l="0" t="0" r="0" b="0"/>
             <wp:docPr id="4" name="Picture 4"/>
@@ -7743,7 +8127,7 @@
                     <pic:cNvPicPr/>
                   </pic:nvPicPr>
                   <pic:blipFill>
-                    <a:blip r:embed="rId37">
+                    <a:blip r:embed="rId39">
                       <a:extLst>
                         <a:ext uri="{28A0092B-C50C-407E-A947-70E740481C1C}">
                           <a14:useLocalDpi xmlns:a14="http://schemas.microsoft.com/office/drawing/2010/main" val="0"/>
@@ -7783,7 +8167,7 @@
           <w:color w:val="000000"/>
         </w:rPr>
         <w:drawing>
-          <wp:inline distT="0" distB="0" distL="0" distR="0">
+          <wp:inline distT="0" distB="0" distL="0" distR="0" wp14:anchorId="0D2682A1" wp14:editId="196E13A9">
             <wp:extent cx="2311400" cy="2111780"/>
             <wp:effectExtent l="0" t="0" r="0" b="0"/>
             <wp:docPr id="15" name="Picture 15"/>
@@ -7798,7 +8182,7 @@
                     <pic:cNvPicPr/>
                   </pic:nvPicPr>
                   <pic:blipFill>
-                    <a:blip r:embed="rId38">
+                    <a:blip r:embed="rId40">
                       <a:extLst>
                         <a:ext uri="{28A0092B-C50C-407E-A947-70E740481C1C}">
                           <a14:useLocalDpi xmlns:a14="http://schemas.microsoft.com/office/drawing/2010/main" val="0"/>
@@ -7918,7 +8302,7 @@
           <w:color w:val="000000"/>
         </w:rPr>
         <w:drawing>
-          <wp:inline distT="0" distB="0" distL="0" distR="0">
+          <wp:inline distT="0" distB="0" distL="0" distR="0" wp14:anchorId="2EF50493" wp14:editId="08BD4E80">
             <wp:extent cx="1490133" cy="2985723"/>
             <wp:effectExtent l="0" t="0" r="0" b="0"/>
             <wp:docPr id="18" name="Picture 18"/>
@@ -7933,7 +8317,7 @@
                     <pic:cNvPicPr/>
                   </pic:nvPicPr>
                   <pic:blipFill>
-                    <a:blip r:embed="rId39">
+                    <a:blip r:embed="rId41">
                       <a:extLst>
                         <a:ext uri="{28A0092B-C50C-407E-A947-70E740481C1C}">
                           <a14:useLocalDpi xmlns:a14="http://schemas.microsoft.com/office/drawing/2010/main" val="0"/>
@@ -8010,7 +8394,7 @@
           <w:color w:val="000000"/>
         </w:rPr>
         <w:drawing>
-          <wp:inline distT="0" distB="0" distL="0" distR="0">
+          <wp:inline distT="0" distB="0" distL="0" distR="0" wp14:anchorId="617948D5" wp14:editId="04EC0666">
             <wp:extent cx="1608667" cy="3448366"/>
             <wp:effectExtent l="0" t="0" r="4445" b="0"/>
             <wp:docPr id="19" name="Picture 19"/>
@@ -8025,7 +8409,7 @@
                     <pic:cNvPicPr/>
                   </pic:nvPicPr>
                   <pic:blipFill>
-                    <a:blip r:embed="rId40">
+                    <a:blip r:embed="rId42">
                       <a:extLst>
                         <a:ext uri="{28A0092B-C50C-407E-A947-70E740481C1C}">
                           <a14:useLocalDpi xmlns:a14="http://schemas.microsoft.com/office/drawing/2010/main" val="0"/>
@@ -8142,7 +8526,31 @@
           <w:szCs w:val="40"/>
         </w:rPr>
         <w:lastRenderedPageBreak/>
-        <w:t>03 – Principle Component Analysis</w:t>
+        <w:t xml:space="preserve">03 – </w:t>
+      </w:r>
+      <w:proofErr w:type="gramStart"/>
+      <w:r>
+        <w:rPr>
+          <w:rFonts w:ascii="Helvetica" w:eastAsia="Times New Roman" w:hAnsi="Helvetica" w:cs="Times New Roman"/>
+          <w:b/>
+          <w:bCs/>
+          <w:color w:val="000000"/>
+          <w:sz w:val="40"/>
+          <w:szCs w:val="40"/>
+        </w:rPr>
+        <w:t>Principle</w:t>
+      </w:r>
+      <w:proofErr w:type="gramEnd"/>
+      <w:r>
+        <w:rPr>
+          <w:rFonts w:ascii="Helvetica" w:eastAsia="Times New Roman" w:hAnsi="Helvetica" w:cs="Times New Roman"/>
+          <w:b/>
+          <w:bCs/>
+          <w:color w:val="000000"/>
+          <w:sz w:val="40"/>
+          <w:szCs w:val="40"/>
+        </w:rPr>
+        <w:t xml:space="preserve"> Component Analysis</w:t>
       </w:r>
     </w:p>
     <w:p>
@@ -8160,7 +8568,23 @@
           <w:rFonts w:ascii="Helvetica Neue" w:hAnsi="Helvetica Neue"/>
           <w:color w:val="000000"/>
         </w:rPr>
-        <w:t>6 Attributes accounted for 0.88 of the variance.</w:t>
+        <w:t xml:space="preserve">6 Attributes accounted for 0.88 of the </w:t>
+      </w:r>
+      <w:proofErr w:type="gramStart"/>
+      <w:r>
+        <w:rPr>
+          <w:rFonts w:ascii="Helvetica Neue" w:hAnsi="Helvetica Neue"/>
+          <w:color w:val="000000"/>
+        </w:rPr>
+        <w:t>variance</w:t>
+      </w:r>
+      <w:proofErr w:type="gramEnd"/>
+      <w:r>
+        <w:rPr>
+          <w:rFonts w:ascii="Helvetica Neue" w:hAnsi="Helvetica Neue"/>
+          <w:color w:val="000000"/>
+        </w:rPr>
+        <w:t>.</w:t>
       </w:r>
     </w:p>
     <w:p>
@@ -8366,7 +8790,7 @@
           <w:noProof/>
         </w:rPr>
         <w:drawing>
-          <wp:inline distT="0" distB="0" distL="0" distR="0">
+          <wp:inline distT="0" distB="0" distL="0" distR="0" wp14:anchorId="6DBE238F" wp14:editId="3267211B">
             <wp:extent cx="4902200" cy="3327400"/>
             <wp:effectExtent l="0" t="0" r="0" b="0"/>
             <wp:docPr id="31" name="Picture 31"/>
@@ -8381,7 +8805,7 @@
                     <pic:cNvPicPr/>
                   </pic:nvPicPr>
                   <pic:blipFill>
-                    <a:blip r:embed="rId41">
+                    <a:blip r:embed="rId43">
                       <a:extLst>
                         <a:ext uri="{28A0092B-C50C-407E-A947-70E740481C1C}">
                           <a14:useLocalDpi xmlns:a14="http://schemas.microsoft.com/office/drawing/2010/main" val="0"/>
@@ -8406,6 +8830,1635 @@
             </a:graphic>
           </wp:inline>
         </w:drawing>
+      </w:r>
+    </w:p>
+    <w:p>
+      <w:pPr>
+        <w:rPr>
+          <w:rFonts w:ascii="Helvetica" w:hAnsi="Helvetica"/>
+        </w:rPr>
+      </w:pPr>
+    </w:p>
+    <w:p>
+      <w:pPr>
+        <w:rPr>
+          <w:rFonts w:ascii="Helvetica" w:hAnsi="Helvetica"/>
+        </w:rPr>
+      </w:pPr>
+    </w:p>
+    <w:p>
+      <w:pPr>
+        <w:rPr>
+          <w:rFonts w:ascii="Helvetica" w:hAnsi="Helvetica"/>
+        </w:rPr>
+      </w:pPr>
+    </w:p>
+    <w:p>
+      <w:pPr>
+        <w:rPr>
+          <w:rFonts w:ascii="Helvetica" w:hAnsi="Helvetica"/>
+        </w:rPr>
+      </w:pPr>
+    </w:p>
+    <w:p>
+      <w:pPr>
+        <w:rPr>
+          <w:rFonts w:ascii="Helvetica" w:hAnsi="Helvetica"/>
+        </w:rPr>
+      </w:pPr>
+    </w:p>
+    <w:p>
+      <w:pPr>
+        <w:rPr>
+          <w:rFonts w:ascii="Helvetica" w:hAnsi="Helvetica"/>
+        </w:rPr>
+      </w:pPr>
+    </w:p>
+    <w:p>
+      <w:pPr>
+        <w:rPr>
+          <w:rFonts w:ascii="Helvetica" w:hAnsi="Helvetica"/>
+        </w:rPr>
+      </w:pPr>
+    </w:p>
+    <w:p>
+      <w:pPr>
+        <w:rPr>
+          <w:rFonts w:ascii="Helvetica" w:hAnsi="Helvetica"/>
+        </w:rPr>
+      </w:pPr>
+    </w:p>
+    <w:p>
+      <w:pPr>
+        <w:rPr>
+          <w:rFonts w:ascii="Helvetica" w:hAnsi="Helvetica"/>
+        </w:rPr>
+      </w:pPr>
+    </w:p>
+    <w:p>
+      <w:pPr>
+        <w:rPr>
+          <w:rFonts w:ascii="Helvetica" w:hAnsi="Helvetica"/>
+        </w:rPr>
+      </w:pPr>
+    </w:p>
+    <w:p>
+      <w:pPr>
+        <w:rPr>
+          <w:rFonts w:ascii="Helvetica" w:hAnsi="Helvetica"/>
+        </w:rPr>
+      </w:pPr>
+    </w:p>
+    <w:p>
+      <w:pPr>
+        <w:rPr>
+          <w:rFonts w:ascii="Helvetica" w:hAnsi="Helvetica"/>
+        </w:rPr>
+      </w:pPr>
+    </w:p>
+    <w:p>
+      <w:pPr>
+        <w:rPr>
+          <w:rFonts w:ascii="Helvetica" w:hAnsi="Helvetica"/>
+        </w:rPr>
+      </w:pPr>
+    </w:p>
+    <w:p>
+      <w:pPr>
+        <w:rPr>
+          <w:rFonts w:ascii="Helvetica" w:hAnsi="Helvetica"/>
+        </w:rPr>
+      </w:pPr>
+    </w:p>
+    <w:p>
+      <w:pPr>
+        <w:rPr>
+          <w:rFonts w:ascii="Helvetica" w:hAnsi="Helvetica"/>
+          <w:b/>
+          <w:bCs/>
+          <w:sz w:val="40"/>
+          <w:szCs w:val="40"/>
+        </w:rPr>
+      </w:pPr>
+      <w:r>
+        <w:rPr>
+          <w:rFonts w:ascii="Helvetica" w:hAnsi="Helvetica"/>
+          <w:b/>
+          <w:bCs/>
+          <w:sz w:val="40"/>
+          <w:szCs w:val="40"/>
+        </w:rPr>
+        <w:lastRenderedPageBreak/>
+        <w:t>04 - Cluster Analysis</w:t>
+      </w:r>
+    </w:p>
+    <w:p>
+      <w:pPr>
+        <w:rPr>
+          <w:rFonts w:ascii="Helvetica" w:hAnsi="Helvetica"/>
+          <w:b/>
+          <w:bCs/>
+          <w:sz w:val="40"/>
+          <w:szCs w:val="40"/>
+        </w:rPr>
+      </w:pPr>
+    </w:p>
+    <w:p>
+      <w:pPr>
+        <w:rPr>
+          <w:rFonts w:ascii="Helvetica" w:hAnsi="Helvetica"/>
+          <w:b/>
+          <w:bCs/>
+        </w:rPr>
+      </w:pPr>
+      <w:r>
+        <w:rPr>
+          <w:rFonts w:ascii="Helvetica" w:hAnsi="Helvetica"/>
+          <w:b/>
+          <w:bCs/>
+        </w:rPr>
+        <w:t>Cluster model 1: k-means with our PCA attributes</w:t>
+      </w:r>
+    </w:p>
+    <w:p>
+      <w:pPr>
+        <w:rPr>
+          <w:rFonts w:ascii="Helvetica" w:hAnsi="Helvetica"/>
+          <w:b/>
+          <w:bCs/>
+        </w:rPr>
+      </w:pPr>
+    </w:p>
+    <w:p>
+      <w:pPr>
+        <w:rPr>
+          <w:rFonts w:ascii="Helvetica" w:hAnsi="Helvetica"/>
+        </w:rPr>
+      </w:pPr>
+      <w:r>
+        <w:rPr>
+          <w:rFonts w:ascii="Helvetica" w:hAnsi="Helvetica"/>
+        </w:rPr>
+        <w:t>The best number of K clusters was 13 after looking at our silhouette values:</w:t>
+      </w:r>
+    </w:p>
+    <w:p>
+      <w:pPr>
+        <w:rPr>
+          <w:rFonts w:ascii="Helvetica" w:hAnsi="Helvetica"/>
+          <w:b/>
+          <w:bCs/>
+        </w:rPr>
+      </w:pPr>
+    </w:p>
+    <w:p>
+      <w:pPr>
+        <w:rPr>
+          <w:rFonts w:ascii="Helvetica" w:hAnsi="Helvetica"/>
+        </w:rPr>
+      </w:pPr>
+      <w:r>
+        <w:rPr>
+          <w:rFonts w:ascii="Helvetica" w:hAnsi="Helvetica"/>
+          <w:noProof/>
+        </w:rPr>
+        <w:drawing>
+          <wp:inline distT="0" distB="0" distL="0" distR="0" wp14:anchorId="6EA7E3F2" wp14:editId="03A1350C">
+            <wp:extent cx="5116830" cy="2827020"/>
+            <wp:effectExtent l="0" t="0" r="7620" b="0"/>
+            <wp:docPr id="20" name="Picture 20"/>
+            <wp:cNvGraphicFramePr>
+              <a:graphicFrameLocks xmlns:a="http://schemas.openxmlformats.org/drawingml/2006/main" noChangeAspect="1"/>
+            </wp:cNvGraphicFramePr>
+            <a:graphic xmlns:a="http://schemas.openxmlformats.org/drawingml/2006/main">
+              <a:graphicData uri="http://schemas.openxmlformats.org/drawingml/2006/picture">
+                <pic:pic xmlns:pic="http://schemas.openxmlformats.org/drawingml/2006/picture">
+                  <pic:nvPicPr>
+                    <pic:cNvPr id="0" name="Picture 1"/>
+                    <pic:cNvPicPr>
+                      <a:picLocks noChangeAspect="1" noChangeArrowheads="1"/>
+                    </pic:cNvPicPr>
+                  </pic:nvPicPr>
+                  <pic:blipFill>
+                    <a:blip r:embed="rId44" cstate="print">
+                      <a:extLst>
+                        <a:ext uri="{28A0092B-C50C-407E-A947-70E740481C1C}">
+                          <a14:useLocalDpi xmlns:a14="http://schemas.microsoft.com/office/drawing/2010/main" val="0"/>
+                        </a:ext>
+                      </a:extLst>
+                    </a:blip>
+                    <a:srcRect/>
+                    <a:stretch>
+                      <a:fillRect/>
+                    </a:stretch>
+                  </pic:blipFill>
+                  <pic:spPr bwMode="auto">
+                    <a:xfrm>
+                      <a:off x="0" y="0"/>
+                      <a:ext cx="5116830" cy="2827020"/>
+                    </a:xfrm>
+                    <a:prstGeom prst="rect">
+                      <a:avLst/>
+                    </a:prstGeom>
+                    <a:noFill/>
+                    <a:ln>
+                      <a:noFill/>
+                    </a:ln>
+                  </pic:spPr>
+                </pic:pic>
+              </a:graphicData>
+            </a:graphic>
+          </wp:inline>
+        </w:drawing>
+      </w:r>
+    </w:p>
+    <w:p>
+      <w:pPr>
+        <w:rPr>
+          <w:rFonts w:ascii="Helvetica" w:hAnsi="Helvetica"/>
+        </w:rPr>
+      </w:pPr>
+    </w:p>
+    <w:p>
+      <w:pPr>
+        <w:rPr>
+          <w:rFonts w:ascii="Helvetica" w:hAnsi="Helvetica"/>
+          <w:b/>
+          <w:bCs/>
+        </w:rPr>
+      </w:pPr>
+      <w:r>
+        <w:rPr>
+          <w:rFonts w:ascii="Helvetica" w:hAnsi="Helvetica"/>
+          <w:b/>
+          <w:bCs/>
+        </w:rPr>
+        <w:t xml:space="preserve">The cluster centroids: </w:t>
+      </w:r>
+    </w:p>
+    <w:p>
+      <w:pPr>
+        <w:rPr>
+          <w:rFonts w:ascii="Helvetica" w:hAnsi="Helvetica"/>
+        </w:rPr>
+      </w:pPr>
+    </w:p>
+    <w:p>
+      <w:pPr>
+        <w:rPr>
+          <w:rFonts w:ascii="Helvetica" w:hAnsi="Helvetica"/>
+          <w:b/>
+          <w:bCs/>
+          <w:sz w:val="40"/>
+          <w:szCs w:val="40"/>
+        </w:rPr>
+      </w:pPr>
+      <w:r>
+        <w:rPr>
+          <w:rFonts w:ascii="Helvetica" w:hAnsi="Helvetica"/>
+          <w:b/>
+          <w:bCs/>
+          <w:noProof/>
+          <w:sz w:val="40"/>
+          <w:szCs w:val="40"/>
+        </w:rPr>
+        <w:drawing>
+          <wp:inline distT="0" distB="0" distL="0" distR="0" wp14:anchorId="2B3B87B6" wp14:editId="18E92148">
+            <wp:extent cx="3897630" cy="3055620"/>
+            <wp:effectExtent l="0" t="0" r="7620" b="0"/>
+            <wp:docPr id="32" name="Picture 32"/>
+            <wp:cNvGraphicFramePr>
+              <a:graphicFrameLocks xmlns:a="http://schemas.openxmlformats.org/drawingml/2006/main" noChangeAspect="1"/>
+            </wp:cNvGraphicFramePr>
+            <a:graphic xmlns:a="http://schemas.openxmlformats.org/drawingml/2006/main">
+              <a:graphicData uri="http://schemas.openxmlformats.org/drawingml/2006/picture">
+                <pic:pic xmlns:pic="http://schemas.openxmlformats.org/drawingml/2006/picture">
+                  <pic:nvPicPr>
+                    <pic:cNvPr id="0" name="Picture 2"/>
+                    <pic:cNvPicPr>
+                      <a:picLocks noChangeAspect="1" noChangeArrowheads="1"/>
+                    </pic:cNvPicPr>
+                  </pic:nvPicPr>
+                  <pic:blipFill>
+                    <a:blip r:embed="rId45" cstate="print">
+                      <a:extLst>
+                        <a:ext uri="{28A0092B-C50C-407E-A947-70E740481C1C}">
+                          <a14:useLocalDpi xmlns:a14="http://schemas.microsoft.com/office/drawing/2010/main" val="0"/>
+                        </a:ext>
+                      </a:extLst>
+                    </a:blip>
+                    <a:srcRect/>
+                    <a:stretch>
+                      <a:fillRect/>
+                    </a:stretch>
+                  </pic:blipFill>
+                  <pic:spPr bwMode="auto">
+                    <a:xfrm>
+                      <a:off x="0" y="0"/>
+                      <a:ext cx="3897630" cy="3055620"/>
+                    </a:xfrm>
+                    <a:prstGeom prst="rect">
+                      <a:avLst/>
+                    </a:prstGeom>
+                    <a:noFill/>
+                    <a:ln>
+                      <a:noFill/>
+                    </a:ln>
+                  </pic:spPr>
+                </pic:pic>
+              </a:graphicData>
+            </a:graphic>
+          </wp:inline>
+        </w:drawing>
+      </w:r>
+    </w:p>
+    <w:p>
+      <w:pPr>
+        <w:rPr>
+          <w:rFonts w:ascii="Helvetica" w:hAnsi="Helvetica"/>
+          <w:b/>
+          <w:bCs/>
+          <w:sz w:val="40"/>
+          <w:szCs w:val="40"/>
+        </w:rPr>
+      </w:pPr>
+    </w:p>
+    <w:p>
+      <w:pPr>
+        <w:shd w:val="clear" w:color="auto" w:fill="FFFFFF"/>
+        <w:tabs>
+          <w:tab w:val="left" w:pos="916"/>
+          <w:tab w:val="left" w:pos="1832"/>
+          <w:tab w:val="left" w:pos="2748"/>
+          <w:tab w:val="left" w:pos="3664"/>
+          <w:tab w:val="left" w:pos="4580"/>
+          <w:tab w:val="left" w:pos="5496"/>
+          <w:tab w:val="left" w:pos="6412"/>
+          <w:tab w:val="left" w:pos="7328"/>
+          <w:tab w:val="left" w:pos="8244"/>
+          <w:tab w:val="left" w:pos="9160"/>
+          <w:tab w:val="left" w:pos="10076"/>
+          <w:tab w:val="left" w:pos="10992"/>
+          <w:tab w:val="left" w:pos="11908"/>
+          <w:tab w:val="left" w:pos="12824"/>
+          <w:tab w:val="left" w:pos="13740"/>
+          <w:tab w:val="left" w:pos="14656"/>
+        </w:tabs>
+        <w:wordWrap w:val="0"/>
+        <w:textAlignment w:val="baseline"/>
+        <w:rPr>
+          <w:rFonts w:ascii="Courier New" w:eastAsia="Times New Roman" w:hAnsi="Courier New" w:cs="Courier New"/>
+          <w:color w:val="000000"/>
+          <w:sz w:val="21"/>
+          <w:szCs w:val="21"/>
+        </w:rPr>
+      </w:pPr>
+    </w:p>
+    <w:p>
+      <w:pPr>
+        <w:shd w:val="clear" w:color="auto" w:fill="FFFFFF"/>
+        <w:tabs>
+          <w:tab w:val="left" w:pos="916"/>
+          <w:tab w:val="left" w:pos="1832"/>
+          <w:tab w:val="left" w:pos="2748"/>
+          <w:tab w:val="left" w:pos="3664"/>
+          <w:tab w:val="left" w:pos="4580"/>
+          <w:tab w:val="left" w:pos="5496"/>
+          <w:tab w:val="left" w:pos="6412"/>
+          <w:tab w:val="left" w:pos="7328"/>
+          <w:tab w:val="left" w:pos="8244"/>
+          <w:tab w:val="left" w:pos="9160"/>
+          <w:tab w:val="left" w:pos="10076"/>
+          <w:tab w:val="left" w:pos="10992"/>
+          <w:tab w:val="left" w:pos="11908"/>
+          <w:tab w:val="left" w:pos="12824"/>
+          <w:tab w:val="left" w:pos="13740"/>
+          <w:tab w:val="left" w:pos="14656"/>
+        </w:tabs>
+        <w:wordWrap w:val="0"/>
+        <w:textAlignment w:val="baseline"/>
+        <w:rPr>
+          <w:rFonts w:ascii="Helvetica" w:eastAsia="Times New Roman" w:hAnsi="Helvetica" w:cs="Helvetica"/>
+          <w:b/>
+          <w:bCs/>
+          <w:color w:val="000000"/>
+        </w:rPr>
+      </w:pPr>
+      <w:r>
+        <w:rPr>
+          <w:rFonts w:ascii="Helvetica" w:eastAsia="Times New Roman" w:hAnsi="Helvetica" w:cs="Helvetica"/>
+          <w:b/>
+          <w:bCs/>
+          <w:color w:val="000000"/>
+        </w:rPr>
+        <w:lastRenderedPageBreak/>
+        <w:t>Size of each cluster:</w:t>
+      </w:r>
+    </w:p>
+    <w:p>
+      <w:pPr>
+        <w:shd w:val="clear" w:color="auto" w:fill="FFFFFF"/>
+        <w:tabs>
+          <w:tab w:val="left" w:pos="916"/>
+          <w:tab w:val="left" w:pos="1832"/>
+          <w:tab w:val="left" w:pos="2748"/>
+          <w:tab w:val="left" w:pos="3664"/>
+          <w:tab w:val="left" w:pos="4580"/>
+          <w:tab w:val="left" w:pos="5496"/>
+          <w:tab w:val="left" w:pos="6412"/>
+          <w:tab w:val="left" w:pos="7328"/>
+          <w:tab w:val="left" w:pos="8244"/>
+          <w:tab w:val="left" w:pos="9160"/>
+          <w:tab w:val="left" w:pos="10076"/>
+          <w:tab w:val="left" w:pos="10992"/>
+          <w:tab w:val="left" w:pos="11908"/>
+          <w:tab w:val="left" w:pos="12824"/>
+          <w:tab w:val="left" w:pos="13740"/>
+          <w:tab w:val="left" w:pos="14656"/>
+        </w:tabs>
+        <w:wordWrap w:val="0"/>
+        <w:textAlignment w:val="baseline"/>
+        <w:rPr>
+          <w:rFonts w:ascii="Courier New" w:eastAsia="Times New Roman" w:hAnsi="Courier New" w:cs="Courier New"/>
+          <w:color w:val="000000"/>
+          <w:sz w:val="21"/>
+          <w:szCs w:val="21"/>
+        </w:rPr>
+      </w:pPr>
+    </w:p>
+    <w:p>
+      <w:pPr>
+        <w:shd w:val="clear" w:color="auto" w:fill="FFFFFF"/>
+        <w:tabs>
+          <w:tab w:val="left" w:pos="916"/>
+          <w:tab w:val="left" w:pos="1832"/>
+          <w:tab w:val="left" w:pos="2748"/>
+          <w:tab w:val="left" w:pos="3664"/>
+          <w:tab w:val="left" w:pos="4580"/>
+          <w:tab w:val="left" w:pos="5496"/>
+          <w:tab w:val="left" w:pos="6412"/>
+          <w:tab w:val="left" w:pos="7328"/>
+          <w:tab w:val="left" w:pos="8244"/>
+          <w:tab w:val="left" w:pos="9160"/>
+          <w:tab w:val="left" w:pos="10076"/>
+          <w:tab w:val="left" w:pos="10992"/>
+          <w:tab w:val="left" w:pos="11908"/>
+          <w:tab w:val="left" w:pos="12824"/>
+          <w:tab w:val="left" w:pos="13740"/>
+          <w:tab w:val="left" w:pos="14656"/>
+        </w:tabs>
+        <w:wordWrap w:val="0"/>
+        <w:textAlignment w:val="baseline"/>
+        <w:rPr>
+          <w:rFonts w:ascii="Courier New" w:eastAsia="Times New Roman" w:hAnsi="Courier New" w:cs="Courier New"/>
+          <w:color w:val="000000"/>
+          <w:sz w:val="21"/>
+          <w:szCs w:val="21"/>
+        </w:rPr>
+      </w:pPr>
+      <w:r>
+        <w:rPr>
+          <w:rFonts w:ascii="Courier New" w:eastAsia="Times New Roman" w:hAnsi="Courier New" w:cs="Courier New"/>
+          <w:color w:val="000000"/>
+          <w:sz w:val="21"/>
+          <w:szCs w:val="21"/>
+        </w:rPr>
+        <w:t xml:space="preserve">Size of Cluster 0 </w:t>
+      </w:r>
+      <w:proofErr w:type="gramStart"/>
+      <w:r>
+        <w:rPr>
+          <w:rFonts w:ascii="Courier New" w:eastAsia="Times New Roman" w:hAnsi="Courier New" w:cs="Courier New"/>
+          <w:color w:val="000000"/>
+          <w:sz w:val="21"/>
+          <w:szCs w:val="21"/>
+        </w:rPr>
+        <w:t>=  7290</w:t>
+      </w:r>
+      <w:proofErr w:type="gramEnd"/>
+    </w:p>
+    <w:p>
+      <w:pPr>
+        <w:shd w:val="clear" w:color="auto" w:fill="FFFFFF"/>
+        <w:tabs>
+          <w:tab w:val="left" w:pos="916"/>
+          <w:tab w:val="left" w:pos="1832"/>
+          <w:tab w:val="left" w:pos="2748"/>
+          <w:tab w:val="left" w:pos="3664"/>
+          <w:tab w:val="left" w:pos="4580"/>
+          <w:tab w:val="left" w:pos="5496"/>
+          <w:tab w:val="left" w:pos="6412"/>
+          <w:tab w:val="left" w:pos="7328"/>
+          <w:tab w:val="left" w:pos="8244"/>
+          <w:tab w:val="left" w:pos="9160"/>
+          <w:tab w:val="left" w:pos="10076"/>
+          <w:tab w:val="left" w:pos="10992"/>
+          <w:tab w:val="left" w:pos="11908"/>
+          <w:tab w:val="left" w:pos="12824"/>
+          <w:tab w:val="left" w:pos="13740"/>
+          <w:tab w:val="left" w:pos="14656"/>
+        </w:tabs>
+        <w:wordWrap w:val="0"/>
+        <w:textAlignment w:val="baseline"/>
+        <w:rPr>
+          <w:rFonts w:ascii="Courier New" w:eastAsia="Times New Roman" w:hAnsi="Courier New" w:cs="Courier New"/>
+          <w:color w:val="000000"/>
+          <w:sz w:val="21"/>
+          <w:szCs w:val="21"/>
+        </w:rPr>
+      </w:pPr>
+      <w:r>
+        <w:rPr>
+          <w:rFonts w:ascii="Courier New" w:eastAsia="Times New Roman" w:hAnsi="Courier New" w:cs="Courier New"/>
+          <w:color w:val="000000"/>
+          <w:sz w:val="21"/>
+          <w:szCs w:val="21"/>
+        </w:rPr>
+        <w:t xml:space="preserve">Size of Cluster 1 </w:t>
+      </w:r>
+      <w:proofErr w:type="gramStart"/>
+      <w:r>
+        <w:rPr>
+          <w:rFonts w:ascii="Courier New" w:eastAsia="Times New Roman" w:hAnsi="Courier New" w:cs="Courier New"/>
+          <w:color w:val="000000"/>
+          <w:sz w:val="21"/>
+          <w:szCs w:val="21"/>
+        </w:rPr>
+        <w:t>=  23732</w:t>
+      </w:r>
+      <w:proofErr w:type="gramEnd"/>
+    </w:p>
+    <w:p>
+      <w:pPr>
+        <w:shd w:val="clear" w:color="auto" w:fill="FFFFFF"/>
+        <w:tabs>
+          <w:tab w:val="left" w:pos="916"/>
+          <w:tab w:val="left" w:pos="1832"/>
+          <w:tab w:val="left" w:pos="2748"/>
+          <w:tab w:val="left" w:pos="3664"/>
+          <w:tab w:val="left" w:pos="4580"/>
+          <w:tab w:val="left" w:pos="5496"/>
+          <w:tab w:val="left" w:pos="6412"/>
+          <w:tab w:val="left" w:pos="7328"/>
+          <w:tab w:val="left" w:pos="8244"/>
+          <w:tab w:val="left" w:pos="9160"/>
+          <w:tab w:val="left" w:pos="10076"/>
+          <w:tab w:val="left" w:pos="10992"/>
+          <w:tab w:val="left" w:pos="11908"/>
+          <w:tab w:val="left" w:pos="12824"/>
+          <w:tab w:val="left" w:pos="13740"/>
+          <w:tab w:val="left" w:pos="14656"/>
+        </w:tabs>
+        <w:wordWrap w:val="0"/>
+        <w:textAlignment w:val="baseline"/>
+        <w:rPr>
+          <w:rFonts w:ascii="Courier New" w:eastAsia="Times New Roman" w:hAnsi="Courier New" w:cs="Courier New"/>
+          <w:color w:val="000000"/>
+          <w:sz w:val="21"/>
+          <w:szCs w:val="21"/>
+        </w:rPr>
+      </w:pPr>
+      <w:r>
+        <w:rPr>
+          <w:rFonts w:ascii="Courier New" w:eastAsia="Times New Roman" w:hAnsi="Courier New" w:cs="Courier New"/>
+          <w:color w:val="000000"/>
+          <w:sz w:val="21"/>
+          <w:szCs w:val="21"/>
+        </w:rPr>
+        <w:t xml:space="preserve">Size of Cluster 2 </w:t>
+      </w:r>
+      <w:proofErr w:type="gramStart"/>
+      <w:r>
+        <w:rPr>
+          <w:rFonts w:ascii="Courier New" w:eastAsia="Times New Roman" w:hAnsi="Courier New" w:cs="Courier New"/>
+          <w:color w:val="000000"/>
+          <w:sz w:val="21"/>
+          <w:szCs w:val="21"/>
+        </w:rPr>
+        <w:t>=  14037</w:t>
+      </w:r>
+      <w:proofErr w:type="gramEnd"/>
+    </w:p>
+    <w:p>
+      <w:pPr>
+        <w:shd w:val="clear" w:color="auto" w:fill="FFFFFF"/>
+        <w:tabs>
+          <w:tab w:val="left" w:pos="916"/>
+          <w:tab w:val="left" w:pos="1832"/>
+          <w:tab w:val="left" w:pos="2748"/>
+          <w:tab w:val="left" w:pos="3664"/>
+          <w:tab w:val="left" w:pos="4580"/>
+          <w:tab w:val="left" w:pos="5496"/>
+          <w:tab w:val="left" w:pos="6412"/>
+          <w:tab w:val="left" w:pos="7328"/>
+          <w:tab w:val="left" w:pos="8244"/>
+          <w:tab w:val="left" w:pos="9160"/>
+          <w:tab w:val="left" w:pos="10076"/>
+          <w:tab w:val="left" w:pos="10992"/>
+          <w:tab w:val="left" w:pos="11908"/>
+          <w:tab w:val="left" w:pos="12824"/>
+          <w:tab w:val="left" w:pos="13740"/>
+          <w:tab w:val="left" w:pos="14656"/>
+        </w:tabs>
+        <w:wordWrap w:val="0"/>
+        <w:textAlignment w:val="baseline"/>
+        <w:rPr>
+          <w:rFonts w:ascii="Courier New" w:eastAsia="Times New Roman" w:hAnsi="Courier New" w:cs="Courier New"/>
+          <w:color w:val="000000"/>
+          <w:sz w:val="21"/>
+          <w:szCs w:val="21"/>
+        </w:rPr>
+      </w:pPr>
+      <w:r>
+        <w:rPr>
+          <w:rFonts w:ascii="Courier New" w:eastAsia="Times New Roman" w:hAnsi="Courier New" w:cs="Courier New"/>
+          <w:color w:val="000000"/>
+          <w:sz w:val="21"/>
+          <w:szCs w:val="21"/>
+        </w:rPr>
+        <w:t xml:space="preserve">Size of Cluster 3 </w:t>
+      </w:r>
+      <w:proofErr w:type="gramStart"/>
+      <w:r>
+        <w:rPr>
+          <w:rFonts w:ascii="Courier New" w:eastAsia="Times New Roman" w:hAnsi="Courier New" w:cs="Courier New"/>
+          <w:color w:val="000000"/>
+          <w:sz w:val="21"/>
+          <w:szCs w:val="21"/>
+        </w:rPr>
+        <w:t>=  20718</w:t>
+      </w:r>
+      <w:proofErr w:type="gramEnd"/>
+    </w:p>
+    <w:p>
+      <w:pPr>
+        <w:shd w:val="clear" w:color="auto" w:fill="FFFFFF"/>
+        <w:tabs>
+          <w:tab w:val="left" w:pos="916"/>
+          <w:tab w:val="left" w:pos="1832"/>
+          <w:tab w:val="left" w:pos="2748"/>
+          <w:tab w:val="left" w:pos="3664"/>
+          <w:tab w:val="left" w:pos="4580"/>
+          <w:tab w:val="left" w:pos="5496"/>
+          <w:tab w:val="left" w:pos="6412"/>
+          <w:tab w:val="left" w:pos="7328"/>
+          <w:tab w:val="left" w:pos="8244"/>
+          <w:tab w:val="left" w:pos="9160"/>
+          <w:tab w:val="left" w:pos="10076"/>
+          <w:tab w:val="left" w:pos="10992"/>
+          <w:tab w:val="left" w:pos="11908"/>
+          <w:tab w:val="left" w:pos="12824"/>
+          <w:tab w:val="left" w:pos="13740"/>
+          <w:tab w:val="left" w:pos="14656"/>
+        </w:tabs>
+        <w:wordWrap w:val="0"/>
+        <w:textAlignment w:val="baseline"/>
+        <w:rPr>
+          <w:rFonts w:ascii="Courier New" w:eastAsia="Times New Roman" w:hAnsi="Courier New" w:cs="Courier New"/>
+          <w:color w:val="000000"/>
+          <w:sz w:val="21"/>
+          <w:szCs w:val="21"/>
+        </w:rPr>
+      </w:pPr>
+      <w:r>
+        <w:rPr>
+          <w:rFonts w:ascii="Courier New" w:eastAsia="Times New Roman" w:hAnsi="Courier New" w:cs="Courier New"/>
+          <w:color w:val="000000"/>
+          <w:sz w:val="21"/>
+          <w:szCs w:val="21"/>
+        </w:rPr>
+        <w:t xml:space="preserve">Size of Cluster 4 </w:t>
+      </w:r>
+      <w:proofErr w:type="gramStart"/>
+      <w:r>
+        <w:rPr>
+          <w:rFonts w:ascii="Courier New" w:eastAsia="Times New Roman" w:hAnsi="Courier New" w:cs="Courier New"/>
+          <w:color w:val="000000"/>
+          <w:sz w:val="21"/>
+          <w:szCs w:val="21"/>
+        </w:rPr>
+        <w:t>=  23099</w:t>
+      </w:r>
+      <w:proofErr w:type="gramEnd"/>
+    </w:p>
+    <w:p>
+      <w:pPr>
+        <w:shd w:val="clear" w:color="auto" w:fill="FFFFFF"/>
+        <w:tabs>
+          <w:tab w:val="left" w:pos="916"/>
+          <w:tab w:val="left" w:pos="1832"/>
+          <w:tab w:val="left" w:pos="2748"/>
+          <w:tab w:val="left" w:pos="3664"/>
+          <w:tab w:val="left" w:pos="4580"/>
+          <w:tab w:val="left" w:pos="5496"/>
+          <w:tab w:val="left" w:pos="6412"/>
+          <w:tab w:val="left" w:pos="7328"/>
+          <w:tab w:val="left" w:pos="8244"/>
+          <w:tab w:val="left" w:pos="9160"/>
+          <w:tab w:val="left" w:pos="10076"/>
+          <w:tab w:val="left" w:pos="10992"/>
+          <w:tab w:val="left" w:pos="11908"/>
+          <w:tab w:val="left" w:pos="12824"/>
+          <w:tab w:val="left" w:pos="13740"/>
+          <w:tab w:val="left" w:pos="14656"/>
+        </w:tabs>
+        <w:wordWrap w:val="0"/>
+        <w:textAlignment w:val="baseline"/>
+        <w:rPr>
+          <w:rFonts w:ascii="Courier New" w:eastAsia="Times New Roman" w:hAnsi="Courier New" w:cs="Courier New"/>
+          <w:color w:val="000000"/>
+          <w:sz w:val="21"/>
+          <w:szCs w:val="21"/>
+        </w:rPr>
+      </w:pPr>
+      <w:r>
+        <w:rPr>
+          <w:rFonts w:ascii="Courier New" w:eastAsia="Times New Roman" w:hAnsi="Courier New" w:cs="Courier New"/>
+          <w:color w:val="000000"/>
+          <w:sz w:val="21"/>
+          <w:szCs w:val="21"/>
+        </w:rPr>
+        <w:t xml:space="preserve">Size of Cluster 5 </w:t>
+      </w:r>
+      <w:proofErr w:type="gramStart"/>
+      <w:r>
+        <w:rPr>
+          <w:rFonts w:ascii="Courier New" w:eastAsia="Times New Roman" w:hAnsi="Courier New" w:cs="Courier New"/>
+          <w:color w:val="000000"/>
+          <w:sz w:val="21"/>
+          <w:szCs w:val="21"/>
+        </w:rPr>
+        <w:t>=  16989</w:t>
+      </w:r>
+      <w:proofErr w:type="gramEnd"/>
+    </w:p>
+    <w:p>
+      <w:pPr>
+        <w:shd w:val="clear" w:color="auto" w:fill="FFFFFF"/>
+        <w:tabs>
+          <w:tab w:val="left" w:pos="916"/>
+          <w:tab w:val="left" w:pos="1832"/>
+          <w:tab w:val="left" w:pos="2748"/>
+          <w:tab w:val="left" w:pos="3664"/>
+          <w:tab w:val="left" w:pos="4580"/>
+          <w:tab w:val="left" w:pos="5496"/>
+          <w:tab w:val="left" w:pos="6412"/>
+          <w:tab w:val="left" w:pos="7328"/>
+          <w:tab w:val="left" w:pos="8244"/>
+          <w:tab w:val="left" w:pos="9160"/>
+          <w:tab w:val="left" w:pos="10076"/>
+          <w:tab w:val="left" w:pos="10992"/>
+          <w:tab w:val="left" w:pos="11908"/>
+          <w:tab w:val="left" w:pos="12824"/>
+          <w:tab w:val="left" w:pos="13740"/>
+          <w:tab w:val="left" w:pos="14656"/>
+        </w:tabs>
+        <w:wordWrap w:val="0"/>
+        <w:textAlignment w:val="baseline"/>
+        <w:rPr>
+          <w:rFonts w:ascii="Courier New" w:eastAsia="Times New Roman" w:hAnsi="Courier New" w:cs="Courier New"/>
+          <w:color w:val="000000"/>
+          <w:sz w:val="21"/>
+          <w:szCs w:val="21"/>
+        </w:rPr>
+      </w:pPr>
+      <w:r>
+        <w:rPr>
+          <w:rFonts w:ascii="Courier New" w:eastAsia="Times New Roman" w:hAnsi="Courier New" w:cs="Courier New"/>
+          <w:color w:val="000000"/>
+          <w:sz w:val="21"/>
+          <w:szCs w:val="21"/>
+        </w:rPr>
+        <w:t xml:space="preserve">Size of Cluster 6 </w:t>
+      </w:r>
+      <w:proofErr w:type="gramStart"/>
+      <w:r>
+        <w:rPr>
+          <w:rFonts w:ascii="Courier New" w:eastAsia="Times New Roman" w:hAnsi="Courier New" w:cs="Courier New"/>
+          <w:color w:val="000000"/>
+          <w:sz w:val="21"/>
+          <w:szCs w:val="21"/>
+        </w:rPr>
+        <w:t>=  4760</w:t>
+      </w:r>
+      <w:proofErr w:type="gramEnd"/>
+    </w:p>
+    <w:p>
+      <w:pPr>
+        <w:shd w:val="clear" w:color="auto" w:fill="FFFFFF"/>
+        <w:tabs>
+          <w:tab w:val="left" w:pos="916"/>
+          <w:tab w:val="left" w:pos="1832"/>
+          <w:tab w:val="left" w:pos="2748"/>
+          <w:tab w:val="left" w:pos="3664"/>
+          <w:tab w:val="left" w:pos="4580"/>
+          <w:tab w:val="left" w:pos="5496"/>
+          <w:tab w:val="left" w:pos="6412"/>
+          <w:tab w:val="left" w:pos="7328"/>
+          <w:tab w:val="left" w:pos="8244"/>
+          <w:tab w:val="left" w:pos="9160"/>
+          <w:tab w:val="left" w:pos="10076"/>
+          <w:tab w:val="left" w:pos="10992"/>
+          <w:tab w:val="left" w:pos="11908"/>
+          <w:tab w:val="left" w:pos="12824"/>
+          <w:tab w:val="left" w:pos="13740"/>
+          <w:tab w:val="left" w:pos="14656"/>
+        </w:tabs>
+        <w:wordWrap w:val="0"/>
+        <w:textAlignment w:val="baseline"/>
+        <w:rPr>
+          <w:rFonts w:ascii="Courier New" w:eastAsia="Times New Roman" w:hAnsi="Courier New" w:cs="Courier New"/>
+          <w:color w:val="000000"/>
+          <w:sz w:val="21"/>
+          <w:szCs w:val="21"/>
+        </w:rPr>
+      </w:pPr>
+      <w:r>
+        <w:rPr>
+          <w:rFonts w:ascii="Courier New" w:eastAsia="Times New Roman" w:hAnsi="Courier New" w:cs="Courier New"/>
+          <w:color w:val="000000"/>
+          <w:sz w:val="21"/>
+          <w:szCs w:val="21"/>
+        </w:rPr>
+        <w:t xml:space="preserve">Size of Cluster 7 </w:t>
+      </w:r>
+      <w:proofErr w:type="gramStart"/>
+      <w:r>
+        <w:rPr>
+          <w:rFonts w:ascii="Courier New" w:eastAsia="Times New Roman" w:hAnsi="Courier New" w:cs="Courier New"/>
+          <w:color w:val="000000"/>
+          <w:sz w:val="21"/>
+          <w:szCs w:val="21"/>
+        </w:rPr>
+        <w:t>=  23589</w:t>
+      </w:r>
+      <w:proofErr w:type="gramEnd"/>
+    </w:p>
+    <w:p>
+      <w:pPr>
+        <w:shd w:val="clear" w:color="auto" w:fill="FFFFFF"/>
+        <w:tabs>
+          <w:tab w:val="left" w:pos="916"/>
+          <w:tab w:val="left" w:pos="1832"/>
+          <w:tab w:val="left" w:pos="2748"/>
+          <w:tab w:val="left" w:pos="3664"/>
+          <w:tab w:val="left" w:pos="4580"/>
+          <w:tab w:val="left" w:pos="5496"/>
+          <w:tab w:val="left" w:pos="6412"/>
+          <w:tab w:val="left" w:pos="7328"/>
+          <w:tab w:val="left" w:pos="8244"/>
+          <w:tab w:val="left" w:pos="9160"/>
+          <w:tab w:val="left" w:pos="10076"/>
+          <w:tab w:val="left" w:pos="10992"/>
+          <w:tab w:val="left" w:pos="11908"/>
+          <w:tab w:val="left" w:pos="12824"/>
+          <w:tab w:val="left" w:pos="13740"/>
+          <w:tab w:val="left" w:pos="14656"/>
+        </w:tabs>
+        <w:wordWrap w:val="0"/>
+        <w:textAlignment w:val="baseline"/>
+        <w:rPr>
+          <w:rFonts w:ascii="Courier New" w:eastAsia="Times New Roman" w:hAnsi="Courier New" w:cs="Courier New"/>
+          <w:color w:val="000000"/>
+          <w:sz w:val="21"/>
+          <w:szCs w:val="21"/>
+        </w:rPr>
+      </w:pPr>
+      <w:r>
+        <w:rPr>
+          <w:rFonts w:ascii="Courier New" w:eastAsia="Times New Roman" w:hAnsi="Courier New" w:cs="Courier New"/>
+          <w:color w:val="000000"/>
+          <w:sz w:val="21"/>
+          <w:szCs w:val="21"/>
+        </w:rPr>
+        <w:t xml:space="preserve">Size of Cluster 8 </w:t>
+      </w:r>
+      <w:proofErr w:type="gramStart"/>
+      <w:r>
+        <w:rPr>
+          <w:rFonts w:ascii="Courier New" w:eastAsia="Times New Roman" w:hAnsi="Courier New" w:cs="Courier New"/>
+          <w:color w:val="000000"/>
+          <w:sz w:val="21"/>
+          <w:szCs w:val="21"/>
+        </w:rPr>
+        <w:t>=  10617</w:t>
+      </w:r>
+      <w:proofErr w:type="gramEnd"/>
+    </w:p>
+    <w:p>
+      <w:pPr>
+        <w:shd w:val="clear" w:color="auto" w:fill="FFFFFF"/>
+        <w:tabs>
+          <w:tab w:val="left" w:pos="916"/>
+          <w:tab w:val="left" w:pos="1832"/>
+          <w:tab w:val="left" w:pos="2748"/>
+          <w:tab w:val="left" w:pos="3664"/>
+          <w:tab w:val="left" w:pos="4580"/>
+          <w:tab w:val="left" w:pos="5496"/>
+          <w:tab w:val="left" w:pos="6412"/>
+          <w:tab w:val="left" w:pos="7328"/>
+          <w:tab w:val="left" w:pos="8244"/>
+          <w:tab w:val="left" w:pos="9160"/>
+          <w:tab w:val="left" w:pos="10076"/>
+          <w:tab w:val="left" w:pos="10992"/>
+          <w:tab w:val="left" w:pos="11908"/>
+          <w:tab w:val="left" w:pos="12824"/>
+          <w:tab w:val="left" w:pos="13740"/>
+          <w:tab w:val="left" w:pos="14656"/>
+        </w:tabs>
+        <w:wordWrap w:val="0"/>
+        <w:textAlignment w:val="baseline"/>
+        <w:rPr>
+          <w:rFonts w:ascii="Courier New" w:eastAsia="Times New Roman" w:hAnsi="Courier New" w:cs="Courier New"/>
+          <w:color w:val="000000"/>
+          <w:sz w:val="21"/>
+          <w:szCs w:val="21"/>
+        </w:rPr>
+      </w:pPr>
+      <w:r>
+        <w:rPr>
+          <w:rFonts w:ascii="Courier New" w:eastAsia="Times New Roman" w:hAnsi="Courier New" w:cs="Courier New"/>
+          <w:color w:val="000000"/>
+          <w:sz w:val="21"/>
+          <w:szCs w:val="21"/>
+        </w:rPr>
+        <w:t xml:space="preserve">Size of Cluster 9 </w:t>
+      </w:r>
+      <w:proofErr w:type="gramStart"/>
+      <w:r>
+        <w:rPr>
+          <w:rFonts w:ascii="Courier New" w:eastAsia="Times New Roman" w:hAnsi="Courier New" w:cs="Courier New"/>
+          <w:color w:val="000000"/>
+          <w:sz w:val="21"/>
+          <w:szCs w:val="21"/>
+        </w:rPr>
+        <w:t>=  8014</w:t>
+      </w:r>
+      <w:proofErr w:type="gramEnd"/>
+    </w:p>
+    <w:p>
+      <w:pPr>
+        <w:shd w:val="clear" w:color="auto" w:fill="FFFFFF"/>
+        <w:tabs>
+          <w:tab w:val="left" w:pos="916"/>
+          <w:tab w:val="left" w:pos="1832"/>
+          <w:tab w:val="left" w:pos="2748"/>
+          <w:tab w:val="left" w:pos="3664"/>
+          <w:tab w:val="left" w:pos="4580"/>
+          <w:tab w:val="left" w:pos="5496"/>
+          <w:tab w:val="left" w:pos="6412"/>
+          <w:tab w:val="left" w:pos="7328"/>
+          <w:tab w:val="left" w:pos="8244"/>
+          <w:tab w:val="left" w:pos="9160"/>
+          <w:tab w:val="left" w:pos="10076"/>
+          <w:tab w:val="left" w:pos="10992"/>
+          <w:tab w:val="left" w:pos="11908"/>
+          <w:tab w:val="left" w:pos="12824"/>
+          <w:tab w:val="left" w:pos="13740"/>
+          <w:tab w:val="left" w:pos="14656"/>
+        </w:tabs>
+        <w:wordWrap w:val="0"/>
+        <w:textAlignment w:val="baseline"/>
+        <w:rPr>
+          <w:rFonts w:ascii="Courier New" w:eastAsia="Times New Roman" w:hAnsi="Courier New" w:cs="Courier New"/>
+          <w:color w:val="000000"/>
+          <w:sz w:val="21"/>
+          <w:szCs w:val="21"/>
+        </w:rPr>
+      </w:pPr>
+      <w:r>
+        <w:rPr>
+          <w:rFonts w:ascii="Courier New" w:eastAsia="Times New Roman" w:hAnsi="Courier New" w:cs="Courier New"/>
+          <w:color w:val="000000"/>
+          <w:sz w:val="21"/>
+          <w:szCs w:val="21"/>
+        </w:rPr>
+        <w:t xml:space="preserve">Size of Cluster 10 </w:t>
+      </w:r>
+      <w:proofErr w:type="gramStart"/>
+      <w:r>
+        <w:rPr>
+          <w:rFonts w:ascii="Courier New" w:eastAsia="Times New Roman" w:hAnsi="Courier New" w:cs="Courier New"/>
+          <w:color w:val="000000"/>
+          <w:sz w:val="21"/>
+          <w:szCs w:val="21"/>
+        </w:rPr>
+        <w:t>=  7071</w:t>
+      </w:r>
+      <w:proofErr w:type="gramEnd"/>
+    </w:p>
+    <w:p>
+      <w:pPr>
+        <w:shd w:val="clear" w:color="auto" w:fill="FFFFFF"/>
+        <w:tabs>
+          <w:tab w:val="left" w:pos="916"/>
+          <w:tab w:val="left" w:pos="1832"/>
+          <w:tab w:val="left" w:pos="2748"/>
+          <w:tab w:val="left" w:pos="3664"/>
+          <w:tab w:val="left" w:pos="4580"/>
+          <w:tab w:val="left" w:pos="5496"/>
+          <w:tab w:val="left" w:pos="6412"/>
+          <w:tab w:val="left" w:pos="7328"/>
+          <w:tab w:val="left" w:pos="8244"/>
+          <w:tab w:val="left" w:pos="9160"/>
+          <w:tab w:val="left" w:pos="10076"/>
+          <w:tab w:val="left" w:pos="10992"/>
+          <w:tab w:val="left" w:pos="11908"/>
+          <w:tab w:val="left" w:pos="12824"/>
+          <w:tab w:val="left" w:pos="13740"/>
+          <w:tab w:val="left" w:pos="14656"/>
+        </w:tabs>
+        <w:wordWrap w:val="0"/>
+        <w:textAlignment w:val="baseline"/>
+        <w:rPr>
+          <w:rFonts w:ascii="Courier New" w:eastAsia="Times New Roman" w:hAnsi="Courier New" w:cs="Courier New"/>
+          <w:color w:val="000000"/>
+          <w:sz w:val="21"/>
+          <w:szCs w:val="21"/>
+        </w:rPr>
+      </w:pPr>
+      <w:r>
+        <w:rPr>
+          <w:rFonts w:ascii="Courier New" w:eastAsia="Times New Roman" w:hAnsi="Courier New" w:cs="Courier New"/>
+          <w:color w:val="000000"/>
+          <w:sz w:val="21"/>
+          <w:szCs w:val="21"/>
+        </w:rPr>
+        <w:t xml:space="preserve">Size of Cluster 11 </w:t>
+      </w:r>
+      <w:proofErr w:type="gramStart"/>
+      <w:r>
+        <w:rPr>
+          <w:rFonts w:ascii="Courier New" w:eastAsia="Times New Roman" w:hAnsi="Courier New" w:cs="Courier New"/>
+          <w:color w:val="000000"/>
+          <w:sz w:val="21"/>
+          <w:szCs w:val="21"/>
+        </w:rPr>
+        <w:t>=  9692</w:t>
+      </w:r>
+      <w:proofErr w:type="gramEnd"/>
+    </w:p>
+    <w:p>
+      <w:pPr>
+        <w:shd w:val="clear" w:color="auto" w:fill="FFFFFF"/>
+        <w:tabs>
+          <w:tab w:val="left" w:pos="916"/>
+          <w:tab w:val="left" w:pos="1832"/>
+          <w:tab w:val="left" w:pos="2748"/>
+          <w:tab w:val="left" w:pos="3664"/>
+          <w:tab w:val="left" w:pos="4580"/>
+          <w:tab w:val="left" w:pos="5496"/>
+          <w:tab w:val="left" w:pos="6412"/>
+          <w:tab w:val="left" w:pos="7328"/>
+          <w:tab w:val="left" w:pos="8244"/>
+          <w:tab w:val="left" w:pos="9160"/>
+          <w:tab w:val="left" w:pos="10076"/>
+          <w:tab w:val="left" w:pos="10992"/>
+          <w:tab w:val="left" w:pos="11908"/>
+          <w:tab w:val="left" w:pos="12824"/>
+          <w:tab w:val="left" w:pos="13740"/>
+          <w:tab w:val="left" w:pos="14656"/>
+        </w:tabs>
+        <w:wordWrap w:val="0"/>
+        <w:textAlignment w:val="baseline"/>
+        <w:rPr>
+          <w:rFonts w:ascii="Courier New" w:eastAsia="Times New Roman" w:hAnsi="Courier New" w:cs="Courier New"/>
+          <w:color w:val="000000"/>
+          <w:sz w:val="21"/>
+          <w:szCs w:val="21"/>
+        </w:rPr>
+      </w:pPr>
+      <w:r>
+        <w:rPr>
+          <w:rFonts w:ascii="Courier New" w:eastAsia="Times New Roman" w:hAnsi="Courier New" w:cs="Courier New"/>
+          <w:color w:val="000000"/>
+          <w:sz w:val="21"/>
+          <w:szCs w:val="21"/>
+        </w:rPr>
+        <w:t xml:space="preserve">Size of Cluster 12 </w:t>
+      </w:r>
+      <w:proofErr w:type="gramStart"/>
+      <w:r>
+        <w:rPr>
+          <w:rFonts w:ascii="Courier New" w:eastAsia="Times New Roman" w:hAnsi="Courier New" w:cs="Courier New"/>
+          <w:color w:val="000000"/>
+          <w:sz w:val="21"/>
+          <w:szCs w:val="21"/>
+        </w:rPr>
+        <w:t>=  4781</w:t>
+      </w:r>
+      <w:proofErr w:type="gramEnd"/>
+    </w:p>
+    <w:p>
+      <w:pPr>
+        <w:rPr>
+          <w:rFonts w:ascii="Helvetica" w:hAnsi="Helvetica"/>
+          <w:b/>
+          <w:bCs/>
+          <w:sz w:val="40"/>
+          <w:szCs w:val="40"/>
+        </w:rPr>
+      </w:pPr>
+    </w:p>
+    <w:p>
+      <w:pPr>
+        <w:rPr>
+          <w:rFonts w:ascii="Helvetica" w:hAnsi="Helvetica"/>
+          <w:b/>
+          <w:bCs/>
+        </w:rPr>
+      </w:pPr>
+      <w:r>
+        <w:rPr>
+          <w:rFonts w:ascii="Helvetica" w:hAnsi="Helvetica"/>
+          <w:b/>
+          <w:bCs/>
+        </w:rPr>
+        <w:t xml:space="preserve">We then added the cluster assignment to each data point, and created a new csv value with the new findings. The cluster assignments later became class labels during KNN. </w:t>
+      </w:r>
+    </w:p>
+    <w:p>
+      <w:pPr>
+        <w:rPr>
+          <w:rFonts w:ascii="Helvetica" w:hAnsi="Helvetica"/>
+          <w:b/>
+          <w:bCs/>
+        </w:rPr>
+      </w:pPr>
+    </w:p>
+    <w:p>
+      <w:pPr>
+        <w:rPr>
+          <w:rFonts w:ascii="Helvetica" w:hAnsi="Helvetica"/>
+          <w:b/>
+          <w:bCs/>
+        </w:rPr>
+      </w:pPr>
+      <w:r>
+        <w:rPr>
+          <w:rFonts w:ascii="Helvetica" w:hAnsi="Helvetica"/>
+          <w:b/>
+          <w:bCs/>
+        </w:rPr>
+        <w:t xml:space="preserve">Cluster model </w:t>
+      </w:r>
+      <w:r>
+        <w:rPr>
+          <w:rFonts w:ascii="Helvetica" w:hAnsi="Helvetica"/>
+          <w:b/>
+          <w:bCs/>
+        </w:rPr>
+        <w:t>2</w:t>
+      </w:r>
+      <w:r>
+        <w:rPr>
+          <w:rFonts w:ascii="Helvetica" w:hAnsi="Helvetica"/>
+          <w:b/>
+          <w:bCs/>
+        </w:rPr>
+        <w:t>: k-means with</w:t>
+      </w:r>
+      <w:r>
+        <w:rPr>
+          <w:rFonts w:ascii="Helvetica" w:hAnsi="Helvetica"/>
+          <w:b/>
+          <w:bCs/>
+        </w:rPr>
+        <w:t>out PCA.</w:t>
+      </w:r>
+    </w:p>
+    <w:p>
+      <w:pPr>
+        <w:rPr>
+          <w:rFonts w:ascii="Helvetica" w:hAnsi="Helvetica"/>
+          <w:b/>
+          <w:bCs/>
+        </w:rPr>
+      </w:pPr>
+    </w:p>
+    <w:p>
+      <w:pPr>
+        <w:rPr>
+          <w:rFonts w:ascii="Helvetica" w:hAnsi="Helvetica"/>
+        </w:rPr>
+      </w:pPr>
+      <w:r>
+        <w:rPr>
+          <w:rFonts w:ascii="Helvetica" w:hAnsi="Helvetica"/>
+        </w:rPr>
+        <w:t xml:space="preserve">The best number of </w:t>
+      </w:r>
+      <w:r>
+        <w:rPr>
+          <w:rFonts w:ascii="Helvetica" w:hAnsi="Helvetica"/>
+        </w:rPr>
+        <w:t xml:space="preserve">K </w:t>
+      </w:r>
+      <w:r>
+        <w:rPr>
+          <w:rFonts w:ascii="Helvetica" w:hAnsi="Helvetica"/>
+        </w:rPr>
+        <w:t xml:space="preserve">clusters </w:t>
+      </w:r>
+      <w:r>
+        <w:rPr>
+          <w:rFonts w:ascii="Helvetica" w:hAnsi="Helvetica"/>
+        </w:rPr>
+        <w:t>was 3 after looking at silhouette values:</w:t>
+      </w:r>
+    </w:p>
+    <w:p>
+      <w:pPr>
+        <w:rPr>
+          <w:rFonts w:ascii="Helvetica" w:hAnsi="Helvetica"/>
+        </w:rPr>
+      </w:pPr>
+      <w:r>
+        <w:rPr>
+          <w:rFonts w:ascii="Helvetica" w:hAnsi="Helvetica"/>
+          <w:noProof/>
+        </w:rPr>
+        <w:drawing>
+          <wp:inline distT="0" distB="0" distL="0" distR="0" wp14:anchorId="43D5ABDC" wp14:editId="7C0CD012">
+            <wp:extent cx="4872990" cy="2369820"/>
+            <wp:effectExtent l="0" t="0" r="3810" b="0"/>
+            <wp:docPr id="34" name="Picture 34"/>
+            <wp:cNvGraphicFramePr>
+              <a:graphicFrameLocks xmlns:a="http://schemas.openxmlformats.org/drawingml/2006/main" noChangeAspect="1"/>
+            </wp:cNvGraphicFramePr>
+            <a:graphic xmlns:a="http://schemas.openxmlformats.org/drawingml/2006/main">
+              <a:graphicData uri="http://schemas.openxmlformats.org/drawingml/2006/picture">
+                <pic:pic xmlns:pic="http://schemas.openxmlformats.org/drawingml/2006/picture">
+                  <pic:nvPicPr>
+                    <pic:cNvPr id="0" name="Picture 4"/>
+                    <pic:cNvPicPr>
+                      <a:picLocks noChangeAspect="1" noChangeArrowheads="1"/>
+                    </pic:cNvPicPr>
+                  </pic:nvPicPr>
+                  <pic:blipFill>
+                    <a:blip r:embed="rId46" cstate="print">
+                      <a:extLst>
+                        <a:ext uri="{28A0092B-C50C-407E-A947-70E740481C1C}">
+                          <a14:useLocalDpi xmlns:a14="http://schemas.microsoft.com/office/drawing/2010/main" val="0"/>
+                        </a:ext>
+                      </a:extLst>
+                    </a:blip>
+                    <a:srcRect/>
+                    <a:stretch>
+                      <a:fillRect/>
+                    </a:stretch>
+                  </pic:blipFill>
+                  <pic:spPr bwMode="auto">
+                    <a:xfrm>
+                      <a:off x="0" y="0"/>
+                      <a:ext cx="4872990" cy="2369820"/>
+                    </a:xfrm>
+                    <a:prstGeom prst="rect">
+                      <a:avLst/>
+                    </a:prstGeom>
+                    <a:noFill/>
+                    <a:ln>
+                      <a:noFill/>
+                    </a:ln>
+                  </pic:spPr>
+                </pic:pic>
+              </a:graphicData>
+            </a:graphic>
+          </wp:inline>
+        </w:drawing>
+      </w:r>
+    </w:p>
+    <w:p>
+      <w:pPr>
+        <w:rPr>
+          <w:rFonts w:ascii="Helvetica" w:hAnsi="Helvetica"/>
+        </w:rPr>
+      </w:pPr>
+    </w:p>
+    <w:p>
+      <w:pPr>
+        <w:rPr>
+          <w:rFonts w:ascii="Helvetica" w:hAnsi="Helvetica"/>
+        </w:rPr>
+      </w:pPr>
+      <w:r>
+        <w:rPr>
+          <w:rFonts w:ascii="Helvetica" w:hAnsi="Helvetica"/>
+        </w:rPr>
+        <w:t>Centroids (subset):</w:t>
+      </w:r>
+    </w:p>
+    <w:p>
+      <w:pPr>
+        <w:rPr>
+          <w:rFonts w:ascii="Helvetica" w:hAnsi="Helvetica"/>
+          <w:b/>
+          <w:bCs/>
+        </w:rPr>
+      </w:pPr>
+    </w:p>
+    <w:p>
+      <w:pPr>
+        <w:rPr>
+          <w:rFonts w:ascii="Helvetica" w:hAnsi="Helvetica"/>
+          <w:b/>
+          <w:bCs/>
+        </w:rPr>
+      </w:pPr>
+      <w:r>
+        <w:rPr>
+          <w:rFonts w:ascii="Helvetica" w:hAnsi="Helvetica"/>
+          <w:noProof/>
+        </w:rPr>
+        <w:drawing>
+          <wp:inline distT="0" distB="0" distL="0" distR="0" wp14:anchorId="4AEE04A9" wp14:editId="2835A9C7">
+            <wp:extent cx="5935980" cy="853440"/>
+            <wp:effectExtent l="0" t="0" r="7620" b="3810"/>
+            <wp:docPr id="33" name="Picture 33"/>
+            <wp:cNvGraphicFramePr>
+              <a:graphicFrameLocks xmlns:a="http://schemas.openxmlformats.org/drawingml/2006/main" noChangeAspect="1"/>
+            </wp:cNvGraphicFramePr>
+            <a:graphic xmlns:a="http://schemas.openxmlformats.org/drawingml/2006/main">
+              <a:graphicData uri="http://schemas.openxmlformats.org/drawingml/2006/picture">
+                <pic:pic xmlns:pic="http://schemas.openxmlformats.org/drawingml/2006/picture">
+                  <pic:nvPicPr>
+                    <pic:cNvPr id="0" name="Picture 3"/>
+                    <pic:cNvPicPr>
+                      <a:picLocks noChangeAspect="1" noChangeArrowheads="1"/>
+                    </pic:cNvPicPr>
+                  </pic:nvPicPr>
+                  <pic:blipFill>
+                    <a:blip r:embed="rId47" cstate="print">
+                      <a:extLst>
+                        <a:ext uri="{28A0092B-C50C-407E-A947-70E740481C1C}">
+                          <a14:useLocalDpi xmlns:a14="http://schemas.microsoft.com/office/drawing/2010/main" val="0"/>
+                        </a:ext>
+                      </a:extLst>
+                    </a:blip>
+                    <a:srcRect/>
+                    <a:stretch>
+                      <a:fillRect/>
+                    </a:stretch>
+                  </pic:blipFill>
+                  <pic:spPr bwMode="auto">
+                    <a:xfrm>
+                      <a:off x="0" y="0"/>
+                      <a:ext cx="5935980" cy="853440"/>
+                    </a:xfrm>
+                    <a:prstGeom prst="rect">
+                      <a:avLst/>
+                    </a:prstGeom>
+                    <a:noFill/>
+                    <a:ln>
+                      <a:noFill/>
+                    </a:ln>
+                  </pic:spPr>
+                </pic:pic>
+              </a:graphicData>
+            </a:graphic>
+          </wp:inline>
+        </w:drawing>
+      </w:r>
+    </w:p>
+    <w:p>
+      <w:pPr>
+        <w:rPr>
+          <w:rFonts w:ascii="Helvetica" w:hAnsi="Helvetica"/>
+          <w:b/>
+          <w:bCs/>
+        </w:rPr>
+      </w:pPr>
+    </w:p>
+    <w:p>
+      <w:pPr>
+        <w:rPr>
+          <w:rFonts w:ascii="Helvetica" w:hAnsi="Helvetica"/>
+        </w:rPr>
+      </w:pPr>
+    </w:p>
+    <w:p>
+      <w:pPr>
+        <w:rPr>
+          <w:rFonts w:ascii="Helvetica" w:hAnsi="Helvetica"/>
+        </w:rPr>
+      </w:pPr>
+    </w:p>
+    <w:p>
+      <w:pPr>
+        <w:rPr>
+          <w:rFonts w:ascii="Helvetica" w:hAnsi="Helvetica"/>
+        </w:rPr>
+      </w:pPr>
+      <w:r>
+        <w:rPr>
+          <w:rFonts w:ascii="Helvetica" w:hAnsi="Helvetica"/>
+        </w:rPr>
+        <w:lastRenderedPageBreak/>
+        <w:t>Size of each cluster:</w:t>
+      </w:r>
+    </w:p>
+    <w:p>
+      <w:pPr>
+        <w:rPr>
+          <w:rFonts w:ascii="Helvetica" w:hAnsi="Helvetica"/>
+        </w:rPr>
+      </w:pPr>
+    </w:p>
+    <w:p>
+      <w:pPr>
+        <w:shd w:val="clear" w:color="auto" w:fill="FFFFFF"/>
+        <w:tabs>
+          <w:tab w:val="left" w:pos="916"/>
+          <w:tab w:val="left" w:pos="1832"/>
+          <w:tab w:val="left" w:pos="2748"/>
+          <w:tab w:val="left" w:pos="3664"/>
+          <w:tab w:val="left" w:pos="4580"/>
+          <w:tab w:val="left" w:pos="5496"/>
+          <w:tab w:val="left" w:pos="6412"/>
+          <w:tab w:val="left" w:pos="7328"/>
+          <w:tab w:val="left" w:pos="8244"/>
+          <w:tab w:val="left" w:pos="9160"/>
+          <w:tab w:val="left" w:pos="10076"/>
+          <w:tab w:val="left" w:pos="10992"/>
+          <w:tab w:val="left" w:pos="11908"/>
+          <w:tab w:val="left" w:pos="12824"/>
+          <w:tab w:val="left" w:pos="13740"/>
+          <w:tab w:val="left" w:pos="14656"/>
+        </w:tabs>
+        <w:wordWrap w:val="0"/>
+        <w:textAlignment w:val="baseline"/>
+        <w:rPr>
+          <w:rFonts w:ascii="Courier New" w:eastAsia="Times New Roman" w:hAnsi="Courier New" w:cs="Courier New"/>
+          <w:color w:val="000000"/>
+          <w:sz w:val="21"/>
+          <w:szCs w:val="21"/>
+        </w:rPr>
+      </w:pPr>
+      <w:r>
+        <w:rPr>
+          <w:rFonts w:ascii="Courier New" w:eastAsia="Times New Roman" w:hAnsi="Courier New" w:cs="Courier New"/>
+          <w:color w:val="000000"/>
+          <w:sz w:val="21"/>
+          <w:szCs w:val="21"/>
+        </w:rPr>
+        <w:t xml:space="preserve">Size of Cluster 0 </w:t>
+      </w:r>
+      <w:proofErr w:type="gramStart"/>
+      <w:r>
+        <w:rPr>
+          <w:rFonts w:ascii="Courier New" w:eastAsia="Times New Roman" w:hAnsi="Courier New" w:cs="Courier New"/>
+          <w:color w:val="000000"/>
+          <w:sz w:val="21"/>
+          <w:szCs w:val="21"/>
+        </w:rPr>
+        <w:t>=  51901</w:t>
+      </w:r>
+      <w:proofErr w:type="gramEnd"/>
+    </w:p>
+    <w:p>
+      <w:pPr>
+        <w:shd w:val="clear" w:color="auto" w:fill="FFFFFF"/>
+        <w:tabs>
+          <w:tab w:val="left" w:pos="916"/>
+          <w:tab w:val="left" w:pos="1832"/>
+          <w:tab w:val="left" w:pos="2748"/>
+          <w:tab w:val="left" w:pos="3664"/>
+          <w:tab w:val="left" w:pos="4580"/>
+          <w:tab w:val="left" w:pos="5496"/>
+          <w:tab w:val="left" w:pos="6412"/>
+          <w:tab w:val="left" w:pos="7328"/>
+          <w:tab w:val="left" w:pos="8244"/>
+          <w:tab w:val="left" w:pos="9160"/>
+          <w:tab w:val="left" w:pos="10076"/>
+          <w:tab w:val="left" w:pos="10992"/>
+          <w:tab w:val="left" w:pos="11908"/>
+          <w:tab w:val="left" w:pos="12824"/>
+          <w:tab w:val="left" w:pos="13740"/>
+          <w:tab w:val="left" w:pos="14656"/>
+        </w:tabs>
+        <w:wordWrap w:val="0"/>
+        <w:textAlignment w:val="baseline"/>
+        <w:rPr>
+          <w:rFonts w:ascii="Courier New" w:eastAsia="Times New Roman" w:hAnsi="Courier New" w:cs="Courier New"/>
+          <w:color w:val="000000"/>
+          <w:sz w:val="21"/>
+          <w:szCs w:val="21"/>
+        </w:rPr>
+      </w:pPr>
+      <w:r>
+        <w:rPr>
+          <w:rFonts w:ascii="Courier New" w:eastAsia="Times New Roman" w:hAnsi="Courier New" w:cs="Courier New"/>
+          <w:color w:val="000000"/>
+          <w:sz w:val="21"/>
+          <w:szCs w:val="21"/>
+        </w:rPr>
+        <w:t xml:space="preserve">Size of Cluster 1 </w:t>
+      </w:r>
+      <w:proofErr w:type="gramStart"/>
+      <w:r>
+        <w:rPr>
+          <w:rFonts w:ascii="Courier New" w:eastAsia="Times New Roman" w:hAnsi="Courier New" w:cs="Courier New"/>
+          <w:color w:val="000000"/>
+          <w:sz w:val="21"/>
+          <w:szCs w:val="21"/>
+        </w:rPr>
+        <w:t>=  60903</w:t>
+      </w:r>
+      <w:proofErr w:type="gramEnd"/>
+    </w:p>
+    <w:p>
+      <w:pPr>
+        <w:shd w:val="clear" w:color="auto" w:fill="FFFFFF"/>
+        <w:tabs>
+          <w:tab w:val="left" w:pos="916"/>
+          <w:tab w:val="left" w:pos="1832"/>
+          <w:tab w:val="left" w:pos="2748"/>
+          <w:tab w:val="left" w:pos="3664"/>
+          <w:tab w:val="left" w:pos="4580"/>
+          <w:tab w:val="left" w:pos="5496"/>
+          <w:tab w:val="left" w:pos="6412"/>
+          <w:tab w:val="left" w:pos="7328"/>
+          <w:tab w:val="left" w:pos="8244"/>
+          <w:tab w:val="left" w:pos="9160"/>
+          <w:tab w:val="left" w:pos="10076"/>
+          <w:tab w:val="left" w:pos="10992"/>
+          <w:tab w:val="left" w:pos="11908"/>
+          <w:tab w:val="left" w:pos="12824"/>
+          <w:tab w:val="left" w:pos="13740"/>
+          <w:tab w:val="left" w:pos="14656"/>
+        </w:tabs>
+        <w:wordWrap w:val="0"/>
+        <w:textAlignment w:val="baseline"/>
+        <w:rPr>
+          <w:rFonts w:ascii="Courier New" w:eastAsia="Times New Roman" w:hAnsi="Courier New" w:cs="Courier New"/>
+          <w:color w:val="000000"/>
+          <w:sz w:val="21"/>
+          <w:szCs w:val="21"/>
+        </w:rPr>
+      </w:pPr>
+      <w:r>
+        <w:rPr>
+          <w:rFonts w:ascii="Courier New" w:eastAsia="Times New Roman" w:hAnsi="Courier New" w:cs="Courier New"/>
+          <w:color w:val="000000"/>
+          <w:sz w:val="21"/>
+          <w:szCs w:val="21"/>
+        </w:rPr>
+        <w:t xml:space="preserve">Size of Cluster 2 </w:t>
+      </w:r>
+      <w:proofErr w:type="gramStart"/>
+      <w:r>
+        <w:rPr>
+          <w:rFonts w:ascii="Courier New" w:eastAsia="Times New Roman" w:hAnsi="Courier New" w:cs="Courier New"/>
+          <w:color w:val="000000"/>
+          <w:sz w:val="21"/>
+          <w:szCs w:val="21"/>
+        </w:rPr>
+        <w:t>=  61585</w:t>
+      </w:r>
+      <w:proofErr w:type="gramEnd"/>
+    </w:p>
+    <w:p>
+      <w:pPr>
+        <w:rPr>
+          <w:rFonts w:ascii="Helvetica" w:hAnsi="Helvetica"/>
+        </w:rPr>
+      </w:pPr>
+    </w:p>
+    <w:p>
+      <w:pPr>
+        <w:rPr>
+          <w:rFonts w:ascii="Helvetica" w:hAnsi="Helvetica"/>
+        </w:rPr>
+      </w:pPr>
+      <w:r>
+        <w:rPr>
+          <w:rFonts w:ascii="Helvetica" w:hAnsi="Helvetica"/>
+        </w:rPr>
+        <w:t xml:space="preserve">A new csv file was created with these cluster assignments. </w:t>
+      </w:r>
+    </w:p>
+    <w:p>
+      <w:pPr>
+        <w:rPr>
+          <w:rFonts w:ascii="Helvetica" w:hAnsi="Helvetica"/>
+        </w:rPr>
+      </w:pPr>
+    </w:p>
+    <w:p>
+      <w:pPr>
+        <w:rPr>
+          <w:rFonts w:ascii="Helvetica" w:hAnsi="Helvetica"/>
+          <w:b/>
+          <w:bCs/>
+        </w:rPr>
+      </w:pPr>
+      <w:r>
+        <w:rPr>
+          <w:rFonts w:ascii="Helvetica" w:hAnsi="Helvetica"/>
+          <w:b/>
+          <w:bCs/>
+        </w:rPr>
+        <w:t>Cluster model 3: DBSCAN with our PCA attributes.</w:t>
       </w:r>
     </w:p>
     <w:sectPr>
@@ -9030,7 +11083,6 @@
     <w:name w:val="Hyperlink"/>
     <w:basedOn w:val="DefaultParagraphFont"/>
     <w:uiPriority w:val="99"/>
-    <w:semiHidden/>
     <w:unhideWhenUsed/>
     <w:rsid w:val="00B820ED"/>
     <w:rPr>
@@ -9166,6 +11218,18 @@
       <w:ind w:left="720"/>
       <w:contextualSpacing/>
     </w:pPr>
+  </w:style>
+  <w:style w:type="character" w:styleId="UnresolvedMention">
+    <w:name w:val="Unresolved Mention"/>
+    <w:basedOn w:val="DefaultParagraphFont"/>
+    <w:uiPriority w:val="99"/>
+    <w:semiHidden/>
+    <w:unhideWhenUsed/>
+    <w:rsid w:val="00D406F0"/>
+    <w:rPr>
+      <w:color w:val="605E5C"/>
+      <w:shd w:val="clear" w:color="auto" w:fill="E1DFDD"/>
+    </w:rPr>
   </w:style>
 </w:styles>
 </file>
@@ -9463,4 +11527,16 @@
     </a:ext>
   </a:extLst>
 </a:theme>
+</file>
+
+<file path=customXml/item1.xml><?xml version="1.0" encoding="utf-8"?>
+<b:Sources xmlns:b="http://schemas.openxmlformats.org/officeDocument/2006/bibliography" xmlns="http://schemas.openxmlformats.org/officeDocument/2006/bibliography" SelectedStyle="\APASixthEditionOfficeOnline.xsl" StyleName="APA" Version="6"/>
+</file>
+
+<file path=customXml/itemProps1.xml><?xml version="1.0" encoding="utf-8"?>
+<ds:datastoreItem xmlns:ds="http://schemas.openxmlformats.org/officeDocument/2006/customXml" ds:itemID="{8AFB1F60-5DD6-49EC-851D-26FABB7575B2}">
+  <ds:schemaRefs>
+    <ds:schemaRef ds:uri="http://schemas.openxmlformats.org/officeDocument/2006/bibliography"/>
+  </ds:schemaRefs>
+</ds:datastoreItem>
 </file>
</xml_diff>

<commit_message>
updated Final Project doc to include DBSCAN in cluster analysis
</commit_message>
<xml_diff>
--- a/Final Project.docx
+++ b/Final Project.docx
@@ -1,6 +1,6 @@
 
 <file path=word/document.xml><?xml version="1.0" encoding="utf-8"?>
-<w:document xmlns:wpc="http://schemas.microsoft.com/office/word/2010/wordprocessingCanvas" xmlns:cx="http://schemas.microsoft.com/office/drawing/2014/chartex" xmlns:cx1="http://schemas.microsoft.com/office/drawing/2015/9/8/chartex" xmlns:cx2="http://schemas.microsoft.com/office/drawing/2015/10/21/chartex" xmlns:cx3="http://schemas.microsoft.com/office/drawing/2016/5/9/chartex" xmlns:cx4="http://schemas.microsoft.com/office/drawing/2016/5/10/chartex" xmlns:cx5="http://schemas.microsoft.com/office/drawing/2016/5/11/chartex" xmlns:cx6="http://schemas.microsoft.com/office/drawing/2016/5/12/chartex" xmlns:cx7="http://schemas.microsoft.com/office/drawing/2016/5/13/chartex" xmlns:cx8="http://schemas.microsoft.com/office/drawing/2016/5/14/chartex" xmlns:mc="http://schemas.openxmlformats.org/markup-compatibility/2006" xmlns:aink="http://schemas.microsoft.com/office/drawing/2016/ink" xmlns:am3d="http://schemas.microsoft.com/office/drawing/2017/model3d" xmlns:o="urn:schemas-microsoft-com:office:office" xmlns:r="http://schemas.openxmlformats.org/officeDocument/2006/relationships" xmlns:m="http://schemas.openxmlformats.org/officeDocument/2006/math" xmlns:v="urn:schemas-microsoft-com:vml" xmlns:wp14="http://schemas.microsoft.com/office/word/2010/wordprocessingDrawing" xmlns:wp="http://schemas.openxmlformats.org/drawingml/2006/wordprocessingDrawing" xmlns:w10="urn:schemas-microsoft-com:office:word" xmlns:w="http://schemas.openxmlformats.org/wordprocessingml/2006/main" xmlns:w14="http://schemas.microsoft.com/office/word/2010/wordml" xmlns:w15="http://schemas.microsoft.com/office/word/2012/wordml" xmlns:w16cex="http://schemas.microsoft.com/office/word/2018/wordml/cex" xmlns:w16cid="http://schemas.microsoft.com/office/word/2016/wordml/cid" xmlns:w16="http://schemas.microsoft.com/office/word/2018/wordml" xmlns:w16se="http://schemas.microsoft.com/office/word/2015/wordml/symex" xmlns:wpg="http://schemas.microsoft.com/office/word/2010/wordprocessingGroup" xmlns:wpi="http://schemas.microsoft.com/office/word/2010/wordprocessingInk" xmlns:wne="http://schemas.microsoft.com/office/word/2006/wordml" xmlns:wps="http://schemas.microsoft.com/office/word/2010/wordprocessingShape" mc:Ignorable="w14 w15 w16se w16cid w16 w16cex wp14">
+<w:document xmlns:wpc="http://schemas.microsoft.com/office/word/2010/wordprocessingCanvas" xmlns:cx="http://schemas.microsoft.com/office/drawing/2014/chartex" xmlns:cx1="http://schemas.microsoft.com/office/drawing/2015/9/8/chartex" xmlns:cx2="http://schemas.microsoft.com/office/drawing/2015/10/21/chartex" xmlns:cx3="http://schemas.microsoft.com/office/drawing/2016/5/9/chartex" xmlns:cx4="http://schemas.microsoft.com/office/drawing/2016/5/10/chartex" xmlns:cx5="http://schemas.microsoft.com/office/drawing/2016/5/11/chartex" xmlns:cx6="http://schemas.microsoft.com/office/drawing/2016/5/12/chartex" xmlns:cx7="http://schemas.microsoft.com/office/drawing/2016/5/13/chartex" xmlns:cx8="http://schemas.microsoft.com/office/drawing/2016/5/14/chartex" xmlns:mc="http://schemas.openxmlformats.org/markup-compatibility/2006" xmlns:aink="http://schemas.microsoft.com/office/drawing/2016/ink" xmlns:am3d="http://schemas.microsoft.com/office/drawing/2017/model3d" xmlns:o="urn:schemas-microsoft-com:office:office" xmlns:r="http://schemas.openxmlformats.org/officeDocument/2006/relationships" xmlns:m="http://schemas.openxmlformats.org/officeDocument/2006/math" xmlns:v="urn:schemas-microsoft-com:vml" xmlns:wp14="http://schemas.microsoft.com/office/word/2010/wordprocessingDrawing" xmlns:wp="http://schemas.openxmlformats.org/drawingml/2006/wordprocessingDrawing" xmlns:w10="urn:schemas-microsoft-com:office:word" xmlns:w="http://schemas.openxmlformats.org/wordprocessingml/2006/main" xmlns:w14="http://schemas.microsoft.com/office/word/2010/wordml" xmlns:w15="http://schemas.microsoft.com/office/word/2012/wordml" xmlns:w16cid="http://schemas.microsoft.com/office/word/2016/wordml/cid" xmlns:w16se="http://schemas.microsoft.com/office/word/2015/wordml/symex" xmlns:wpg="http://schemas.microsoft.com/office/word/2010/wordprocessingGroup" xmlns:wpi="http://schemas.microsoft.com/office/word/2010/wordprocessingInk" xmlns:wne="http://schemas.microsoft.com/office/word/2006/wordml" xmlns:wps="http://schemas.microsoft.com/office/word/2010/wordprocessingShape" mc:Ignorable="w14 w15 w16se w16cid wp14">
   <w:body>
     <w:p>
       <w:pPr>
@@ -112,21 +112,6 @@
         </w:rPr>
         <w:t>March 2021</w:t>
       </w:r>
-    </w:p>
-    <w:p>
-      <w:pPr>
-        <w:shd w:val="clear" w:color="auto" w:fill="FFFFFF"/>
-        <w:spacing w:before="186"/>
-        <w:outlineLvl w:val="2"/>
-        <w:rPr>
-          <w:rFonts w:ascii="Helvetica" w:eastAsia="Times New Roman" w:hAnsi="Helvetica" w:cs="Times New Roman"/>
-          <w:b/>
-          <w:bCs/>
-          <w:color w:val="000000"/>
-          <w:sz w:val="40"/>
-          <w:szCs w:val="40"/>
-        </w:rPr>
-      </w:pPr>
     </w:p>
     <w:p>
       <w:pPr>
@@ -236,23 +221,7 @@
           <w:rFonts w:ascii="Helvetica" w:eastAsia="Times New Roman" w:hAnsi="Helvetica" w:cs="Times New Roman"/>
           <w:color w:val="000000"/>
         </w:rPr>
-        <w:t xml:space="preserve">This dataset is over 170,000 songs, with features that capture many aspects of music. We used the dataset to implement several machine learning models with the ultimate goal of creating a “playlist generator”- where based upon user input, the user could be provided with a new collection of 20 songs. Steps in the project included data analysis and exploration, preprocessing of the data, </w:t>
-      </w:r>
-      <w:proofErr w:type="gramStart"/>
-      <w:r>
-        <w:rPr>
-          <w:rFonts w:ascii="Helvetica" w:eastAsia="Times New Roman" w:hAnsi="Helvetica" w:cs="Times New Roman"/>
-          <w:color w:val="000000"/>
-        </w:rPr>
-        <w:t>principle</w:t>
-      </w:r>
-      <w:proofErr w:type="gramEnd"/>
-      <w:r>
-        <w:rPr>
-          <w:rFonts w:ascii="Helvetica" w:eastAsia="Times New Roman" w:hAnsi="Helvetica" w:cs="Times New Roman"/>
-          <w:color w:val="000000"/>
-        </w:rPr>
-        <w:t xml:space="preserve"> component analysis, cluster analysis, and then finally K-nearest-neighbors classification and a</w:t>
+        <w:t>This dataset is over 170,000 songs, with features that capture many aspects of music. We used the dataset to implement several machine learning models with the ultimate goal of creating a “playlist generator”- where based upon user input, the user could be provided with a new collection of 20 songs. Steps in the project included data analysis and exploration, preprocessing of the data, principle component analysis, cluster analysis, and then finally K-nearest-neighbors classification and a</w:t>
       </w:r>
       <w:r>
         <w:rPr>
@@ -1637,6 +1606,7 @@
           <w:rFonts w:ascii="Helvetica Neue" w:hAnsi="Helvetica Neue"/>
           <w:color w:val="000000"/>
         </w:rPr>
+        <w:lastRenderedPageBreak/>
         <w:t>Energy:</w:t>
       </w:r>
     </w:p>
@@ -2167,6 +2137,7 @@
           <w:rFonts w:ascii="Helvetica Neue" w:hAnsi="Helvetica Neue"/>
           <w:color w:val="000000"/>
         </w:rPr>
+        <w:lastRenderedPageBreak/>
         <w:t>Instrumentalness</w:t>
       </w:r>
       <w:proofErr w:type="spellEnd"/>
@@ -2640,7 +2611,6 @@
           <w:rFonts w:ascii="Helvetica" w:hAnsi="Helvetica"/>
           <w:noProof/>
         </w:rPr>
-        <w:lastRenderedPageBreak/>
         <w:drawing>
           <wp:inline distT="0" distB="0" distL="0" distR="0" wp14:anchorId="5F6A9132" wp14:editId="16510A67">
             <wp:extent cx="5494867" cy="2365845"/>
@@ -2699,6 +2669,7 @@
           <w:rFonts w:ascii="Helvetica Neue" w:hAnsi="Helvetica Neue"/>
           <w:color w:val="000000"/>
         </w:rPr>
+        <w:lastRenderedPageBreak/>
         <w:t>Key:</w:t>
       </w:r>
     </w:p>
@@ -2736,7 +2707,6 @@
           <w:color w:val="000000"/>
         </w:rPr>
       </w:pPr>
-      <w:proofErr w:type="gramStart"/>
       <w:r>
         <w:rPr>
           <w:rFonts w:ascii="Helvetica Neue" w:hAnsi="Helvetica Neue"/>
@@ -2744,17 +2714,7 @@
           <w:bCs w:val="0"/>
           <w:color w:val="000000"/>
         </w:rPr>
-        <w:t>E.g.</w:t>
-      </w:r>
-      <w:proofErr w:type="gramEnd"/>
-      <w:r>
-        <w:rPr>
-          <w:rFonts w:ascii="Helvetica Neue" w:hAnsi="Helvetica Neue"/>
-          <w:b w:val="0"/>
-          <w:bCs w:val="0"/>
-          <w:color w:val="000000"/>
-        </w:rPr>
-        <w:t xml:space="preserve"> 0 = C, 1 = C♯, D♭, 2 = D, 3 = D♯, E♭, 4 = E, 5 = F, 6 = F♯, G♭, 7 = G, 8 = G♯, A♭, 9 = A, 10 = A♯, B♭, 11 = B</w:t>
+        <w:t>E.g. 0 = C, 1 = C♯, D♭, 2 = D, 3 = D♯, E♭, 4 = E, 5 = F, 6 = F♯, G♭, 7 = G, 8 = G♯, A♭, 9 = A, 10 = A♯, B♭, 11 = B</w:t>
       </w:r>
     </w:p>
     <w:p>
@@ -3178,7 +3138,6 @@
           <w:rFonts w:ascii="Helvetica Neue" w:hAnsi="Helvetica Neue"/>
           <w:color w:val="000000"/>
         </w:rPr>
-        <w:lastRenderedPageBreak/>
         <w:t>Liveness:</w:t>
       </w:r>
     </w:p>
@@ -3681,7 +3640,6 @@
           <w:rFonts w:ascii="Helvetica Neue" w:hAnsi="Helvetica Neue"/>
           <w:color w:val="000000"/>
         </w:rPr>
-        <w:lastRenderedPageBreak/>
         <w:t>Loudness:</w:t>
       </w:r>
     </w:p>
@@ -3746,6 +3704,7 @@
           <w:bCs w:val="0"/>
           <w:color w:val="000000"/>
         </w:rPr>
+        <w:lastRenderedPageBreak/>
         <w:t>Does not follow a normal distribution. Appears to skew to the left. Most of the loudness occurs at -10db.</w:t>
       </w:r>
       <w:hyperlink r:id="rId23" w:anchor="Does-not-follow-a-normal-distribution.--Appears-to-skew-to-the-left.--Most-of-the-loudness-occurs-at--10db." w:history="1">
@@ -4217,7 +4176,6 @@
           <w:rFonts w:ascii="Helvetica Neue" w:hAnsi="Helvetica Neue"/>
           <w:color w:val="000000"/>
         </w:rPr>
-        <w:lastRenderedPageBreak/>
         <w:t>Popularity:</w:t>
       </w:r>
     </w:p>
@@ -4310,6 +4268,7 @@
                 <w:sz w:val="26"/>
                 <w:szCs w:val="26"/>
               </w:rPr>
+              <w:lastRenderedPageBreak/>
               <w:t xml:space="preserve"> </w:t>
             </w:r>
           </w:p>
@@ -4702,7 +4661,6 @@
           <w:rFonts w:ascii="Helvetica Neue" w:hAnsi="Helvetica Neue"/>
           <w:color w:val="000000"/>
         </w:rPr>
-        <w:lastRenderedPageBreak/>
         <w:t>Speechiness</w:t>
       </w:r>
       <w:proofErr w:type="spellEnd"/>
@@ -4744,9 +4702,8 @@
           <w:bCs w:val="0"/>
           <w:color w:val="000000"/>
         </w:rPr>
-        <w:t xml:space="preserve"> detects the presence of spoken words in a track. The more exclusively speech-like the recording (</w:t>
-      </w:r>
-      <w:proofErr w:type="gramStart"/>
+        <w:t xml:space="preserve"> detects the presence of spoken words in a track. The more exclusively speech-like the recording (e.g. talk show, audio book, poetry), the closer to 1.0 the attribute value. Values above 0.66 describe tracks that are probably made entirely of spoken words, such as audio-books. Values between 0.33 and 0.66 describe tracks that may contain both music and speech, either in sections or layered, including such cases as rap music. </w:t>
+      </w:r>
       <w:r>
         <w:rPr>
           <w:rFonts w:ascii="Helvetica Neue" w:hAnsi="Helvetica Neue"/>
@@ -4754,17 +4711,8 @@
           <w:bCs w:val="0"/>
           <w:color w:val="000000"/>
         </w:rPr>
-        <w:t>e.g.</w:t>
-      </w:r>
-      <w:proofErr w:type="gramEnd"/>
-      <w:r>
-        <w:rPr>
-          <w:rFonts w:ascii="Helvetica Neue" w:hAnsi="Helvetica Neue"/>
-          <w:b w:val="0"/>
-          <w:bCs w:val="0"/>
-          <w:color w:val="000000"/>
-        </w:rPr>
-        <w:t xml:space="preserve"> talk show, audio book, poetry), the closer to 1.0 the attribute value. Values above 0.66 describe tracks that are probably made entirely of spoken words, such as audio-books. Values between 0.33 and 0.66 describe tracks that may contain both music and speech, either in sections or layered, including such cases as rap music. Values below 0.33 most likely represent music and other non-speech-like tracks.</w:t>
+        <w:lastRenderedPageBreak/>
+        <w:t>Values below 0.33 most likely represent music and other non-speech-like tracks.</w:t>
       </w:r>
     </w:p>
     <w:p>
@@ -5259,7 +5207,6 @@
           <w:rFonts w:ascii="Helvetica Neue" w:hAnsi="Helvetica Neue"/>
           <w:color w:val="000000"/>
         </w:rPr>
-        <w:lastRenderedPageBreak/>
         <w:t>Tempo:</w:t>
       </w:r>
     </w:p>
@@ -5304,6 +5251,7 @@
           <w:bCs w:val="0"/>
           <w:color w:val="000000"/>
         </w:rPr>
+        <w:lastRenderedPageBreak/>
         <w:t>Although the distribution almost looks normal. Skews to the right, but not by much. Can't explain why the mode is 0. Requires further investigation.</w:t>
       </w:r>
     </w:p>
@@ -5749,7 +5697,6 @@
           <w:rFonts w:ascii="Helvetica Neue" w:hAnsi="Helvetica Neue"/>
           <w:color w:val="000000"/>
         </w:rPr>
-        <w:lastRenderedPageBreak/>
         <w:t>Valence:</w:t>
       </w:r>
     </w:p>
@@ -5772,19 +5719,21 @@
           <w:bCs w:val="0"/>
           <w:color w:val="000000"/>
         </w:rPr>
-        <w:t>A measure from 0.0 to 1.0 describing the musical positiveness conveyed by a track. Tracks with high valence sound more positive (</w:t>
-      </w:r>
-      <w:proofErr w:type="gramStart"/>
-      <w:r>
+        <w:t>A measure from 0.0 to 1.0 describing the musical positiveness conveyed by a track. Tracks with high valence sound more positive (e.g. happy, cheerful, euphoric), while tracks with low valence sound more negative (e.g. sad, depressed, angry).</w:t>
+      </w:r>
+    </w:p>
+    <w:p>
+      <w:pPr>
+        <w:pStyle w:val="Heading3"/>
+        <w:shd w:val="clear" w:color="auto" w:fill="FFFFFF"/>
+        <w:spacing w:before="372" w:beforeAutospacing="0" w:after="0" w:afterAutospacing="0"/>
         <w:rPr>
           <w:rFonts w:ascii="Helvetica Neue" w:hAnsi="Helvetica Neue"/>
           <w:b w:val="0"/>
           <w:bCs w:val="0"/>
           <w:color w:val="000000"/>
         </w:rPr>
-        <w:t>e.g.</w:t>
-      </w:r>
-      <w:proofErr w:type="gramEnd"/>
+      </w:pPr>
       <w:r>
         <w:rPr>
           <w:rFonts w:ascii="Helvetica Neue" w:hAnsi="Helvetica Neue"/>
@@ -5792,28 +5741,7 @@
           <w:bCs w:val="0"/>
           <w:color w:val="000000"/>
         </w:rPr>
-        <w:t xml:space="preserve"> happy, cheerful, euphoric), while tracks with low valence sound more negative (e.g. sad, depressed, angry).</w:t>
-      </w:r>
-    </w:p>
-    <w:p>
-      <w:pPr>
-        <w:pStyle w:val="Heading3"/>
-        <w:shd w:val="clear" w:color="auto" w:fill="FFFFFF"/>
-        <w:spacing w:before="372" w:beforeAutospacing="0" w:after="0" w:afterAutospacing="0"/>
-        <w:rPr>
-          <w:rFonts w:ascii="Helvetica Neue" w:hAnsi="Helvetica Neue"/>
-          <w:b w:val="0"/>
-          <w:bCs w:val="0"/>
-          <w:color w:val="000000"/>
-        </w:rPr>
-      </w:pPr>
-      <w:r>
-        <w:rPr>
-          <w:rFonts w:ascii="Helvetica Neue" w:hAnsi="Helvetica Neue"/>
-          <w:b w:val="0"/>
-          <w:bCs w:val="0"/>
-          <w:color w:val="000000"/>
-        </w:rPr>
+        <w:lastRenderedPageBreak/>
         <w:t>Does not follow a normal distribution. It appears to skew to the left.</w:t>
       </w:r>
     </w:p>
@@ -6284,7 +6212,6 @@
           <w:rFonts w:ascii="Helvetica Neue" w:hAnsi="Helvetica Neue"/>
           <w:color w:val="000000"/>
         </w:rPr>
-        <w:lastRenderedPageBreak/>
         <w:t>Explicitness:</w:t>
       </w:r>
     </w:p>
@@ -6850,7 +6777,6 @@
           <w:sz w:val="39"/>
           <w:szCs w:val="39"/>
         </w:rPr>
-        <w:lastRenderedPageBreak/>
         <w:t>Correlation Matrix</w:t>
       </w:r>
     </w:p>
@@ -6896,6 +6822,7 @@
           <w:bCs w:val="0"/>
           <w:color w:val="000000"/>
         </w:rPr>
+        <w:lastRenderedPageBreak/>
         <w:t>Acousti</w:t>
       </w:r>
       <w:r>
@@ -7053,7 +6980,6 @@
           <w:rFonts w:ascii="Helvetica Neue" w:hAnsi="Helvetica Neue"/>
           <w:color w:val="000000"/>
         </w:rPr>
-        <w:lastRenderedPageBreak/>
         <w:t>Top Negative Correlations</w:t>
       </w:r>
     </w:p>
@@ -7217,7 +7143,6 @@
         </w:rPr>
       </w:pPr>
       <w:proofErr w:type="spellStart"/>
-      <w:proofErr w:type="gramStart"/>
       <w:r>
         <w:rPr>
           <w:color w:val="000000"/>
@@ -7233,16 +7158,47 @@
           <w:sz w:val="21"/>
           <w:szCs w:val="21"/>
         </w:rPr>
-        <w:t xml:space="preserve">  loudness</w:t>
-      </w:r>
-      <w:proofErr w:type="gramEnd"/>
-      <w:r>
+        <w:t xml:space="preserve">  loudness           -0.317562</w:t>
+      </w:r>
+    </w:p>
+    <w:p>
+      <w:pPr>
+        <w:pStyle w:val="HTMLPreformatted"/>
+        <w:shd w:val="clear" w:color="auto" w:fill="FFFFFF"/>
+        <w:wordWrap w:val="0"/>
+        <w:textAlignment w:val="baseline"/>
         <w:rPr>
           <w:color w:val="000000"/>
           <w:sz w:val="21"/>
           <w:szCs w:val="21"/>
         </w:rPr>
-        <w:t xml:space="preserve">           -0.317562</w:t>
+      </w:pPr>
+      <w:r>
+        <w:rPr>
+          <w:color w:val="000000"/>
+          <w:sz w:val="21"/>
+          <w:szCs w:val="21"/>
+        </w:rPr>
+        <w:lastRenderedPageBreak/>
+        <w:t xml:space="preserve">loudness          </w:t>
+      </w:r>
+      <w:proofErr w:type="spellStart"/>
+      <w:r>
+        <w:rPr>
+          <w:color w:val="000000"/>
+          <w:sz w:val="21"/>
+          <w:szCs w:val="21"/>
+        </w:rPr>
+        <w:t>instrumentalness</w:t>
+      </w:r>
+      <w:proofErr w:type="spellEnd"/>
+      <w:r>
+        <w:rPr>
+          <w:color w:val="000000"/>
+          <w:sz w:val="21"/>
+          <w:szCs w:val="21"/>
+        </w:rPr>
+        <w:t xml:space="preserve">   -0.317562</w:t>
       </w:r>
     </w:p>
     <w:p>
@@ -7263,7 +7219,7 @@
           <w:sz w:val="21"/>
           <w:szCs w:val="21"/>
         </w:rPr>
-        <w:t xml:space="preserve">loudness          </w:t>
+        <w:t xml:space="preserve">popularity        </w:t>
       </w:r>
       <w:proofErr w:type="spellStart"/>
       <w:r>
@@ -7281,7 +7237,7 @@
           <w:sz w:val="21"/>
           <w:szCs w:val="21"/>
         </w:rPr>
-        <w:t xml:space="preserve">   -0.317562</w:t>
+        <w:t xml:space="preserve">   -0.300625</w:t>
       </w:r>
     </w:p>
     <w:p>
@@ -7296,31 +7252,62 @@
           <w:szCs w:val="21"/>
         </w:rPr>
       </w:pPr>
+      <w:proofErr w:type="spellStart"/>
       <w:r>
         <w:rPr>
           <w:color w:val="000000"/>
           <w:sz w:val="21"/>
           <w:szCs w:val="21"/>
         </w:rPr>
-        <w:t xml:space="preserve">popularity        </w:t>
-      </w:r>
-      <w:proofErr w:type="spellStart"/>
+        <w:t>instrumentalness</w:t>
+      </w:r>
+      <w:proofErr w:type="spellEnd"/>
       <w:r>
         <w:rPr>
           <w:color w:val="000000"/>
           <w:sz w:val="21"/>
           <w:szCs w:val="21"/>
         </w:rPr>
-        <w:t>instrumentalness</w:t>
-      </w:r>
-      <w:proofErr w:type="spellEnd"/>
-      <w:r>
+        <w:t xml:space="preserve">  popularity         -0.300625</w:t>
+      </w:r>
+    </w:p>
+    <w:p>
+      <w:pPr>
+        <w:pStyle w:val="HTMLPreformatted"/>
+        <w:shd w:val="clear" w:color="auto" w:fill="FFFFFF"/>
+        <w:wordWrap w:val="0"/>
+        <w:textAlignment w:val="baseline"/>
         <w:rPr>
           <w:color w:val="000000"/>
           <w:sz w:val="21"/>
           <w:szCs w:val="21"/>
         </w:rPr>
-        <w:t xml:space="preserve">   -0.300625</w:t>
+      </w:pPr>
+      <w:r>
+        <w:rPr>
+          <w:color w:val="000000"/>
+          <w:sz w:val="21"/>
+          <w:szCs w:val="21"/>
+        </w:rPr>
+        <w:t xml:space="preserve">danceability      </w:t>
+      </w:r>
+      <w:proofErr w:type="spellStart"/>
+      <w:r>
+        <w:rPr>
+          <w:color w:val="000000"/>
+          <w:sz w:val="21"/>
+          <w:szCs w:val="21"/>
+        </w:rPr>
+        <w:t>acousticness</w:t>
+      </w:r>
+      <w:proofErr w:type="spellEnd"/>
+      <w:r>
+        <w:rPr>
+          <w:color w:val="000000"/>
+          <w:sz w:val="21"/>
+          <w:szCs w:val="21"/>
+        </w:rPr>
+        <w:t xml:space="preserve">       -0.263217</w:t>
       </w:r>
     </w:p>
     <w:p>
@@ -7336,14 +7323,13 @@
         </w:rPr>
       </w:pPr>
       <w:proofErr w:type="spellStart"/>
-      <w:proofErr w:type="gramStart"/>
       <w:r>
         <w:rPr>
           <w:color w:val="000000"/>
           <w:sz w:val="21"/>
           <w:szCs w:val="21"/>
         </w:rPr>
-        <w:t>instrumentalness</w:t>
+        <w:t>acousticness</w:t>
       </w:r>
       <w:proofErr w:type="spellEnd"/>
       <w:r>
@@ -7352,17 +7338,71 @@
           <w:sz w:val="21"/>
           <w:szCs w:val="21"/>
         </w:rPr>
-        <w:t xml:space="preserve">  popularity</w:t>
-      </w:r>
-      <w:proofErr w:type="gramEnd"/>
-      <w:r>
+        <w:t xml:space="preserve">      danceability       -0.263217</w:t>
+      </w:r>
+    </w:p>
+    <w:p>
+      <w:pPr>
+        <w:pStyle w:val="HTMLPreformatted"/>
+        <w:shd w:val="clear" w:color="auto" w:fill="FFFFFF"/>
+        <w:wordWrap w:val="0"/>
+        <w:textAlignment w:val="baseline"/>
         <w:rPr>
           <w:color w:val="000000"/>
           <w:sz w:val="21"/>
           <w:szCs w:val="21"/>
         </w:rPr>
-        <w:t xml:space="preserve">         -0.300625</w:t>
-      </w:r>
+      </w:pPr>
+      <w:proofErr w:type="spellStart"/>
+      <w:r>
+        <w:rPr>
+          <w:color w:val="000000"/>
+          <w:sz w:val="21"/>
+          <w:szCs w:val="21"/>
+        </w:rPr>
+        <w:t>dtype</w:t>
+      </w:r>
+      <w:proofErr w:type="spellEnd"/>
+      <w:r>
+        <w:rPr>
+          <w:color w:val="000000"/>
+          <w:sz w:val="21"/>
+          <w:szCs w:val="21"/>
+        </w:rPr>
+        <w:t>: float64</w:t>
+      </w:r>
+    </w:p>
+    <w:p>
+      <w:pPr>
+        <w:rPr>
+          <w:rFonts w:ascii="Helvetica" w:hAnsi="Helvetica"/>
+        </w:rPr>
+      </w:pPr>
+    </w:p>
+    <w:p>
+      <w:pPr>
+        <w:pStyle w:val="Heading3"/>
+        <w:shd w:val="clear" w:color="auto" w:fill="FFFFFF"/>
+        <w:spacing w:before="186" w:beforeAutospacing="0" w:after="0" w:afterAutospacing="0"/>
+        <w:rPr>
+          <w:rFonts w:ascii="Helvetica Neue" w:hAnsi="Helvetica Neue"/>
+          <w:color w:val="000000"/>
+        </w:rPr>
+      </w:pPr>
+      <w:r>
+        <w:rPr>
+          <w:rFonts w:ascii="Helvetica Neue" w:hAnsi="Helvetica Neue"/>
+          <w:color w:val="000000"/>
+        </w:rPr>
+        <w:t>Top Positive Correlations</w:t>
+      </w:r>
+    </w:p>
+    <w:p>
+      <w:pPr>
+        <w:rPr>
+          <w:rFonts w:ascii="Helvetica" w:hAnsi="Helvetica"/>
+        </w:rPr>
+      </w:pPr>
     </w:p>
     <w:p>
       <w:pPr>
@@ -7382,25 +7422,28 @@
           <w:sz w:val="21"/>
           <w:szCs w:val="21"/>
         </w:rPr>
-        <w:t xml:space="preserve">danceability      </w:t>
-      </w:r>
-      <w:proofErr w:type="spellStart"/>
-      <w:r>
+        <w:t>energy        loudness        0.779267</w:t>
+      </w:r>
+    </w:p>
+    <w:p>
+      <w:pPr>
+        <w:pStyle w:val="HTMLPreformatted"/>
+        <w:shd w:val="clear" w:color="auto" w:fill="FFFFFF"/>
+        <w:wordWrap w:val="0"/>
+        <w:textAlignment w:val="baseline"/>
         <w:rPr>
           <w:color w:val="000000"/>
           <w:sz w:val="21"/>
           <w:szCs w:val="21"/>
         </w:rPr>
-        <w:t>acousticness</w:t>
-      </w:r>
-      <w:proofErr w:type="spellEnd"/>
+      </w:pPr>
       <w:r>
         <w:rPr>
           <w:color w:val="000000"/>
           <w:sz w:val="21"/>
           <w:szCs w:val="21"/>
         </w:rPr>
-        <w:t xml:space="preserve">       -0.263217</w:t>
+        <w:t xml:space="preserve">              year            0.540850</w:t>
       </w:r>
     </w:p>
     <w:p>
@@ -7415,23 +7458,34 @@
           <w:szCs w:val="21"/>
         </w:rPr>
       </w:pPr>
-      <w:proofErr w:type="spellStart"/>
       <w:r>
         <w:rPr>
           <w:color w:val="000000"/>
           <w:sz w:val="21"/>
           <w:szCs w:val="21"/>
         </w:rPr>
-        <w:t>acousticness</w:t>
-      </w:r>
-      <w:proofErr w:type="spellEnd"/>
-      <w:r>
+        <w:t>year          energy          0.540850</w:t>
+      </w:r>
+    </w:p>
+    <w:p>
+      <w:pPr>
+        <w:pStyle w:val="HTMLPreformatted"/>
+        <w:shd w:val="clear" w:color="auto" w:fill="FFFFFF"/>
+        <w:wordWrap w:val="0"/>
+        <w:textAlignment w:val="baseline"/>
         <w:rPr>
           <w:color w:val="000000"/>
           <w:sz w:val="21"/>
           <w:szCs w:val="21"/>
         </w:rPr>
-        <w:t xml:space="preserve">      danceability       -0.263217</w:t>
+      </w:pPr>
+      <w:r>
+        <w:rPr>
+          <w:color w:val="000000"/>
+          <w:sz w:val="21"/>
+          <w:szCs w:val="21"/>
+        </w:rPr>
+        <w:t>valence       danceability    0.536713</w:t>
       </w:r>
     </w:p>
     <w:p>
@@ -7446,56 +7500,35 @@
           <w:szCs w:val="21"/>
         </w:rPr>
       </w:pPr>
-      <w:proofErr w:type="spellStart"/>
       <w:r>
         <w:rPr>
           <w:color w:val="000000"/>
           <w:sz w:val="21"/>
           <w:szCs w:val="21"/>
         </w:rPr>
-        <w:t>dtype</w:t>
-      </w:r>
-      <w:proofErr w:type="spellEnd"/>
-      <w:r>
+        <w:t>danceability  valence         0.536713</w:t>
+      </w:r>
+    </w:p>
+    <w:p>
+      <w:pPr>
+        <w:pStyle w:val="HTMLPreformatted"/>
+        <w:shd w:val="clear" w:color="auto" w:fill="FFFFFF"/>
+        <w:wordWrap w:val="0"/>
+        <w:textAlignment w:val="baseline"/>
         <w:rPr>
           <w:color w:val="000000"/>
           <w:sz w:val="21"/>
           <w:szCs w:val="21"/>
         </w:rPr>
-        <w:t>: float64</w:t>
-      </w:r>
-    </w:p>
-    <w:p>
-      <w:pPr>
-        <w:rPr>
-          <w:rFonts w:ascii="Helvetica" w:hAnsi="Helvetica"/>
-        </w:rPr>
-      </w:pPr>
-    </w:p>
-    <w:p>
-      <w:pPr>
-        <w:pStyle w:val="Heading3"/>
-        <w:shd w:val="clear" w:color="auto" w:fill="FFFFFF"/>
-        <w:spacing w:before="186" w:beforeAutospacing="0" w:after="0" w:afterAutospacing="0"/>
-        <w:rPr>
-          <w:rFonts w:ascii="Helvetica Neue" w:hAnsi="Helvetica Neue"/>
-          <w:color w:val="000000"/>
-        </w:rPr>
-      </w:pPr>
-      <w:r>
-        <w:rPr>
-          <w:rFonts w:ascii="Helvetica Neue" w:hAnsi="Helvetica Neue"/>
-          <w:color w:val="000000"/>
-        </w:rPr>
-        <w:t>Top Positive Correlations</w:t>
-      </w:r>
-    </w:p>
-    <w:p>
-      <w:pPr>
-        <w:rPr>
-          <w:rFonts w:ascii="Helvetica" w:hAnsi="Helvetica"/>
-        </w:rPr>
-      </w:pPr>
+      </w:pPr>
+      <w:r>
+        <w:rPr>
+          <w:color w:val="000000"/>
+          <w:sz w:val="21"/>
+          <w:szCs w:val="21"/>
+        </w:rPr>
+        <w:t>popularity    year            0.513227</w:t>
+      </w:r>
     </w:p>
     <w:p>
       <w:pPr>
@@ -7515,7 +7548,7 @@
           <w:sz w:val="21"/>
           <w:szCs w:val="21"/>
         </w:rPr>
-        <w:t>energy        loudness        0.779267</w:t>
+        <w:t>year          popularity      0.513227</w:t>
       </w:r>
     </w:p>
     <w:p>
@@ -7536,7 +7569,7 @@
           <w:sz w:val="21"/>
           <w:szCs w:val="21"/>
         </w:rPr>
-        <w:t xml:space="preserve">              year            0.540850</w:t>
+        <w:t>loudness      year            0.465189</w:t>
       </w:r>
     </w:p>
     <w:p>
@@ -7557,7 +7590,7 @@
           <w:sz w:val="21"/>
           <w:szCs w:val="21"/>
         </w:rPr>
-        <w:t>year          energy          0.540850</w:t>
+        <w:t>year          loudness        0.465189</w:t>
       </w:r>
     </w:p>
     <w:p>
@@ -7572,13 +7605,23 @@
           <w:szCs w:val="21"/>
         </w:rPr>
       </w:pPr>
+      <w:proofErr w:type="spellStart"/>
       <w:r>
         <w:rPr>
           <w:color w:val="000000"/>
           <w:sz w:val="21"/>
           <w:szCs w:val="21"/>
         </w:rPr>
-        <w:t>valence       danceability    0.536713</w:t>
+        <w:t>speechiness</w:t>
+      </w:r>
+      <w:proofErr w:type="spellEnd"/>
+      <w:r>
+        <w:rPr>
+          <w:color w:val="000000"/>
+          <w:sz w:val="21"/>
+          <w:szCs w:val="21"/>
+        </w:rPr>
+        <w:t xml:space="preserve">   explicit        0.353872</w:t>
       </w:r>
     </w:p>
     <w:p>
@@ -7593,168 +7636,22 @@
           <w:szCs w:val="21"/>
         </w:rPr>
       </w:pPr>
-      <w:proofErr w:type="gramStart"/>
+      <w:proofErr w:type="spellStart"/>
       <w:r>
         <w:rPr>
           <w:color w:val="000000"/>
           <w:sz w:val="21"/>
           <w:szCs w:val="21"/>
         </w:rPr>
-        <w:t>danceability  valence</w:t>
-      </w:r>
-      <w:proofErr w:type="gramEnd"/>
+        <w:t>dtype</w:t>
+      </w:r>
+      <w:proofErr w:type="spellEnd"/>
       <w:r>
         <w:rPr>
           <w:color w:val="000000"/>
           <w:sz w:val="21"/>
           <w:szCs w:val="21"/>
         </w:rPr>
-        <w:t xml:space="preserve">         0.536713</w:t>
-      </w:r>
-    </w:p>
-    <w:p>
-      <w:pPr>
-        <w:pStyle w:val="HTMLPreformatted"/>
-        <w:shd w:val="clear" w:color="auto" w:fill="FFFFFF"/>
-        <w:wordWrap w:val="0"/>
-        <w:textAlignment w:val="baseline"/>
-        <w:rPr>
-          <w:color w:val="000000"/>
-          <w:sz w:val="21"/>
-          <w:szCs w:val="21"/>
-        </w:rPr>
-      </w:pPr>
-      <w:r>
-        <w:rPr>
-          <w:color w:val="000000"/>
-          <w:sz w:val="21"/>
-          <w:szCs w:val="21"/>
-        </w:rPr>
-        <w:t>popularity    year            0.513227</w:t>
-      </w:r>
-    </w:p>
-    <w:p>
-      <w:pPr>
-        <w:pStyle w:val="HTMLPreformatted"/>
-        <w:shd w:val="clear" w:color="auto" w:fill="FFFFFF"/>
-        <w:wordWrap w:val="0"/>
-        <w:textAlignment w:val="baseline"/>
-        <w:rPr>
-          <w:color w:val="000000"/>
-          <w:sz w:val="21"/>
-          <w:szCs w:val="21"/>
-        </w:rPr>
-      </w:pPr>
-      <w:r>
-        <w:rPr>
-          <w:color w:val="000000"/>
-          <w:sz w:val="21"/>
-          <w:szCs w:val="21"/>
-        </w:rPr>
-        <w:t>year          popularity      0.513227</w:t>
-      </w:r>
-    </w:p>
-    <w:p>
-      <w:pPr>
-        <w:pStyle w:val="HTMLPreformatted"/>
-        <w:shd w:val="clear" w:color="auto" w:fill="FFFFFF"/>
-        <w:wordWrap w:val="0"/>
-        <w:textAlignment w:val="baseline"/>
-        <w:rPr>
-          <w:color w:val="000000"/>
-          <w:sz w:val="21"/>
-          <w:szCs w:val="21"/>
-        </w:rPr>
-      </w:pPr>
-      <w:r>
-        <w:rPr>
-          <w:color w:val="000000"/>
-          <w:sz w:val="21"/>
-          <w:szCs w:val="21"/>
-        </w:rPr>
-        <w:t>loudness      year            0.465189</w:t>
-      </w:r>
-    </w:p>
-    <w:p>
-      <w:pPr>
-        <w:pStyle w:val="HTMLPreformatted"/>
-        <w:shd w:val="clear" w:color="auto" w:fill="FFFFFF"/>
-        <w:wordWrap w:val="0"/>
-        <w:textAlignment w:val="baseline"/>
-        <w:rPr>
-          <w:color w:val="000000"/>
-          <w:sz w:val="21"/>
-          <w:szCs w:val="21"/>
-        </w:rPr>
-      </w:pPr>
-      <w:r>
-        <w:rPr>
-          <w:color w:val="000000"/>
-          <w:sz w:val="21"/>
-          <w:szCs w:val="21"/>
-        </w:rPr>
-        <w:t>year          loudness        0.465189</w:t>
-      </w:r>
-    </w:p>
-    <w:p>
-      <w:pPr>
-        <w:pStyle w:val="HTMLPreformatted"/>
-        <w:shd w:val="clear" w:color="auto" w:fill="FFFFFF"/>
-        <w:wordWrap w:val="0"/>
-        <w:textAlignment w:val="baseline"/>
-        <w:rPr>
-          <w:color w:val="000000"/>
-          <w:sz w:val="21"/>
-          <w:szCs w:val="21"/>
-        </w:rPr>
-      </w:pPr>
-      <w:proofErr w:type="spellStart"/>
-      <w:r>
-        <w:rPr>
-          <w:color w:val="000000"/>
-          <w:sz w:val="21"/>
-          <w:szCs w:val="21"/>
-        </w:rPr>
-        <w:t>speechiness</w:t>
-      </w:r>
-      <w:proofErr w:type="spellEnd"/>
-      <w:r>
-        <w:rPr>
-          <w:color w:val="000000"/>
-          <w:sz w:val="21"/>
-          <w:szCs w:val="21"/>
-        </w:rPr>
-        <w:t xml:space="preserve">   explicit        0.353872</w:t>
-      </w:r>
-    </w:p>
-    <w:p>
-      <w:pPr>
-        <w:pStyle w:val="HTMLPreformatted"/>
-        <w:shd w:val="clear" w:color="auto" w:fill="FFFFFF"/>
-        <w:wordWrap w:val="0"/>
-        <w:textAlignment w:val="baseline"/>
-        <w:rPr>
-          <w:color w:val="000000"/>
-          <w:sz w:val="21"/>
-          <w:szCs w:val="21"/>
-        </w:rPr>
-      </w:pPr>
-      <w:proofErr w:type="spellStart"/>
-      <w:r>
-        <w:rPr>
-          <w:color w:val="000000"/>
-          <w:sz w:val="21"/>
-          <w:szCs w:val="21"/>
-        </w:rPr>
-        <w:t>dtype</w:t>
-      </w:r>
-      <w:proofErr w:type="spellEnd"/>
-      <w:r>
-        <w:rPr>
-          <w:color w:val="000000"/>
-          <w:sz w:val="21"/>
-          <w:szCs w:val="21"/>
-        </w:rPr>
         <w:t>: float64</w:t>
       </w:r>
     </w:p>
@@ -7905,6 +7802,29 @@
           <w:szCs w:val="40"/>
         </w:rPr>
       </w:pPr>
+    </w:p>
+    <w:p>
+      <w:pPr>
+        <w:rPr>
+          <w:rFonts w:ascii="Helvetica" w:eastAsia="Times New Roman" w:hAnsi="Helvetica" w:cs="Times New Roman"/>
+          <w:b/>
+          <w:bCs/>
+          <w:color w:val="000000"/>
+          <w:sz w:val="40"/>
+          <w:szCs w:val="40"/>
+        </w:rPr>
+      </w:pPr>
+      <w:r>
+        <w:rPr>
+          <w:rFonts w:ascii="Helvetica" w:eastAsia="Times New Roman" w:hAnsi="Helvetica" w:cs="Times New Roman"/>
+          <w:b/>
+          <w:bCs/>
+          <w:color w:val="000000"/>
+          <w:sz w:val="40"/>
+          <w:szCs w:val="40"/>
+        </w:rPr>
+        <w:br w:type="page"/>
+      </w:r>
     </w:p>
     <w:p>
       <w:pPr>
@@ -8504,6 +8424,29 @@
     </w:p>
     <w:p>
       <w:pPr>
+        <w:rPr>
+          <w:rFonts w:ascii="Helvetica" w:eastAsia="Times New Roman" w:hAnsi="Helvetica" w:cs="Times New Roman"/>
+          <w:b/>
+          <w:bCs/>
+          <w:color w:val="000000"/>
+          <w:sz w:val="40"/>
+          <w:szCs w:val="40"/>
+        </w:rPr>
+      </w:pPr>
+      <w:r>
+        <w:rPr>
+          <w:rFonts w:ascii="Helvetica" w:eastAsia="Times New Roman" w:hAnsi="Helvetica" w:cs="Times New Roman"/>
+          <w:b/>
+          <w:bCs/>
+          <w:color w:val="000000"/>
+          <w:sz w:val="40"/>
+          <w:szCs w:val="40"/>
+        </w:rPr>
+        <w:br w:type="page"/>
+      </w:r>
+    </w:p>
+    <w:p>
+      <w:pPr>
         <w:shd w:val="clear" w:color="auto" w:fill="FFFFFF"/>
         <w:spacing w:before="186"/>
         <w:outlineLvl w:val="2"/>
@@ -8526,31 +8469,7 @@
           <w:szCs w:val="40"/>
         </w:rPr>
         <w:lastRenderedPageBreak/>
-        <w:t xml:space="preserve">03 – </w:t>
-      </w:r>
-      <w:proofErr w:type="gramStart"/>
-      <w:r>
-        <w:rPr>
-          <w:rFonts w:ascii="Helvetica" w:eastAsia="Times New Roman" w:hAnsi="Helvetica" w:cs="Times New Roman"/>
-          <w:b/>
-          <w:bCs/>
-          <w:color w:val="000000"/>
-          <w:sz w:val="40"/>
-          <w:szCs w:val="40"/>
-        </w:rPr>
-        <w:t>Principle</w:t>
-      </w:r>
-      <w:proofErr w:type="gramEnd"/>
-      <w:r>
-        <w:rPr>
-          <w:rFonts w:ascii="Helvetica" w:eastAsia="Times New Roman" w:hAnsi="Helvetica" w:cs="Times New Roman"/>
-          <w:b/>
-          <w:bCs/>
-          <w:color w:val="000000"/>
-          <w:sz w:val="40"/>
-          <w:szCs w:val="40"/>
-        </w:rPr>
-        <w:t xml:space="preserve"> Component Analysis</w:t>
+        <w:t>03 – Principle Component Analysis</w:t>
       </w:r>
     </w:p>
     <w:p>
@@ -8568,23 +8487,7 @@
           <w:rFonts w:ascii="Helvetica Neue" w:hAnsi="Helvetica Neue"/>
           <w:color w:val="000000"/>
         </w:rPr>
-        <w:t xml:space="preserve">6 Attributes accounted for 0.88 of the </w:t>
-      </w:r>
-      <w:proofErr w:type="gramStart"/>
-      <w:r>
-        <w:rPr>
-          <w:rFonts w:ascii="Helvetica Neue" w:hAnsi="Helvetica Neue"/>
-          <w:color w:val="000000"/>
-        </w:rPr>
-        <w:t>variance</w:t>
-      </w:r>
-      <w:proofErr w:type="gramEnd"/>
-      <w:r>
-        <w:rPr>
-          <w:rFonts w:ascii="Helvetica Neue" w:hAnsi="Helvetica Neue"/>
-          <w:color w:val="000000"/>
-        </w:rPr>
-        <w:t>.</w:t>
+        <w:t>6 Attributes accounted for 0.88 of the variance.</w:t>
       </w:r>
     </w:p>
     <w:p>
@@ -8929,6 +8832,27 @@
           <w:rFonts w:ascii="Helvetica" w:hAnsi="Helvetica"/>
         </w:rPr>
       </w:pPr>
+    </w:p>
+    <w:p>
+      <w:pPr>
+        <w:rPr>
+          <w:rFonts w:ascii="Helvetica" w:hAnsi="Helvetica"/>
+          <w:b/>
+          <w:bCs/>
+          <w:sz w:val="40"/>
+          <w:szCs w:val="40"/>
+        </w:rPr>
+      </w:pPr>
+      <w:r>
+        <w:rPr>
+          <w:rFonts w:ascii="Helvetica" w:hAnsi="Helvetica"/>
+          <w:b/>
+          <w:bCs/>
+          <w:sz w:val="40"/>
+          <w:szCs w:val="40"/>
+        </w:rPr>
+        <w:br w:type="page"/>
+      </w:r>
     </w:p>
     <w:p>
       <w:pPr>
@@ -9323,19 +9247,8 @@
           <w:sz w:val="21"/>
           <w:szCs w:val="21"/>
         </w:rPr>
-        <w:t xml:space="preserve">Size of Cluster 0 </w:t>
-      </w:r>
-      <w:proofErr w:type="gramStart"/>
-      <w:r>
-        <w:rPr>
-          <w:rFonts w:ascii="Courier New" w:eastAsia="Times New Roman" w:hAnsi="Courier New" w:cs="Courier New"/>
-          <w:color w:val="000000"/>
-          <w:sz w:val="21"/>
-          <w:szCs w:val="21"/>
-        </w:rPr>
-        <w:t>=  7290</w:t>
-      </w:r>
-      <w:proofErr w:type="gramEnd"/>
+        <w:t>Size of Cluster 0 =  7290</w:t>
+      </w:r>
     </w:p>
     <w:p>
       <w:pPr>
@@ -9374,19 +9287,8 @@
           <w:sz w:val="21"/>
           <w:szCs w:val="21"/>
         </w:rPr>
-        <w:t xml:space="preserve">Size of Cluster 1 </w:t>
-      </w:r>
-      <w:proofErr w:type="gramStart"/>
-      <w:r>
-        <w:rPr>
-          <w:rFonts w:ascii="Courier New" w:eastAsia="Times New Roman" w:hAnsi="Courier New" w:cs="Courier New"/>
-          <w:color w:val="000000"/>
-          <w:sz w:val="21"/>
-          <w:szCs w:val="21"/>
-        </w:rPr>
-        <w:t>=  23732</w:t>
-      </w:r>
-      <w:proofErr w:type="gramEnd"/>
+        <w:t>Size of Cluster 1 =  23732</w:t>
+      </w:r>
     </w:p>
     <w:p>
       <w:pPr>
@@ -9425,19 +9327,8 @@
           <w:sz w:val="21"/>
           <w:szCs w:val="21"/>
         </w:rPr>
-        <w:t xml:space="preserve">Size of Cluster 2 </w:t>
-      </w:r>
-      <w:proofErr w:type="gramStart"/>
-      <w:r>
-        <w:rPr>
-          <w:rFonts w:ascii="Courier New" w:eastAsia="Times New Roman" w:hAnsi="Courier New" w:cs="Courier New"/>
-          <w:color w:val="000000"/>
-          <w:sz w:val="21"/>
-          <w:szCs w:val="21"/>
-        </w:rPr>
-        <w:t>=  14037</w:t>
-      </w:r>
-      <w:proofErr w:type="gramEnd"/>
+        <w:t>Size of Cluster 2 =  14037</w:t>
+      </w:r>
     </w:p>
     <w:p>
       <w:pPr>
@@ -9476,19 +9367,8 @@
           <w:sz w:val="21"/>
           <w:szCs w:val="21"/>
         </w:rPr>
-        <w:t xml:space="preserve">Size of Cluster 3 </w:t>
-      </w:r>
-      <w:proofErr w:type="gramStart"/>
-      <w:r>
-        <w:rPr>
-          <w:rFonts w:ascii="Courier New" w:eastAsia="Times New Roman" w:hAnsi="Courier New" w:cs="Courier New"/>
-          <w:color w:val="000000"/>
-          <w:sz w:val="21"/>
-          <w:szCs w:val="21"/>
-        </w:rPr>
-        <w:t>=  20718</w:t>
-      </w:r>
-      <w:proofErr w:type="gramEnd"/>
+        <w:t>Size of Cluster 3 =  20718</w:t>
+      </w:r>
     </w:p>
     <w:p>
       <w:pPr>
@@ -9527,19 +9407,8 @@
           <w:sz w:val="21"/>
           <w:szCs w:val="21"/>
         </w:rPr>
-        <w:t xml:space="preserve">Size of Cluster 4 </w:t>
-      </w:r>
-      <w:proofErr w:type="gramStart"/>
-      <w:r>
-        <w:rPr>
-          <w:rFonts w:ascii="Courier New" w:eastAsia="Times New Roman" w:hAnsi="Courier New" w:cs="Courier New"/>
-          <w:color w:val="000000"/>
-          <w:sz w:val="21"/>
-          <w:szCs w:val="21"/>
-        </w:rPr>
-        <w:t>=  23099</w:t>
-      </w:r>
-      <w:proofErr w:type="gramEnd"/>
+        <w:t>Size of Cluster 4 =  23099</w:t>
+      </w:r>
     </w:p>
     <w:p>
       <w:pPr>
@@ -9578,19 +9447,8 @@
           <w:sz w:val="21"/>
           <w:szCs w:val="21"/>
         </w:rPr>
-        <w:t xml:space="preserve">Size of Cluster 5 </w:t>
-      </w:r>
-      <w:proofErr w:type="gramStart"/>
-      <w:r>
-        <w:rPr>
-          <w:rFonts w:ascii="Courier New" w:eastAsia="Times New Roman" w:hAnsi="Courier New" w:cs="Courier New"/>
-          <w:color w:val="000000"/>
-          <w:sz w:val="21"/>
-          <w:szCs w:val="21"/>
-        </w:rPr>
-        <w:t>=  16989</w:t>
-      </w:r>
-      <w:proofErr w:type="gramEnd"/>
+        <w:t>Size of Cluster 5 =  16989</w:t>
+      </w:r>
     </w:p>
     <w:p>
       <w:pPr>
@@ -9629,19 +9487,8 @@
           <w:sz w:val="21"/>
           <w:szCs w:val="21"/>
         </w:rPr>
-        <w:t xml:space="preserve">Size of Cluster 6 </w:t>
-      </w:r>
-      <w:proofErr w:type="gramStart"/>
-      <w:r>
-        <w:rPr>
-          <w:rFonts w:ascii="Courier New" w:eastAsia="Times New Roman" w:hAnsi="Courier New" w:cs="Courier New"/>
-          <w:color w:val="000000"/>
-          <w:sz w:val="21"/>
-          <w:szCs w:val="21"/>
-        </w:rPr>
-        <w:t>=  4760</w:t>
-      </w:r>
-      <w:proofErr w:type="gramEnd"/>
+        <w:t>Size of Cluster 6 =  4760</w:t>
+      </w:r>
     </w:p>
     <w:p>
       <w:pPr>
@@ -9680,19 +9527,8 @@
           <w:sz w:val="21"/>
           <w:szCs w:val="21"/>
         </w:rPr>
-        <w:t xml:space="preserve">Size of Cluster 7 </w:t>
-      </w:r>
-      <w:proofErr w:type="gramStart"/>
-      <w:r>
-        <w:rPr>
-          <w:rFonts w:ascii="Courier New" w:eastAsia="Times New Roman" w:hAnsi="Courier New" w:cs="Courier New"/>
-          <w:color w:val="000000"/>
-          <w:sz w:val="21"/>
-          <w:szCs w:val="21"/>
-        </w:rPr>
-        <w:t>=  23589</w:t>
-      </w:r>
-      <w:proofErr w:type="gramEnd"/>
+        <w:t>Size of Cluster 7 =  23589</w:t>
+      </w:r>
     </w:p>
     <w:p>
       <w:pPr>
@@ -9731,19 +9567,8 @@
           <w:sz w:val="21"/>
           <w:szCs w:val="21"/>
         </w:rPr>
-        <w:t xml:space="preserve">Size of Cluster 8 </w:t>
-      </w:r>
-      <w:proofErr w:type="gramStart"/>
-      <w:r>
-        <w:rPr>
-          <w:rFonts w:ascii="Courier New" w:eastAsia="Times New Roman" w:hAnsi="Courier New" w:cs="Courier New"/>
-          <w:color w:val="000000"/>
-          <w:sz w:val="21"/>
-          <w:szCs w:val="21"/>
-        </w:rPr>
-        <w:t>=  10617</w:t>
-      </w:r>
-      <w:proofErr w:type="gramEnd"/>
+        <w:t>Size of Cluster 8 =  10617</w:t>
+      </w:r>
     </w:p>
     <w:p>
       <w:pPr>
@@ -9782,19 +9607,8 @@
           <w:sz w:val="21"/>
           <w:szCs w:val="21"/>
         </w:rPr>
-        <w:t xml:space="preserve">Size of Cluster 9 </w:t>
-      </w:r>
-      <w:proofErr w:type="gramStart"/>
-      <w:r>
-        <w:rPr>
-          <w:rFonts w:ascii="Courier New" w:eastAsia="Times New Roman" w:hAnsi="Courier New" w:cs="Courier New"/>
-          <w:color w:val="000000"/>
-          <w:sz w:val="21"/>
-          <w:szCs w:val="21"/>
-        </w:rPr>
-        <w:t>=  8014</w:t>
-      </w:r>
-      <w:proofErr w:type="gramEnd"/>
+        <w:t>Size of Cluster 9 =  8014</w:t>
+      </w:r>
     </w:p>
     <w:p>
       <w:pPr>
@@ -9833,19 +9647,8 @@
           <w:sz w:val="21"/>
           <w:szCs w:val="21"/>
         </w:rPr>
-        <w:t xml:space="preserve">Size of Cluster 10 </w:t>
-      </w:r>
-      <w:proofErr w:type="gramStart"/>
-      <w:r>
-        <w:rPr>
-          <w:rFonts w:ascii="Courier New" w:eastAsia="Times New Roman" w:hAnsi="Courier New" w:cs="Courier New"/>
-          <w:color w:val="000000"/>
-          <w:sz w:val="21"/>
-          <w:szCs w:val="21"/>
-        </w:rPr>
-        <w:t>=  7071</w:t>
-      </w:r>
-      <w:proofErr w:type="gramEnd"/>
+        <w:t>Size of Cluster 10 =  7071</w:t>
+      </w:r>
     </w:p>
     <w:p>
       <w:pPr>
@@ -9884,19 +9687,8 @@
           <w:sz w:val="21"/>
           <w:szCs w:val="21"/>
         </w:rPr>
-        <w:t xml:space="preserve">Size of Cluster 11 </w:t>
-      </w:r>
-      <w:proofErr w:type="gramStart"/>
-      <w:r>
-        <w:rPr>
-          <w:rFonts w:ascii="Courier New" w:eastAsia="Times New Roman" w:hAnsi="Courier New" w:cs="Courier New"/>
-          <w:color w:val="000000"/>
-          <w:sz w:val="21"/>
-          <w:szCs w:val="21"/>
-        </w:rPr>
-        <w:t>=  9692</w:t>
-      </w:r>
-      <w:proofErr w:type="gramEnd"/>
+        <w:t>Size of Cluster 11 =  9692</w:t>
+      </w:r>
     </w:p>
     <w:p>
       <w:pPr>
@@ -9935,19 +9727,8 @@
           <w:sz w:val="21"/>
           <w:szCs w:val="21"/>
         </w:rPr>
-        <w:t xml:space="preserve">Size of Cluster 12 </w:t>
-      </w:r>
-      <w:proofErr w:type="gramStart"/>
-      <w:r>
-        <w:rPr>
-          <w:rFonts w:ascii="Courier New" w:eastAsia="Times New Roman" w:hAnsi="Courier New" w:cs="Courier New"/>
-          <w:color w:val="000000"/>
-          <w:sz w:val="21"/>
-          <w:szCs w:val="21"/>
-        </w:rPr>
-        <w:t>=  4781</w:t>
-      </w:r>
-      <w:proofErr w:type="gramEnd"/>
+        <w:t>Size of Cluster 12 =  4781</w:t>
+      </w:r>
     </w:p>
     <w:p>
       <w:pPr>
@@ -10000,31 +9781,7 @@
           <w:b/>
           <w:bCs/>
         </w:rPr>
-        <w:t xml:space="preserve">Cluster model </w:t>
-      </w:r>
-      <w:r>
-        <w:rPr>
-          <w:rFonts w:ascii="Helvetica" w:hAnsi="Helvetica"/>
-          <w:b/>
-          <w:bCs/>
-        </w:rPr>
-        <w:t>2</w:t>
-      </w:r>
-      <w:r>
-        <w:rPr>
-          <w:rFonts w:ascii="Helvetica" w:hAnsi="Helvetica"/>
-          <w:b/>
-          <w:bCs/>
-        </w:rPr>
-        <w:t>: k-means with</w:t>
-      </w:r>
-      <w:r>
-        <w:rPr>
-          <w:rFonts w:ascii="Helvetica" w:hAnsi="Helvetica"/>
-          <w:b/>
-          <w:bCs/>
-        </w:rPr>
-        <w:t>out PCA.</w:t>
+        <w:t>Cluster model 2: k-means without PCA.</w:t>
       </w:r>
     </w:p>
     <w:p>
@@ -10301,19 +10058,8 @@
           <w:sz w:val="21"/>
           <w:szCs w:val="21"/>
         </w:rPr>
-        <w:t xml:space="preserve">Size of Cluster 0 </w:t>
-      </w:r>
-      <w:proofErr w:type="gramStart"/>
-      <w:r>
-        <w:rPr>
-          <w:rFonts w:ascii="Courier New" w:eastAsia="Times New Roman" w:hAnsi="Courier New" w:cs="Courier New"/>
-          <w:color w:val="000000"/>
-          <w:sz w:val="21"/>
-          <w:szCs w:val="21"/>
-        </w:rPr>
-        <w:t>=  51901</w:t>
-      </w:r>
-      <w:proofErr w:type="gramEnd"/>
+        <w:t>Size of Cluster 0 =  51901</w:t>
+      </w:r>
     </w:p>
     <w:p>
       <w:pPr>
@@ -10352,19 +10098,8 @@
           <w:sz w:val="21"/>
           <w:szCs w:val="21"/>
         </w:rPr>
-        <w:t xml:space="preserve">Size of Cluster 1 </w:t>
-      </w:r>
-      <w:proofErr w:type="gramStart"/>
-      <w:r>
-        <w:rPr>
-          <w:rFonts w:ascii="Courier New" w:eastAsia="Times New Roman" w:hAnsi="Courier New" w:cs="Courier New"/>
-          <w:color w:val="000000"/>
-          <w:sz w:val="21"/>
-          <w:szCs w:val="21"/>
-        </w:rPr>
-        <w:t>=  60903</w:t>
-      </w:r>
-      <w:proofErr w:type="gramEnd"/>
+        <w:t>Size of Cluster 1 =  60903</w:t>
+      </w:r>
     </w:p>
     <w:p>
       <w:pPr>
@@ -10403,19 +10138,8 @@
           <w:sz w:val="21"/>
           <w:szCs w:val="21"/>
         </w:rPr>
-        <w:t xml:space="preserve">Size of Cluster 2 </w:t>
-      </w:r>
-      <w:proofErr w:type="gramStart"/>
-      <w:r>
-        <w:rPr>
-          <w:rFonts w:ascii="Courier New" w:eastAsia="Times New Roman" w:hAnsi="Courier New" w:cs="Courier New"/>
-          <w:color w:val="000000"/>
-          <w:sz w:val="21"/>
-          <w:szCs w:val="21"/>
-        </w:rPr>
-        <w:t>=  61585</w:t>
-      </w:r>
-      <w:proofErr w:type="gramEnd"/>
+        <w:t>Size of Cluster 2 =  61585</w:t>
+      </w:r>
     </w:p>
     <w:p>
       <w:pPr>
@@ -10458,8 +10182,1180 @@
           <w:b/>
           <w:bCs/>
         </w:rPr>
-        <w:t>Cluster model 3: DBSCAN with our PCA attributes.</w:t>
-      </w:r>
+        <w:t>Cluster model 3: DBSCAN with our PCA attributes</w:t>
+      </w:r>
+    </w:p>
+    <w:p>
+      <w:pPr>
+        <w:rPr>
+          <w:rFonts w:ascii="Helvetica" w:hAnsi="Helvetica"/>
+          <w:bCs/>
+        </w:rPr>
+      </w:pPr>
+      <w:r>
+        <w:rPr>
+          <w:rFonts w:ascii="Helvetica" w:hAnsi="Helvetica"/>
+          <w:bCs/>
+        </w:rPr>
+        <w:t>Using th</w:t>
+      </w:r>
+      <w:r>
+        <w:rPr>
+          <w:rFonts w:ascii="Helvetica" w:hAnsi="Helvetica"/>
+          <w:bCs/>
+        </w:rPr>
+        <w:t xml:space="preserve">e 6 attributes from PCA, a random sample of the data and the knee plot below, we determined the best fit for epsilon to be roughly 0.18, seen below as the point of highest curvature in the plot. </w:t>
+      </w:r>
+    </w:p>
+    <w:p>
+      <w:pPr>
+        <w:rPr>
+          <w:rFonts w:ascii="Helvetica" w:hAnsi="Helvetica"/>
+          <w:b/>
+          <w:bCs/>
+        </w:rPr>
+      </w:pPr>
+    </w:p>
+    <w:p>
+      <w:pPr>
+        <w:rPr>
+          <w:rFonts w:ascii="Helvetica" w:hAnsi="Helvetica"/>
+          <w:b/>
+          <w:bCs/>
+        </w:rPr>
+      </w:pPr>
+      <w:r>
+        <w:rPr>
+          <w:rFonts w:ascii="Helvetica" w:hAnsi="Helvetica"/>
+          <w:b/>
+          <w:bCs/>
+          <w:noProof/>
+        </w:rPr>
+        <w:drawing>
+          <wp:inline distT="0" distB="0" distL="0" distR="0" wp14:anchorId="5D2E3B95" wp14:editId="017F70E1">
+            <wp:extent cx="4787900" cy="3263900"/>
+            <wp:effectExtent l="0" t="0" r="0" b="0"/>
+            <wp:docPr id="35" name="Picture 35"/>
+            <wp:cNvGraphicFramePr>
+              <a:graphicFrameLocks xmlns:a="http://schemas.openxmlformats.org/drawingml/2006/main" noChangeAspect="1"/>
+            </wp:cNvGraphicFramePr>
+            <a:graphic xmlns:a="http://schemas.openxmlformats.org/drawingml/2006/main">
+              <a:graphicData uri="http://schemas.openxmlformats.org/drawingml/2006/picture">
+                <pic:pic xmlns:pic="http://schemas.openxmlformats.org/drawingml/2006/picture">
+                  <pic:nvPicPr>
+                    <pic:cNvPr id="35" name="Screen Shot 2021-03-11 at 11.53.30 PM.png"/>
+                    <pic:cNvPicPr/>
+                  </pic:nvPicPr>
+                  <pic:blipFill>
+                    <a:blip r:embed="rId48">
+                      <a:extLst>
+                        <a:ext uri="{28A0092B-C50C-407E-A947-70E740481C1C}">
+                          <a14:useLocalDpi xmlns:a14="http://schemas.microsoft.com/office/drawing/2010/main" val="0"/>
+                        </a:ext>
+                      </a:extLst>
+                    </a:blip>
+                    <a:stretch>
+                      <a:fillRect/>
+                    </a:stretch>
+                  </pic:blipFill>
+                  <pic:spPr>
+                    <a:xfrm>
+                      <a:off x="0" y="0"/>
+                      <a:ext cx="4787900" cy="3263900"/>
+                    </a:xfrm>
+                    <a:prstGeom prst="rect">
+                      <a:avLst/>
+                    </a:prstGeom>
+                  </pic:spPr>
+                </pic:pic>
+              </a:graphicData>
+            </a:graphic>
+          </wp:inline>
+        </w:drawing>
+      </w:r>
+    </w:p>
+    <w:p>
+      <w:pPr>
+        <w:rPr>
+          <w:rFonts w:ascii="Helvetica" w:hAnsi="Helvetica"/>
+          <w:bCs/>
+        </w:rPr>
+      </w:pPr>
+      <w:r>
+        <w:rPr>
+          <w:rFonts w:ascii="Helvetica" w:hAnsi="Helvetica"/>
+          <w:bCs/>
+        </w:rPr>
+        <w:t xml:space="preserve">Applying DBSCAN with epsilon = 0.18 and </w:t>
+      </w:r>
+      <w:proofErr w:type="spellStart"/>
+      <w:r>
+        <w:rPr>
+          <w:rFonts w:ascii="Helvetica" w:hAnsi="Helvetica"/>
+          <w:bCs/>
+        </w:rPr>
+        <w:t>min_sample</w:t>
+      </w:r>
+      <w:proofErr w:type="spellEnd"/>
+      <w:r>
+        <w:rPr>
+          <w:rFonts w:ascii="Helvetica" w:hAnsi="Helvetica"/>
+          <w:bCs/>
+        </w:rPr>
+        <w:t xml:space="preserve"> = 20</w:t>
+      </w:r>
+      <w:r>
+        <w:rPr>
+          <w:rFonts w:ascii="Helvetica" w:hAnsi="Helvetica"/>
+          <w:bCs/>
+        </w:rPr>
+        <w:t>,</w:t>
+      </w:r>
+      <w:r>
+        <w:rPr>
+          <w:rFonts w:ascii="Helvetica" w:hAnsi="Helvetica"/>
+          <w:bCs/>
+        </w:rPr>
+        <w:t xml:space="preserve"> we found an estimated 11 clusters with 7.3% of the sample as outliers. We also found the silhouette value to be 0.186.</w:t>
+      </w:r>
+    </w:p>
+    <w:p>
+      <w:pPr>
+        <w:rPr>
+          <w:rFonts w:ascii="Helvetica" w:hAnsi="Helvetica"/>
+          <w:b/>
+          <w:bCs/>
+        </w:rPr>
+      </w:pPr>
+      <w:r>
+        <w:rPr>
+          <w:rFonts w:ascii="Helvetica" w:hAnsi="Helvetica"/>
+          <w:b/>
+          <w:bCs/>
+          <w:noProof/>
+        </w:rPr>
+        <w:drawing>
+          <wp:inline distT="0" distB="0" distL="0" distR="0" wp14:anchorId="1CA313CA" wp14:editId="6C3443DB">
+            <wp:extent cx="4381500" cy="1028700"/>
+            <wp:effectExtent l="0" t="0" r="0" b="0"/>
+            <wp:docPr id="36" name="Picture 36"/>
+            <wp:cNvGraphicFramePr>
+              <a:graphicFrameLocks xmlns:a="http://schemas.openxmlformats.org/drawingml/2006/main" noChangeAspect="1"/>
+            </wp:cNvGraphicFramePr>
+            <a:graphic xmlns:a="http://schemas.openxmlformats.org/drawingml/2006/main">
+              <a:graphicData uri="http://schemas.openxmlformats.org/drawingml/2006/picture">
+                <pic:pic xmlns:pic="http://schemas.openxmlformats.org/drawingml/2006/picture">
+                  <pic:nvPicPr>
+                    <pic:cNvPr id="36" name="Screen Shot 2021-03-11 at 11.55.58 PM.png"/>
+                    <pic:cNvPicPr/>
+                  </pic:nvPicPr>
+                  <pic:blipFill>
+                    <a:blip r:embed="rId49">
+                      <a:extLst>
+                        <a:ext uri="{28A0092B-C50C-407E-A947-70E740481C1C}">
+                          <a14:useLocalDpi xmlns:a14="http://schemas.microsoft.com/office/drawing/2010/main" val="0"/>
+                        </a:ext>
+                      </a:extLst>
+                    </a:blip>
+                    <a:stretch>
+                      <a:fillRect/>
+                    </a:stretch>
+                  </pic:blipFill>
+                  <pic:spPr>
+                    <a:xfrm>
+                      <a:off x="0" y="0"/>
+                      <a:ext cx="4381500" cy="1028700"/>
+                    </a:xfrm>
+                    <a:prstGeom prst="rect">
+                      <a:avLst/>
+                    </a:prstGeom>
+                  </pic:spPr>
+                </pic:pic>
+              </a:graphicData>
+            </a:graphic>
+          </wp:inline>
+        </w:drawing>
+      </w:r>
+    </w:p>
+    <w:p>
+      <w:pPr>
+        <w:rPr>
+          <w:rFonts w:ascii="Helvetica" w:hAnsi="Helvetica"/>
+          <w:bCs/>
+        </w:rPr>
+      </w:pPr>
+      <w:r>
+        <w:rPr>
+          <w:rFonts w:ascii="Helvetica" w:hAnsi="Helvetica"/>
+          <w:bCs/>
+        </w:rPr>
+        <w:t>We then applied the cluster assignments to the entire dataset to create labels</w:t>
+      </w:r>
+      <w:r>
+        <w:rPr>
+          <w:rFonts w:ascii="Helvetica" w:hAnsi="Helvetica"/>
+          <w:bCs/>
+        </w:rPr>
+        <w:t xml:space="preserve"> and saved the new csv file. </w:t>
+      </w:r>
+      <w:r>
+        <w:rPr>
+          <w:rFonts w:ascii="Helvetica" w:hAnsi="Helvetica"/>
+          <w:bCs/>
+        </w:rPr>
+        <w:t xml:space="preserve"> </w:t>
+      </w:r>
+    </w:p>
+    <w:p>
+      <w:pPr>
+        <w:rPr>
+          <w:rFonts w:ascii="Helvetica" w:hAnsi="Helvetica"/>
+          <w:bCs/>
+        </w:rPr>
+      </w:pPr>
+    </w:p>
+    <w:p>
+      <w:pPr>
+        <w:rPr>
+          <w:rFonts w:ascii="Helvetica" w:hAnsi="Helvetica"/>
+          <w:b/>
+          <w:bCs/>
+        </w:rPr>
+      </w:pPr>
+      <w:r>
+        <w:rPr>
+          <w:rFonts w:ascii="Helvetica" w:hAnsi="Helvetica"/>
+          <w:b/>
+          <w:bCs/>
+        </w:rPr>
+        <w:t xml:space="preserve">Cluster model </w:t>
+      </w:r>
+      <w:r>
+        <w:rPr>
+          <w:rFonts w:ascii="Helvetica" w:hAnsi="Helvetica"/>
+          <w:b/>
+          <w:bCs/>
+        </w:rPr>
+        <w:t>4</w:t>
+      </w:r>
+      <w:r>
+        <w:rPr>
+          <w:rFonts w:ascii="Helvetica" w:hAnsi="Helvetica"/>
+          <w:b/>
+          <w:bCs/>
+        </w:rPr>
+        <w:t>: DBSCAN with</w:t>
+      </w:r>
+      <w:r>
+        <w:rPr>
+          <w:rFonts w:ascii="Helvetica" w:hAnsi="Helvetica"/>
+          <w:b/>
+          <w:bCs/>
+        </w:rPr>
+        <w:t>out</w:t>
+      </w:r>
+      <w:r>
+        <w:rPr>
+          <w:rFonts w:ascii="Helvetica" w:hAnsi="Helvetica"/>
+          <w:b/>
+          <w:bCs/>
+        </w:rPr>
+        <w:t xml:space="preserve"> PCA attributes</w:t>
+      </w:r>
+    </w:p>
+    <w:p>
+      <w:pPr>
+        <w:rPr>
+          <w:rFonts w:ascii="Helvetica" w:hAnsi="Helvetica"/>
+          <w:bCs/>
+        </w:rPr>
+      </w:pPr>
+      <w:r>
+        <w:rPr>
+          <w:rFonts w:ascii="Helvetica" w:hAnsi="Helvetica"/>
+          <w:bCs/>
+        </w:rPr>
+        <w:lastRenderedPageBreak/>
+        <w:t xml:space="preserve">Without first applying PCA, we </w:t>
+      </w:r>
+      <w:r>
+        <w:rPr>
+          <w:rFonts w:ascii="Helvetica" w:hAnsi="Helvetica"/>
+          <w:bCs/>
+        </w:rPr>
+        <w:t>used</w:t>
+      </w:r>
+      <w:r>
+        <w:rPr>
+          <w:rFonts w:ascii="Helvetica" w:hAnsi="Helvetica"/>
+          <w:bCs/>
+        </w:rPr>
+        <w:t xml:space="preserve"> DBSCAN</w:t>
+      </w:r>
+      <w:r>
+        <w:rPr>
+          <w:rFonts w:ascii="Helvetica" w:hAnsi="Helvetica"/>
+          <w:bCs/>
+        </w:rPr>
+        <w:t xml:space="preserve"> using each numerical attribute of the Spotify dataset. </w:t>
+      </w:r>
+      <w:r>
+        <w:rPr>
+          <w:rFonts w:ascii="Helvetica" w:hAnsi="Helvetica"/>
+          <w:bCs/>
+        </w:rPr>
+        <w:t>Using the knee plot on a random sample of 10% of the total data below, we can see that the greatest curvature occurs at about 0.4.</w:t>
+      </w:r>
+    </w:p>
+    <w:p>
+      <w:pPr>
+        <w:rPr>
+          <w:rFonts w:ascii="Helvetica" w:hAnsi="Helvetica"/>
+          <w:b/>
+          <w:bCs/>
+        </w:rPr>
+      </w:pPr>
+      <w:r>
+        <w:rPr>
+          <w:rFonts w:ascii="Helvetica" w:hAnsi="Helvetica"/>
+          <w:b/>
+          <w:bCs/>
+          <w:noProof/>
+        </w:rPr>
+        <w:drawing>
+          <wp:inline distT="0" distB="0" distL="0" distR="0" wp14:anchorId="4F180E05" wp14:editId="44A35392">
+            <wp:extent cx="5130800" cy="3302000"/>
+            <wp:effectExtent l="0" t="0" r="0" b="0"/>
+            <wp:docPr id="38" name="Picture 38"/>
+            <wp:cNvGraphicFramePr>
+              <a:graphicFrameLocks xmlns:a="http://schemas.openxmlformats.org/drawingml/2006/main" noChangeAspect="1"/>
+            </wp:cNvGraphicFramePr>
+            <a:graphic xmlns:a="http://schemas.openxmlformats.org/drawingml/2006/main">
+              <a:graphicData uri="http://schemas.openxmlformats.org/drawingml/2006/picture">
+                <pic:pic xmlns:pic="http://schemas.openxmlformats.org/drawingml/2006/picture">
+                  <pic:nvPicPr>
+                    <pic:cNvPr id="38" name="Screen Shot 2021-03-12 at 12.00.15 AM.png"/>
+                    <pic:cNvPicPr/>
+                  </pic:nvPicPr>
+                  <pic:blipFill>
+                    <a:blip r:embed="rId50">
+                      <a:extLst>
+                        <a:ext uri="{28A0092B-C50C-407E-A947-70E740481C1C}">
+                          <a14:useLocalDpi xmlns:a14="http://schemas.microsoft.com/office/drawing/2010/main" val="0"/>
+                        </a:ext>
+                      </a:extLst>
+                    </a:blip>
+                    <a:stretch>
+                      <a:fillRect/>
+                    </a:stretch>
+                  </pic:blipFill>
+                  <pic:spPr>
+                    <a:xfrm>
+                      <a:off x="0" y="0"/>
+                      <a:ext cx="5130800" cy="3302000"/>
+                    </a:xfrm>
+                    <a:prstGeom prst="rect">
+                      <a:avLst/>
+                    </a:prstGeom>
+                  </pic:spPr>
+                </pic:pic>
+              </a:graphicData>
+            </a:graphic>
+          </wp:inline>
+        </w:drawing>
+      </w:r>
+    </w:p>
+    <w:p>
+      <w:pPr>
+        <w:rPr>
+          <w:rFonts w:ascii="Helvetica" w:hAnsi="Helvetica"/>
+          <w:bCs/>
+        </w:rPr>
+      </w:pPr>
+      <w:r>
+        <w:rPr>
+          <w:rFonts w:ascii="Helvetica" w:hAnsi="Helvetica"/>
+          <w:bCs/>
+        </w:rPr>
+        <w:t>Applying DBSCAN with epsilon = 0.</w:t>
+      </w:r>
+      <w:r>
+        <w:rPr>
+          <w:rFonts w:ascii="Helvetica" w:hAnsi="Helvetica"/>
+          <w:bCs/>
+        </w:rPr>
+        <w:t>4</w:t>
+      </w:r>
+      <w:r>
+        <w:rPr>
+          <w:rFonts w:ascii="Helvetica" w:hAnsi="Helvetica"/>
+          <w:bCs/>
+        </w:rPr>
+        <w:t xml:space="preserve"> and </w:t>
+      </w:r>
+      <w:proofErr w:type="spellStart"/>
+      <w:r>
+        <w:rPr>
+          <w:rFonts w:ascii="Helvetica" w:hAnsi="Helvetica"/>
+          <w:bCs/>
+        </w:rPr>
+        <w:t>min_sample</w:t>
+      </w:r>
+      <w:proofErr w:type="spellEnd"/>
+      <w:r>
+        <w:rPr>
+          <w:rFonts w:ascii="Helvetica" w:hAnsi="Helvetica"/>
+          <w:bCs/>
+        </w:rPr>
+        <w:t xml:space="preserve"> = 20</w:t>
+      </w:r>
+      <w:r>
+        <w:rPr>
+          <w:rFonts w:ascii="Helvetica" w:hAnsi="Helvetica"/>
+          <w:bCs/>
+        </w:rPr>
+        <w:t>,</w:t>
+      </w:r>
+      <w:r>
+        <w:rPr>
+          <w:rFonts w:ascii="Helvetica" w:hAnsi="Helvetica"/>
+          <w:bCs/>
+        </w:rPr>
+        <w:t xml:space="preserve"> we found an estimated </w:t>
+      </w:r>
+      <w:r>
+        <w:rPr>
+          <w:rFonts w:ascii="Helvetica" w:hAnsi="Helvetica"/>
+          <w:bCs/>
+        </w:rPr>
+        <w:t xml:space="preserve">7 </w:t>
+      </w:r>
+      <w:r>
+        <w:rPr>
+          <w:rFonts w:ascii="Helvetica" w:hAnsi="Helvetica"/>
+          <w:bCs/>
+        </w:rPr>
+        <w:t xml:space="preserve">clusters with </w:t>
+      </w:r>
+      <w:r>
+        <w:rPr>
+          <w:rFonts w:ascii="Helvetica" w:hAnsi="Helvetica"/>
+          <w:bCs/>
+        </w:rPr>
+        <w:t>8</w:t>
+      </w:r>
+      <w:r>
+        <w:rPr>
+          <w:rFonts w:ascii="Helvetica" w:hAnsi="Helvetica"/>
+          <w:bCs/>
+        </w:rPr>
+        <w:t>.</w:t>
+      </w:r>
+      <w:r>
+        <w:rPr>
+          <w:rFonts w:ascii="Helvetica" w:hAnsi="Helvetica"/>
+          <w:bCs/>
+        </w:rPr>
+        <w:t>7</w:t>
+      </w:r>
+      <w:r>
+        <w:rPr>
+          <w:rFonts w:ascii="Helvetica" w:hAnsi="Helvetica"/>
+          <w:bCs/>
+        </w:rPr>
+        <w:t>% of the sample as outliers</w:t>
+      </w:r>
+      <w:r>
+        <w:rPr>
+          <w:rFonts w:ascii="Helvetica" w:hAnsi="Helvetica"/>
+          <w:bCs/>
+        </w:rPr>
+        <w:t xml:space="preserve"> and a </w:t>
+      </w:r>
+      <w:r>
+        <w:rPr>
+          <w:rFonts w:ascii="Helvetica" w:hAnsi="Helvetica"/>
+          <w:bCs/>
+        </w:rPr>
+        <w:t xml:space="preserve">silhouette value </w:t>
+      </w:r>
+      <w:r>
+        <w:rPr>
+          <w:rFonts w:ascii="Helvetica" w:hAnsi="Helvetica"/>
+          <w:bCs/>
+        </w:rPr>
+        <w:t xml:space="preserve">of </w:t>
+      </w:r>
+      <w:r>
+        <w:rPr>
+          <w:rFonts w:ascii="Helvetica" w:hAnsi="Helvetica"/>
+          <w:bCs/>
+        </w:rPr>
+        <w:t>0.</w:t>
+      </w:r>
+      <w:r>
+        <w:rPr>
+          <w:rFonts w:ascii="Helvetica" w:hAnsi="Helvetica"/>
+          <w:bCs/>
+        </w:rPr>
+        <w:t>2</w:t>
+      </w:r>
+      <w:r>
+        <w:rPr>
+          <w:rFonts w:ascii="Helvetica" w:hAnsi="Helvetica"/>
+          <w:bCs/>
+        </w:rPr>
+        <w:t>6</w:t>
+      </w:r>
+      <w:r>
+        <w:rPr>
+          <w:rFonts w:ascii="Helvetica" w:hAnsi="Helvetica"/>
+          <w:bCs/>
+        </w:rPr>
+        <w:t xml:space="preserve">4. This silhouette coefficient is a 40% improvement than DBSCAN with PCA. </w:t>
+      </w:r>
+    </w:p>
+    <w:p>
+      <w:pPr>
+        <w:rPr>
+          <w:rFonts w:ascii="Helvetica" w:hAnsi="Helvetica"/>
+          <w:b/>
+          <w:bCs/>
+        </w:rPr>
+      </w:pPr>
+      <w:r>
+        <w:rPr>
+          <w:rFonts w:ascii="Helvetica" w:hAnsi="Helvetica"/>
+          <w:b/>
+          <w:bCs/>
+          <w:noProof/>
+        </w:rPr>
+        <w:drawing>
+          <wp:inline distT="0" distB="0" distL="0" distR="0" wp14:anchorId="2CF2F7D0" wp14:editId="733CAC06">
+            <wp:extent cx="4394200" cy="1066800"/>
+            <wp:effectExtent l="0" t="0" r="0" b="0"/>
+            <wp:docPr id="37" name="Picture 37"/>
+            <wp:cNvGraphicFramePr>
+              <a:graphicFrameLocks xmlns:a="http://schemas.openxmlformats.org/drawingml/2006/main" noChangeAspect="1"/>
+            </wp:cNvGraphicFramePr>
+            <a:graphic xmlns:a="http://schemas.openxmlformats.org/drawingml/2006/main">
+              <a:graphicData uri="http://schemas.openxmlformats.org/drawingml/2006/picture">
+                <pic:pic xmlns:pic="http://schemas.openxmlformats.org/drawingml/2006/picture">
+                  <pic:nvPicPr>
+                    <pic:cNvPr id="37" name="Screen Shot 2021-03-11 at 11.59.57 PM.png"/>
+                    <pic:cNvPicPr/>
+                  </pic:nvPicPr>
+                  <pic:blipFill>
+                    <a:blip r:embed="rId51">
+                      <a:extLst>
+                        <a:ext uri="{28A0092B-C50C-407E-A947-70E740481C1C}">
+                          <a14:useLocalDpi xmlns:a14="http://schemas.microsoft.com/office/drawing/2010/main" val="0"/>
+                        </a:ext>
+                      </a:extLst>
+                    </a:blip>
+                    <a:stretch>
+                      <a:fillRect/>
+                    </a:stretch>
+                  </pic:blipFill>
+                  <pic:spPr>
+                    <a:xfrm>
+                      <a:off x="0" y="0"/>
+                      <a:ext cx="4394200" cy="1066800"/>
+                    </a:xfrm>
+                    <a:prstGeom prst="rect">
+                      <a:avLst/>
+                    </a:prstGeom>
+                  </pic:spPr>
+                </pic:pic>
+              </a:graphicData>
+            </a:graphic>
+          </wp:inline>
+        </w:drawing>
+      </w:r>
+    </w:p>
+    <w:p>
+      <w:pPr>
+        <w:rPr>
+          <w:rFonts w:ascii="Helvetica" w:hAnsi="Helvetica"/>
+          <w:b/>
+          <w:bCs/>
+        </w:rPr>
+      </w:pPr>
+      <w:r>
+        <w:rPr>
+          <w:rFonts w:ascii="Helvetica" w:hAnsi="Helvetica"/>
+          <w:b/>
+          <w:bCs/>
+        </w:rPr>
+        <w:t>Using silhouette values</w:t>
+      </w:r>
+      <w:r>
+        <w:rPr>
+          <w:rFonts w:ascii="Helvetica" w:hAnsi="Helvetica"/>
+          <w:b/>
+          <w:bCs/>
+        </w:rPr>
+        <w:t xml:space="preserve"> to assess these 4 clustering techniques, we determined</w:t>
+      </w:r>
+      <w:r>
+        <w:rPr>
+          <w:rFonts w:ascii="Helvetica" w:hAnsi="Helvetica"/>
+          <w:b/>
+          <w:bCs/>
+        </w:rPr>
+        <w:t xml:space="preserve"> the best model</w:t>
+      </w:r>
+      <w:r>
+        <w:rPr>
+          <w:rFonts w:ascii="Helvetica" w:hAnsi="Helvetica"/>
+          <w:b/>
+          <w:bCs/>
+        </w:rPr>
+        <w:t xml:space="preserve"> </w:t>
+      </w:r>
+      <w:r>
+        <w:rPr>
+          <w:rFonts w:ascii="Helvetica" w:hAnsi="Helvetica"/>
+          <w:b/>
+          <w:bCs/>
+        </w:rPr>
+        <w:t>to be K</w:t>
+      </w:r>
+      <w:r>
+        <w:rPr>
+          <w:rFonts w:ascii="Helvetica" w:hAnsi="Helvetica"/>
+          <w:b/>
+          <w:bCs/>
+        </w:rPr>
+        <w:t>-</w:t>
+      </w:r>
+      <w:r>
+        <w:rPr>
+          <w:rFonts w:ascii="Helvetica" w:hAnsi="Helvetica"/>
+          <w:b/>
+          <w:bCs/>
+        </w:rPr>
+        <w:t xml:space="preserve">Means using PCA with a mean silhouette value of 0.33 for K = 13. </w:t>
+      </w:r>
+      <w:r>
+        <w:rPr>
+          <w:rFonts w:ascii="Helvetica" w:hAnsi="Helvetica"/>
+          <w:b/>
+          <w:bCs/>
+        </w:rPr>
+        <w:t xml:space="preserve">That is the model we will employ for our app. </w:t>
+      </w:r>
+    </w:p>
+    <w:p>
+      <w:pPr>
+        <w:rPr>
+          <w:rFonts w:ascii="Helvetica" w:hAnsi="Helvetica"/>
+          <w:b/>
+          <w:bCs/>
+        </w:rPr>
+      </w:pPr>
+    </w:p>
+    <w:p>
+      <w:pPr>
+        <w:rPr>
+          <w:rFonts w:ascii="Helvetica" w:hAnsi="Helvetica"/>
+          <w:b/>
+          <w:bCs/>
+        </w:rPr>
+      </w:pPr>
+    </w:p>
+    <w:p>
+      <w:pPr>
+        <w:rPr>
+          <w:rFonts w:ascii="Helvetica" w:hAnsi="Helvetica"/>
+          <w:b/>
+          <w:bCs/>
+          <w:sz w:val="40"/>
+          <w:szCs w:val="40"/>
+        </w:rPr>
+      </w:pPr>
+      <w:r>
+        <w:rPr>
+          <w:rFonts w:ascii="Helvetica" w:hAnsi="Helvetica"/>
+          <w:b/>
+          <w:bCs/>
+          <w:sz w:val="40"/>
+          <w:szCs w:val="40"/>
+        </w:rPr>
+        <w:br w:type="page"/>
+      </w:r>
+    </w:p>
+    <w:p>
+      <w:pPr>
+        <w:rPr>
+          <w:rFonts w:ascii="Helvetica" w:hAnsi="Helvetica"/>
+          <w:b/>
+          <w:bCs/>
+          <w:sz w:val="40"/>
+          <w:szCs w:val="40"/>
+        </w:rPr>
+      </w:pPr>
+      <w:r>
+        <w:rPr>
+          <w:rFonts w:ascii="Helvetica" w:hAnsi="Helvetica"/>
+          <w:b/>
+          <w:bCs/>
+          <w:sz w:val="40"/>
+          <w:szCs w:val="40"/>
+        </w:rPr>
+        <w:lastRenderedPageBreak/>
+        <w:t>0</w:t>
+      </w:r>
+      <w:r>
+        <w:rPr>
+          <w:rFonts w:ascii="Helvetica" w:hAnsi="Helvetica"/>
+          <w:b/>
+          <w:bCs/>
+          <w:sz w:val="40"/>
+          <w:szCs w:val="40"/>
+        </w:rPr>
+        <w:t>5</w:t>
+      </w:r>
+      <w:r>
+        <w:rPr>
+          <w:rFonts w:ascii="Helvetica" w:hAnsi="Helvetica"/>
+          <w:b/>
+          <w:bCs/>
+          <w:sz w:val="40"/>
+          <w:szCs w:val="40"/>
+        </w:rPr>
+        <w:t xml:space="preserve"> </w:t>
+      </w:r>
+      <w:r>
+        <w:rPr>
+          <w:rFonts w:ascii="Helvetica" w:hAnsi="Helvetica"/>
+          <w:b/>
+          <w:bCs/>
+          <w:sz w:val="40"/>
+          <w:szCs w:val="40"/>
+        </w:rPr>
+        <w:t>–</w:t>
+      </w:r>
+      <w:r>
+        <w:rPr>
+          <w:rFonts w:ascii="Helvetica" w:hAnsi="Helvetica"/>
+          <w:b/>
+          <w:bCs/>
+          <w:sz w:val="40"/>
+          <w:szCs w:val="40"/>
+        </w:rPr>
+        <w:t xml:space="preserve"> </w:t>
+      </w:r>
+      <w:r>
+        <w:rPr>
+          <w:rFonts w:ascii="Helvetica" w:hAnsi="Helvetica"/>
+          <w:b/>
+          <w:bCs/>
+          <w:sz w:val="40"/>
+          <w:szCs w:val="40"/>
+        </w:rPr>
+        <w:t>Classification</w:t>
+      </w:r>
+    </w:p>
+    <w:p>
+      <w:pPr>
+        <w:rPr>
+          <w:rFonts w:ascii="Helvetica" w:hAnsi="Helvetica"/>
+          <w:b/>
+          <w:bCs/>
+        </w:rPr>
+      </w:pPr>
+      <w:r>
+        <w:rPr>
+          <w:rFonts w:ascii="Helvetica" w:hAnsi="Helvetica"/>
+          <w:b/>
+          <w:bCs/>
+        </w:rPr>
+        <w:t xml:space="preserve">KNN using K-Means clusters with and without PCA </w:t>
+      </w:r>
+    </w:p>
+    <w:p>
+      <w:pPr>
+        <w:rPr>
+          <w:rFonts w:ascii="Helvetica" w:hAnsi="Helvetica"/>
+          <w:b/>
+          <w:bCs/>
+        </w:rPr>
+      </w:pPr>
+      <w:r>
+        <w:rPr>
+          <w:rFonts w:ascii="Helvetica" w:hAnsi="Helvetica"/>
+          <w:b/>
+          <w:bCs/>
+        </w:rPr>
+        <w:t>With PCA</w:t>
+      </w:r>
+    </w:p>
+    <w:p>
+      <w:pPr>
+        <w:rPr>
+          <w:rFonts w:ascii="Helvetica" w:hAnsi="Helvetica"/>
+          <w:bCs/>
+        </w:rPr>
+      </w:pPr>
+      <w:r>
+        <w:rPr>
+          <w:rFonts w:ascii="Helvetica" w:hAnsi="Helvetica"/>
+          <w:bCs/>
+        </w:rPr>
+        <w:t>We found K = 37 to have the highest accuracy with PCA reduction</w:t>
+      </w:r>
+      <w:bookmarkStart w:id="0" w:name="_GoBack"/>
+      <w:bookmarkEnd w:id="0"/>
+      <w:r>
+        <w:rPr>
+          <w:rFonts w:ascii="Helvetica" w:hAnsi="Helvetica"/>
+          <w:bCs/>
+        </w:rPr>
+        <w:t xml:space="preserve">. </w:t>
+      </w:r>
+    </w:p>
+    <w:p>
+      <w:pPr>
+        <w:rPr>
+          <w:rFonts w:ascii="Helvetica" w:hAnsi="Helvetica"/>
+          <w:bCs/>
+        </w:rPr>
+      </w:pPr>
+      <w:r>
+        <w:rPr>
+          <w:rFonts w:ascii="Helvetica" w:hAnsi="Helvetica"/>
+          <w:bCs/>
+          <w:noProof/>
+        </w:rPr>
+        <w:drawing>
+          <wp:inline distT="0" distB="0" distL="0" distR="0" wp14:anchorId="2B7024EE" wp14:editId="7FE289F9">
+            <wp:extent cx="1116407" cy="2247900"/>
+            <wp:effectExtent l="0" t="0" r="1270" b="0"/>
+            <wp:docPr id="39" name="Picture 39"/>
+            <wp:cNvGraphicFramePr>
+              <a:graphicFrameLocks xmlns:a="http://schemas.openxmlformats.org/drawingml/2006/main" noChangeAspect="1"/>
+            </wp:cNvGraphicFramePr>
+            <a:graphic xmlns:a="http://schemas.openxmlformats.org/drawingml/2006/main">
+              <a:graphicData uri="http://schemas.openxmlformats.org/drawingml/2006/picture">
+                <pic:pic xmlns:pic="http://schemas.openxmlformats.org/drawingml/2006/picture">
+                  <pic:nvPicPr>
+                    <pic:cNvPr id="39" name="Screen Shot 2021-03-12 at 12.20.36 AM.png"/>
+                    <pic:cNvPicPr/>
+                  </pic:nvPicPr>
+                  <pic:blipFill>
+                    <a:blip r:embed="rId52" cstate="print">
+                      <a:extLst>
+                        <a:ext uri="{28A0092B-C50C-407E-A947-70E740481C1C}">
+                          <a14:useLocalDpi xmlns:a14="http://schemas.microsoft.com/office/drawing/2010/main" val="0"/>
+                        </a:ext>
+                      </a:extLst>
+                    </a:blip>
+                    <a:stretch>
+                      <a:fillRect/>
+                    </a:stretch>
+                  </pic:blipFill>
+                  <pic:spPr>
+                    <a:xfrm>
+                      <a:off x="0" y="0"/>
+                      <a:ext cx="1119469" cy="2254066"/>
+                    </a:xfrm>
+                    <a:prstGeom prst="rect">
+                      <a:avLst/>
+                    </a:prstGeom>
+                  </pic:spPr>
+                </pic:pic>
+              </a:graphicData>
+            </a:graphic>
+          </wp:inline>
+        </w:drawing>
+      </w:r>
+    </w:p>
+    <w:p>
+      <w:pPr>
+        <w:rPr>
+          <w:rFonts w:ascii="Helvetica" w:hAnsi="Helvetica"/>
+          <w:bCs/>
+        </w:rPr>
+      </w:pPr>
+    </w:p>
+    <w:p>
+      <w:pPr>
+        <w:rPr>
+          <w:rFonts w:ascii="Helvetica" w:hAnsi="Helvetica"/>
+          <w:bCs/>
+        </w:rPr>
+      </w:pPr>
+      <w:r>
+        <w:rPr>
+          <w:rFonts w:ascii="Helvetica" w:hAnsi="Helvetica"/>
+          <w:bCs/>
+        </w:rPr>
+        <w:t>### note – why are some of these doubled? Is it cool if I rerun?</w:t>
+      </w:r>
+    </w:p>
+    <w:p>
+      <w:pPr>
+        <w:rPr>
+          <w:rFonts w:ascii="Helvetica" w:hAnsi="Helvetica"/>
+          <w:b/>
+          <w:bCs/>
+        </w:rPr>
+      </w:pPr>
+      <w:r>
+        <w:rPr>
+          <w:rFonts w:ascii="Helvetica" w:hAnsi="Helvetica"/>
+          <w:b/>
+          <w:bCs/>
+        </w:rPr>
+        <w:t>With</w:t>
+      </w:r>
+      <w:r>
+        <w:rPr>
+          <w:rFonts w:ascii="Helvetica" w:hAnsi="Helvetica"/>
+          <w:b/>
+          <w:bCs/>
+        </w:rPr>
+        <w:t xml:space="preserve">out </w:t>
+      </w:r>
+      <w:r>
+        <w:rPr>
+          <w:rFonts w:ascii="Helvetica" w:hAnsi="Helvetica"/>
+          <w:b/>
+          <w:bCs/>
+        </w:rPr>
+        <w:t>PCA</w:t>
+      </w:r>
+    </w:p>
+    <w:p>
+      <w:pPr>
+        <w:rPr>
+          <w:rFonts w:ascii="Helvetica" w:hAnsi="Helvetica"/>
+          <w:bCs/>
+        </w:rPr>
+      </w:pPr>
+      <w:r>
+        <w:rPr>
+          <w:rFonts w:ascii="Helvetica" w:hAnsi="Helvetica"/>
+          <w:bCs/>
+        </w:rPr>
+        <w:t>We found K = 21 to have the highest accuracy for K-Means without PCA reduction.</w:t>
+      </w:r>
+    </w:p>
+    <w:p>
+      <w:pPr>
+        <w:rPr>
+          <w:rFonts w:ascii="Helvetica" w:hAnsi="Helvetica"/>
+          <w:bCs/>
+        </w:rPr>
+      </w:pPr>
+      <w:r>
+        <w:rPr>
+          <w:rFonts w:ascii="Helvetica" w:hAnsi="Helvetica"/>
+          <w:bCs/>
+          <w:noProof/>
+        </w:rPr>
+        <w:drawing>
+          <wp:inline distT="0" distB="0" distL="0" distR="0" wp14:anchorId="152A5319" wp14:editId="68036370">
+            <wp:extent cx="1751006" cy="3009900"/>
+            <wp:effectExtent l="0" t="0" r="1905" b="0"/>
+            <wp:docPr id="40" name="Picture 40"/>
+            <wp:cNvGraphicFramePr>
+              <a:graphicFrameLocks xmlns:a="http://schemas.openxmlformats.org/drawingml/2006/main" noChangeAspect="1"/>
+            </wp:cNvGraphicFramePr>
+            <a:graphic xmlns:a="http://schemas.openxmlformats.org/drawingml/2006/main">
+              <a:graphicData uri="http://schemas.openxmlformats.org/drawingml/2006/picture">
+                <pic:pic xmlns:pic="http://schemas.openxmlformats.org/drawingml/2006/picture">
+                  <pic:nvPicPr>
+                    <pic:cNvPr id="40" name="Screen Shot 2021-03-12 at 12.22.19 AM.png"/>
+                    <pic:cNvPicPr/>
+                  </pic:nvPicPr>
+                  <pic:blipFill>
+                    <a:blip r:embed="rId53">
+                      <a:extLst>
+                        <a:ext uri="{28A0092B-C50C-407E-A947-70E740481C1C}">
+                          <a14:useLocalDpi xmlns:a14="http://schemas.microsoft.com/office/drawing/2010/main" val="0"/>
+                        </a:ext>
+                      </a:extLst>
+                    </a:blip>
+                    <a:stretch>
+                      <a:fillRect/>
+                    </a:stretch>
+                  </pic:blipFill>
+                  <pic:spPr>
+                    <a:xfrm>
+                      <a:off x="0" y="0"/>
+                      <a:ext cx="1751961" cy="3011542"/>
+                    </a:xfrm>
+                    <a:prstGeom prst="rect">
+                      <a:avLst/>
+                    </a:prstGeom>
+                  </pic:spPr>
+                </pic:pic>
+              </a:graphicData>
+            </a:graphic>
+          </wp:inline>
+        </w:drawing>
+      </w:r>
+    </w:p>
+    <w:p>
+      <w:pPr>
+        <w:rPr>
+          <w:rFonts w:ascii="Helvetica" w:hAnsi="Helvetica"/>
+          <w:bCs/>
+        </w:rPr>
+      </w:pPr>
+    </w:p>
+    <w:p>
+      <w:pPr>
+        <w:rPr>
+          <w:rFonts w:ascii="Helvetica" w:hAnsi="Helvetica"/>
+          <w:bCs/>
+        </w:rPr>
+      </w:pPr>
+      <w:r>
+        <w:rPr>
+          <w:rFonts w:ascii="Helvetica" w:hAnsi="Helvetica"/>
+          <w:bCs/>
+        </w:rPr>
+        <w:t xml:space="preserve">This </w:t>
+      </w:r>
+      <w:r>
+        <w:rPr>
+          <w:rFonts w:ascii="Helvetica" w:hAnsi="Helvetica"/>
+          <w:bCs/>
+        </w:rPr>
+        <w:t>section of our project</w:t>
+      </w:r>
+      <w:r>
+        <w:rPr>
+          <w:rFonts w:ascii="Helvetica" w:hAnsi="Helvetica"/>
+          <w:bCs/>
+        </w:rPr>
+        <w:t xml:space="preserve"> has shown that effective KNN classifiers can be developed using our clusters found from previous experiments. The first KNN was using our PCA-</w:t>
+      </w:r>
+      <w:proofErr w:type="spellStart"/>
+      <w:r>
+        <w:rPr>
+          <w:rFonts w:ascii="Helvetica" w:hAnsi="Helvetica"/>
+          <w:bCs/>
+        </w:rPr>
+        <w:t>Kmeans</w:t>
+      </w:r>
+      <w:proofErr w:type="spellEnd"/>
+      <w:r>
+        <w:rPr>
+          <w:rFonts w:ascii="Helvetica" w:hAnsi="Helvetica"/>
+          <w:bCs/>
+        </w:rPr>
+        <w:t xml:space="preserve"> clusters, and the most effective K was 37. The second KNN classifier was with all features and clusters using </w:t>
+      </w:r>
+      <w:proofErr w:type="spellStart"/>
+      <w:r>
+        <w:rPr>
+          <w:rFonts w:ascii="Helvetica" w:hAnsi="Helvetica"/>
+          <w:bCs/>
+        </w:rPr>
+        <w:t>Kmeans</w:t>
+      </w:r>
+      <w:proofErr w:type="spellEnd"/>
+      <w:r>
+        <w:rPr>
+          <w:rFonts w:ascii="Helvetica" w:hAnsi="Helvetica"/>
+          <w:bCs/>
+        </w:rPr>
+        <w:t>, and the best K was found to be 21. KNN with our DBSCAN or HAC clusters will not be implemented for this project.</w:t>
+      </w:r>
+    </w:p>
+    <w:p>
+      <w:pPr>
+        <w:rPr>
+          <w:rFonts w:ascii="Helvetica" w:hAnsi="Helvetica"/>
+          <w:bCs/>
+        </w:rPr>
+      </w:pPr>
+    </w:p>
+    <w:p>
+      <w:pPr>
+        <w:rPr>
+          <w:rFonts w:ascii="Helvetica" w:hAnsi="Helvetica"/>
+          <w:b/>
+          <w:bCs/>
+          <w:sz w:val="40"/>
+          <w:szCs w:val="40"/>
+        </w:rPr>
+      </w:pPr>
+      <w:r>
+        <w:rPr>
+          <w:rFonts w:ascii="Helvetica" w:hAnsi="Helvetica"/>
+          <w:b/>
+          <w:bCs/>
+          <w:sz w:val="40"/>
+          <w:szCs w:val="40"/>
+        </w:rPr>
+        <w:lastRenderedPageBreak/>
+        <w:br w:type="page"/>
+      </w:r>
+    </w:p>
+    <w:p>
+      <w:pPr>
+        <w:rPr>
+          <w:rFonts w:ascii="Helvetica" w:hAnsi="Helvetica"/>
+          <w:b/>
+          <w:bCs/>
+          <w:sz w:val="40"/>
+          <w:szCs w:val="40"/>
+        </w:rPr>
+      </w:pPr>
+      <w:r>
+        <w:rPr>
+          <w:rFonts w:ascii="Helvetica" w:hAnsi="Helvetica"/>
+          <w:b/>
+          <w:bCs/>
+          <w:sz w:val="40"/>
+          <w:szCs w:val="40"/>
+        </w:rPr>
+        <w:lastRenderedPageBreak/>
+        <w:t>0</w:t>
+      </w:r>
+      <w:r>
+        <w:rPr>
+          <w:rFonts w:ascii="Helvetica" w:hAnsi="Helvetica"/>
+          <w:b/>
+          <w:bCs/>
+          <w:sz w:val="40"/>
+          <w:szCs w:val="40"/>
+        </w:rPr>
+        <w:t>6</w:t>
+      </w:r>
+      <w:r>
+        <w:rPr>
+          <w:rFonts w:ascii="Helvetica" w:hAnsi="Helvetica"/>
+          <w:b/>
+          <w:bCs/>
+          <w:sz w:val="40"/>
+          <w:szCs w:val="40"/>
+        </w:rPr>
+        <w:t xml:space="preserve"> – </w:t>
+      </w:r>
+      <w:r>
+        <w:rPr>
+          <w:rFonts w:ascii="Helvetica" w:hAnsi="Helvetica"/>
+          <w:b/>
+          <w:bCs/>
+          <w:sz w:val="40"/>
+          <w:szCs w:val="40"/>
+        </w:rPr>
+        <w:t>App Implementation</w:t>
+      </w:r>
+    </w:p>
+    <w:p>
+      <w:pPr>
+        <w:rPr>
+          <w:rFonts w:ascii="Helvetica" w:hAnsi="Helvetica"/>
+          <w:bCs/>
+        </w:rPr>
+      </w:pPr>
     </w:p>
     <w:sectPr>
       <w:pgSz w:w="12240" w:h="15840"/>
@@ -10472,7 +11368,7 @@
 </file>
 
 <file path=word/endnotes.xml><?xml version="1.0" encoding="utf-8"?>
-<w:endnotes xmlns:wpc="http://schemas.microsoft.com/office/word/2010/wordprocessingCanvas" xmlns:cx="http://schemas.microsoft.com/office/drawing/2014/chartex" xmlns:cx1="http://schemas.microsoft.com/office/drawing/2015/9/8/chartex" xmlns:cx2="http://schemas.microsoft.com/office/drawing/2015/10/21/chartex" xmlns:cx3="http://schemas.microsoft.com/office/drawing/2016/5/9/chartex" xmlns:cx4="http://schemas.microsoft.com/office/drawing/2016/5/10/chartex" xmlns:cx5="http://schemas.microsoft.com/office/drawing/2016/5/11/chartex" xmlns:cx6="http://schemas.microsoft.com/office/drawing/2016/5/12/chartex" xmlns:cx7="http://schemas.microsoft.com/office/drawing/2016/5/13/chartex" xmlns:cx8="http://schemas.microsoft.com/office/drawing/2016/5/14/chartex" xmlns:mc="http://schemas.openxmlformats.org/markup-compatibility/2006" xmlns:aink="http://schemas.microsoft.com/office/drawing/2016/ink" xmlns:am3d="http://schemas.microsoft.com/office/drawing/2017/model3d" xmlns:o="urn:schemas-microsoft-com:office:office" xmlns:r="http://schemas.openxmlformats.org/officeDocument/2006/relationships" xmlns:m="http://schemas.openxmlformats.org/officeDocument/2006/math" xmlns:v="urn:schemas-microsoft-com:vml" xmlns:wp14="http://schemas.microsoft.com/office/word/2010/wordprocessingDrawing" xmlns:wp="http://schemas.openxmlformats.org/drawingml/2006/wordprocessingDrawing" xmlns:w10="urn:schemas-microsoft-com:office:word" xmlns:w="http://schemas.openxmlformats.org/wordprocessingml/2006/main" xmlns:w14="http://schemas.microsoft.com/office/word/2010/wordml" xmlns:w15="http://schemas.microsoft.com/office/word/2012/wordml" xmlns:w16cex="http://schemas.microsoft.com/office/word/2018/wordml/cex" xmlns:w16cid="http://schemas.microsoft.com/office/word/2016/wordml/cid" xmlns:w16="http://schemas.microsoft.com/office/word/2018/wordml" xmlns:w16se="http://schemas.microsoft.com/office/word/2015/wordml/symex" xmlns:wpg="http://schemas.microsoft.com/office/word/2010/wordprocessingGroup" xmlns:wpi="http://schemas.microsoft.com/office/word/2010/wordprocessingInk" xmlns:wne="http://schemas.microsoft.com/office/word/2006/wordml" xmlns:wps="http://schemas.microsoft.com/office/word/2010/wordprocessingShape" mc:Ignorable="w14 w15 w16se w16cid w16 w16cex wp14">
+<w:endnotes xmlns:wpc="http://schemas.microsoft.com/office/word/2010/wordprocessingCanvas" xmlns:cx="http://schemas.microsoft.com/office/drawing/2014/chartex" xmlns:cx1="http://schemas.microsoft.com/office/drawing/2015/9/8/chartex" xmlns:cx2="http://schemas.microsoft.com/office/drawing/2015/10/21/chartex" xmlns:cx3="http://schemas.microsoft.com/office/drawing/2016/5/9/chartex" xmlns:cx4="http://schemas.microsoft.com/office/drawing/2016/5/10/chartex" xmlns:cx5="http://schemas.microsoft.com/office/drawing/2016/5/11/chartex" xmlns:cx6="http://schemas.microsoft.com/office/drawing/2016/5/12/chartex" xmlns:cx7="http://schemas.microsoft.com/office/drawing/2016/5/13/chartex" xmlns:cx8="http://schemas.microsoft.com/office/drawing/2016/5/14/chartex" xmlns:mc="http://schemas.openxmlformats.org/markup-compatibility/2006" xmlns:aink="http://schemas.microsoft.com/office/drawing/2016/ink" xmlns:am3d="http://schemas.microsoft.com/office/drawing/2017/model3d" xmlns:o="urn:schemas-microsoft-com:office:office" xmlns:r="http://schemas.openxmlformats.org/officeDocument/2006/relationships" xmlns:m="http://schemas.openxmlformats.org/officeDocument/2006/math" xmlns:v="urn:schemas-microsoft-com:vml" xmlns:wp14="http://schemas.microsoft.com/office/word/2010/wordprocessingDrawing" xmlns:wp="http://schemas.openxmlformats.org/drawingml/2006/wordprocessingDrawing" xmlns:w10="urn:schemas-microsoft-com:office:word" xmlns:w="http://schemas.openxmlformats.org/wordprocessingml/2006/main" xmlns:w14="http://schemas.microsoft.com/office/word/2010/wordml" xmlns:w15="http://schemas.microsoft.com/office/word/2012/wordml" xmlns:w16cid="http://schemas.microsoft.com/office/word/2016/wordml/cid" xmlns:w16se="http://schemas.microsoft.com/office/word/2015/wordml/symex" xmlns:wpg="http://schemas.microsoft.com/office/word/2010/wordprocessingGroup" xmlns:wpi="http://schemas.microsoft.com/office/word/2010/wordprocessingInk" xmlns:wne="http://schemas.microsoft.com/office/word/2006/wordml" xmlns:wps="http://schemas.microsoft.com/office/word/2010/wordprocessingShape" mc:Ignorable="w14 w15 w16se w16cid wp14">
   <w:endnote w:type="separator" w:id="-1">
     <w:p>
       <w:r>
@@ -10491,7 +11387,7 @@
 </file>
 
 <file path=word/footnotes.xml><?xml version="1.0" encoding="utf-8"?>
-<w:footnotes xmlns:wpc="http://schemas.microsoft.com/office/word/2010/wordprocessingCanvas" xmlns:cx="http://schemas.microsoft.com/office/drawing/2014/chartex" xmlns:cx1="http://schemas.microsoft.com/office/drawing/2015/9/8/chartex" xmlns:cx2="http://schemas.microsoft.com/office/drawing/2015/10/21/chartex" xmlns:cx3="http://schemas.microsoft.com/office/drawing/2016/5/9/chartex" xmlns:cx4="http://schemas.microsoft.com/office/drawing/2016/5/10/chartex" xmlns:cx5="http://schemas.microsoft.com/office/drawing/2016/5/11/chartex" xmlns:cx6="http://schemas.microsoft.com/office/drawing/2016/5/12/chartex" xmlns:cx7="http://schemas.microsoft.com/office/drawing/2016/5/13/chartex" xmlns:cx8="http://schemas.microsoft.com/office/drawing/2016/5/14/chartex" xmlns:mc="http://schemas.openxmlformats.org/markup-compatibility/2006" xmlns:aink="http://schemas.microsoft.com/office/drawing/2016/ink" xmlns:am3d="http://schemas.microsoft.com/office/drawing/2017/model3d" xmlns:o="urn:schemas-microsoft-com:office:office" xmlns:r="http://schemas.openxmlformats.org/officeDocument/2006/relationships" xmlns:m="http://schemas.openxmlformats.org/officeDocument/2006/math" xmlns:v="urn:schemas-microsoft-com:vml" xmlns:wp14="http://schemas.microsoft.com/office/word/2010/wordprocessingDrawing" xmlns:wp="http://schemas.openxmlformats.org/drawingml/2006/wordprocessingDrawing" xmlns:w10="urn:schemas-microsoft-com:office:word" xmlns:w="http://schemas.openxmlformats.org/wordprocessingml/2006/main" xmlns:w14="http://schemas.microsoft.com/office/word/2010/wordml" xmlns:w15="http://schemas.microsoft.com/office/word/2012/wordml" xmlns:w16cex="http://schemas.microsoft.com/office/word/2018/wordml/cex" xmlns:w16cid="http://schemas.microsoft.com/office/word/2016/wordml/cid" xmlns:w16="http://schemas.microsoft.com/office/word/2018/wordml" xmlns:w16se="http://schemas.microsoft.com/office/word/2015/wordml/symex" xmlns:wpg="http://schemas.microsoft.com/office/word/2010/wordprocessingGroup" xmlns:wpi="http://schemas.microsoft.com/office/word/2010/wordprocessingInk" xmlns:wne="http://schemas.microsoft.com/office/word/2006/wordml" xmlns:wps="http://schemas.microsoft.com/office/word/2010/wordprocessingShape" mc:Ignorable="w14 w15 w16se w16cid w16 w16cex wp14">
+<w:footnotes xmlns:wpc="http://schemas.microsoft.com/office/word/2010/wordprocessingCanvas" xmlns:cx="http://schemas.microsoft.com/office/drawing/2014/chartex" xmlns:cx1="http://schemas.microsoft.com/office/drawing/2015/9/8/chartex" xmlns:cx2="http://schemas.microsoft.com/office/drawing/2015/10/21/chartex" xmlns:cx3="http://schemas.microsoft.com/office/drawing/2016/5/9/chartex" xmlns:cx4="http://schemas.microsoft.com/office/drawing/2016/5/10/chartex" xmlns:cx5="http://schemas.microsoft.com/office/drawing/2016/5/11/chartex" xmlns:cx6="http://schemas.microsoft.com/office/drawing/2016/5/12/chartex" xmlns:cx7="http://schemas.microsoft.com/office/drawing/2016/5/13/chartex" xmlns:cx8="http://schemas.microsoft.com/office/drawing/2016/5/14/chartex" xmlns:mc="http://schemas.openxmlformats.org/markup-compatibility/2006" xmlns:aink="http://schemas.microsoft.com/office/drawing/2016/ink" xmlns:am3d="http://schemas.microsoft.com/office/drawing/2017/model3d" xmlns:o="urn:schemas-microsoft-com:office:office" xmlns:r="http://schemas.openxmlformats.org/officeDocument/2006/relationships" xmlns:m="http://schemas.openxmlformats.org/officeDocument/2006/math" xmlns:v="urn:schemas-microsoft-com:vml" xmlns:wp14="http://schemas.microsoft.com/office/word/2010/wordprocessingDrawing" xmlns:wp="http://schemas.openxmlformats.org/drawingml/2006/wordprocessingDrawing" xmlns:w10="urn:schemas-microsoft-com:office:word" xmlns:w="http://schemas.openxmlformats.org/wordprocessingml/2006/main" xmlns:w14="http://schemas.microsoft.com/office/word/2010/wordml" xmlns:w15="http://schemas.microsoft.com/office/word/2012/wordml" xmlns:w16cid="http://schemas.microsoft.com/office/word/2016/wordml/cid" xmlns:w16se="http://schemas.microsoft.com/office/word/2015/wordml/symex" xmlns:wpg="http://schemas.microsoft.com/office/word/2010/wordprocessingGroup" xmlns:wpi="http://schemas.microsoft.com/office/word/2010/wordprocessingInk" xmlns:wne="http://schemas.microsoft.com/office/word/2006/wordml" xmlns:wps="http://schemas.microsoft.com/office/word/2010/wordprocessingShape" mc:Ignorable="w14 w15 w16se w16cid wp14">
   <w:footnote w:type="separator" w:id="-1">
     <w:p>
       <w:r>
@@ -10510,7 +11406,7 @@
 </file>
 
 <file path=word/numbering.xml><?xml version="1.0" encoding="utf-8"?>
-<w:numbering xmlns:wpc="http://schemas.microsoft.com/office/word/2010/wordprocessingCanvas" xmlns:cx="http://schemas.microsoft.com/office/drawing/2014/chartex" xmlns:cx1="http://schemas.microsoft.com/office/drawing/2015/9/8/chartex" xmlns:cx2="http://schemas.microsoft.com/office/drawing/2015/10/21/chartex" xmlns:cx3="http://schemas.microsoft.com/office/drawing/2016/5/9/chartex" xmlns:cx4="http://schemas.microsoft.com/office/drawing/2016/5/10/chartex" xmlns:cx5="http://schemas.microsoft.com/office/drawing/2016/5/11/chartex" xmlns:cx6="http://schemas.microsoft.com/office/drawing/2016/5/12/chartex" xmlns:cx7="http://schemas.microsoft.com/office/drawing/2016/5/13/chartex" xmlns:cx8="http://schemas.microsoft.com/office/drawing/2016/5/14/chartex" xmlns:mc="http://schemas.openxmlformats.org/markup-compatibility/2006" xmlns:aink="http://schemas.microsoft.com/office/drawing/2016/ink" xmlns:am3d="http://schemas.microsoft.com/office/drawing/2017/model3d" xmlns:o="urn:schemas-microsoft-com:office:office" xmlns:r="http://schemas.openxmlformats.org/officeDocument/2006/relationships" xmlns:m="http://schemas.openxmlformats.org/officeDocument/2006/math" xmlns:v="urn:schemas-microsoft-com:vml" xmlns:wp14="http://schemas.microsoft.com/office/word/2010/wordprocessingDrawing" xmlns:wp="http://schemas.openxmlformats.org/drawingml/2006/wordprocessingDrawing" xmlns:w10="urn:schemas-microsoft-com:office:word" xmlns:w="http://schemas.openxmlformats.org/wordprocessingml/2006/main" xmlns:w14="http://schemas.microsoft.com/office/word/2010/wordml" xmlns:w15="http://schemas.microsoft.com/office/word/2012/wordml" xmlns:w16cex="http://schemas.microsoft.com/office/word/2018/wordml/cex" xmlns:w16cid="http://schemas.microsoft.com/office/word/2016/wordml/cid" xmlns:w16="http://schemas.microsoft.com/office/word/2018/wordml" xmlns:w16se="http://schemas.microsoft.com/office/word/2015/wordml/symex" xmlns:wpg="http://schemas.microsoft.com/office/word/2010/wordprocessingGroup" xmlns:wpi="http://schemas.microsoft.com/office/word/2010/wordprocessingInk" xmlns:wne="http://schemas.microsoft.com/office/word/2006/wordml" xmlns:wps="http://schemas.microsoft.com/office/word/2010/wordprocessingShape" mc:Ignorable="w14 w15 w16se w16cid w16 w16cex wp14">
+<w:numbering xmlns:wpc="http://schemas.microsoft.com/office/word/2010/wordprocessingCanvas" xmlns:cx="http://schemas.microsoft.com/office/drawing/2014/chartex" xmlns:cx1="http://schemas.microsoft.com/office/drawing/2015/9/8/chartex" xmlns:cx2="http://schemas.microsoft.com/office/drawing/2015/10/21/chartex" xmlns:cx3="http://schemas.microsoft.com/office/drawing/2016/5/9/chartex" xmlns:cx4="http://schemas.microsoft.com/office/drawing/2016/5/10/chartex" xmlns:cx5="http://schemas.microsoft.com/office/drawing/2016/5/11/chartex" xmlns:cx6="http://schemas.microsoft.com/office/drawing/2016/5/12/chartex" xmlns:cx7="http://schemas.microsoft.com/office/drawing/2016/5/13/chartex" xmlns:cx8="http://schemas.microsoft.com/office/drawing/2016/5/14/chartex" xmlns:mc="http://schemas.openxmlformats.org/markup-compatibility/2006" xmlns:aink="http://schemas.microsoft.com/office/drawing/2016/ink" xmlns:am3d="http://schemas.microsoft.com/office/drawing/2017/model3d" xmlns:o="urn:schemas-microsoft-com:office:office" xmlns:r="http://schemas.openxmlformats.org/officeDocument/2006/relationships" xmlns:m="http://schemas.openxmlformats.org/officeDocument/2006/math" xmlns:v="urn:schemas-microsoft-com:vml" xmlns:wp14="http://schemas.microsoft.com/office/word/2010/wordprocessingDrawing" xmlns:wp="http://schemas.openxmlformats.org/drawingml/2006/wordprocessingDrawing" xmlns:w10="urn:schemas-microsoft-com:office:word" xmlns:w="http://schemas.openxmlformats.org/wordprocessingml/2006/main" xmlns:w14="http://schemas.microsoft.com/office/word/2010/wordml" xmlns:w15="http://schemas.microsoft.com/office/word/2012/wordml" xmlns:w16cid="http://schemas.microsoft.com/office/word/2016/wordml/cid" xmlns:w16se="http://schemas.microsoft.com/office/word/2015/wordml/symex" xmlns:wpg="http://schemas.microsoft.com/office/word/2010/wordprocessingGroup" xmlns:wpi="http://schemas.microsoft.com/office/word/2010/wordprocessingInk" xmlns:wne="http://schemas.microsoft.com/office/word/2006/wordml" xmlns:wps="http://schemas.microsoft.com/office/word/2010/wordprocessingShape" mc:Ignorable="w14 w15 w16se w16cid wp14">
   <w:abstractNum w:abstractNumId="0" w15:restartNumberingAfterBreak="0">
     <w:nsid w:val="51BA2134"/>
     <w:multiLevelType w:val="hybridMultilevel"/>
@@ -10604,7 +11500,7 @@
 </file>
 
 <file path=word/styles.xml><?xml version="1.0" encoding="utf-8"?>
-<w:styles xmlns:mc="http://schemas.openxmlformats.org/markup-compatibility/2006" xmlns:r="http://schemas.openxmlformats.org/officeDocument/2006/relationships" xmlns:w="http://schemas.openxmlformats.org/wordprocessingml/2006/main" xmlns:w14="http://schemas.microsoft.com/office/word/2010/wordml" xmlns:w15="http://schemas.microsoft.com/office/word/2012/wordml" xmlns:w16cex="http://schemas.microsoft.com/office/word/2018/wordml/cex" xmlns:w16cid="http://schemas.microsoft.com/office/word/2016/wordml/cid" xmlns:w16="http://schemas.microsoft.com/office/word/2018/wordml" xmlns:w16se="http://schemas.microsoft.com/office/word/2015/wordml/symex" mc:Ignorable="w14 w15 w16se w16cid w16 w16cex">
+<w:styles xmlns:mc="http://schemas.openxmlformats.org/markup-compatibility/2006" xmlns:r="http://schemas.openxmlformats.org/officeDocument/2006/relationships" xmlns:w="http://schemas.openxmlformats.org/wordprocessingml/2006/main" xmlns:w14="http://schemas.microsoft.com/office/word/2010/wordml" xmlns:w15="http://schemas.microsoft.com/office/word/2012/wordml" xmlns:w16cid="http://schemas.microsoft.com/office/word/2016/wordml/cid" xmlns:w16se="http://schemas.microsoft.com/office/word/2015/wordml/symex" mc:Ignorable="w14 w15 w16se w16cid">
   <w:docDefaults>
     <w:rPrDefault>
       <w:rPr>
@@ -10616,7 +11512,7 @@
     </w:rPrDefault>
     <w:pPrDefault/>
   </w:docDefaults>
-  <w:latentStyles w:defLockedState="0" w:defUIPriority="99" w:defSemiHidden="0" w:defUnhideWhenUsed="0" w:defQFormat="0" w:count="376">
+  <w:latentStyles w:defLockedState="0" w:defUIPriority="99" w:defSemiHidden="0" w:defUnhideWhenUsed="0" w:defQFormat="0" w:count="375">
     <w:lsdException w:name="Normal" w:uiPriority="0" w:qFormat="1"/>
     <w:lsdException w:name="heading 1" w:uiPriority="9" w:qFormat="1"/>
     <w:lsdException w:name="heading 2" w:semiHidden="1" w:uiPriority="9" w:unhideWhenUsed="1" w:qFormat="1"/>
@@ -10992,7 +11888,6 @@
     <w:lsdException w:name="Smart Hyperlink" w:semiHidden="1" w:unhideWhenUsed="1"/>
     <w:lsdException w:name="Hashtag" w:semiHidden="1" w:unhideWhenUsed="1"/>
     <w:lsdException w:name="Unresolved Mention" w:semiHidden="1" w:unhideWhenUsed="1"/>
-    <w:lsdException w:name="Smart Link" w:semiHidden="1" w:unhideWhenUsed="1"/>
   </w:latentStyles>
   <w:style w:type="paragraph" w:default="1" w:styleId="Normal">
     <w:name w:val="Normal"/>
@@ -11534,7 +12429,7 @@
 </file>
 
 <file path=customXml/itemProps1.xml><?xml version="1.0" encoding="utf-8"?>
-<ds:datastoreItem xmlns:ds="http://schemas.openxmlformats.org/officeDocument/2006/customXml" ds:itemID="{8AFB1F60-5DD6-49EC-851D-26FABB7575B2}">
+<ds:datastoreItem xmlns:ds="http://schemas.openxmlformats.org/officeDocument/2006/customXml" ds:itemID="{D427BE8B-639C-C448-BBC5-8A610E2BC83C}">
   <ds:schemaRefs>
     <ds:schemaRef ds:uri="http://schemas.openxmlformats.org/officeDocument/2006/bibliography"/>
   </ds:schemaRefs>

</xml_diff>